<commit_message>
Added headings in HAR proposal document
</commit_message>
<xml_diff>
--- a/HAR_Project_Proposal.docx
+++ b/HAR_Project_Proposal.docx
@@ -1,18 +1,18 @@
 
 <file path=word/document.xml><?xml version="1.0" encoding="utf-8"?>
-<w:document xmlns:wpc="http://schemas.microsoft.com/office/word/2010/wordprocessingCanvas" xmlns:cx="http://schemas.microsoft.com/office/drawing/2014/chartex" xmlns:cx1="http://schemas.microsoft.com/office/drawing/2015/9/8/chartex" xmlns:cx2="http://schemas.microsoft.com/office/drawing/2015/10/21/chartex" xmlns:cx3="http://schemas.microsoft.com/office/drawing/2016/5/9/chartex" xmlns:cx4="http://schemas.microsoft.com/office/drawing/2016/5/10/chartex" xmlns:cx5="http://schemas.microsoft.com/office/drawing/2016/5/11/chartex" xmlns:cx6="http://schemas.microsoft.com/office/drawing/2016/5/12/chartex" xmlns:cx7="http://schemas.microsoft.com/office/drawing/2016/5/13/chartex" xmlns:cx8="http://schemas.microsoft.com/office/drawing/2016/5/14/chartex" xmlns:mc="http://schemas.openxmlformats.org/markup-compatibility/2006" xmlns:aink="http://schemas.microsoft.com/office/drawing/2016/ink" xmlns:am3d="http://schemas.microsoft.com/office/drawing/2017/model3d" xmlns:o="urn:schemas-microsoft-com:office:office" xmlns:r="http://schemas.openxmlformats.org/officeDocument/2006/relationships" xmlns:m="http://schemas.openxmlformats.org/officeDocument/2006/math" xmlns:v="urn:schemas-microsoft-com:vml" xmlns:wp14="http://schemas.microsoft.com/office/word/2010/wordprocessingDrawing" xmlns:wp="http://schemas.openxmlformats.org/drawingml/2006/wordprocessingDrawing" xmlns:w10="urn:schemas-microsoft-com:office:word" xmlns:w="http://schemas.openxmlformats.org/wordprocessingml/2006/main" xmlns:w14="http://schemas.microsoft.com/office/word/2010/wordml" xmlns:w15="http://schemas.microsoft.com/office/word/2012/wordml" xmlns:w16cid="http://schemas.microsoft.com/office/word/2016/wordml/cid" xmlns:w16se="http://schemas.microsoft.com/office/word/2015/wordml/symex" xmlns:wpg="http://schemas.microsoft.com/office/word/2010/wordprocessingGroup" xmlns:wpi="http://schemas.microsoft.com/office/word/2010/wordprocessingInk" xmlns:wne="http://schemas.microsoft.com/office/word/2006/wordml" xmlns:wps="http://schemas.microsoft.com/office/word/2010/wordprocessingShape" mc:Ignorable="w14 w15 w16se w16cid wp14">
+<w:document xmlns:wpc="http://schemas.microsoft.com/office/word/2010/wordprocessingCanvas" xmlns:cx="http://schemas.microsoft.com/office/drawing/2014/chartex" xmlns:cx1="http://schemas.microsoft.com/office/drawing/2015/9/8/chartex" xmlns:cx2="http://schemas.microsoft.com/office/drawing/2015/10/21/chartex" xmlns:cx3="http://schemas.microsoft.com/office/drawing/2016/5/9/chartex" xmlns:cx4="http://schemas.microsoft.com/office/drawing/2016/5/10/chartex" xmlns:cx5="http://schemas.microsoft.com/office/drawing/2016/5/11/chartex" xmlns:cx6="http://schemas.microsoft.com/office/drawing/2016/5/12/chartex" xmlns:cx7="http://schemas.microsoft.com/office/drawing/2016/5/13/chartex" xmlns:cx8="http://schemas.microsoft.com/office/drawing/2016/5/14/chartex" xmlns:mc="http://schemas.openxmlformats.org/markup-compatibility/2006" xmlns:aink="http://schemas.microsoft.com/office/drawing/2016/ink" xmlns:am3d="http://schemas.microsoft.com/office/drawing/2017/model3d" xmlns:o="urn:schemas-microsoft-com:office:office" xmlns:r="http://schemas.openxmlformats.org/officeDocument/2006/relationships" xmlns:m="http://schemas.openxmlformats.org/officeDocument/2006/math" xmlns:v="urn:schemas-microsoft-com:vml" xmlns:wp14="http://schemas.microsoft.com/office/word/2010/wordprocessingDrawing" xmlns:wp="http://schemas.openxmlformats.org/drawingml/2006/wordprocessingDrawing" xmlns:w10="urn:schemas-microsoft-com:office:word" xmlns:w="http://schemas.openxmlformats.org/wordprocessingml/2006/main" xmlns:w14="http://schemas.microsoft.com/office/word/2010/wordml" xmlns:w15="http://schemas.microsoft.com/office/word/2012/wordml" xmlns:w16cex="http://schemas.microsoft.com/office/word/2018/wordml/cex" xmlns:w16cid="http://schemas.microsoft.com/office/word/2016/wordml/cid" xmlns:w16="http://schemas.microsoft.com/office/word/2018/wordml" xmlns:w16se="http://schemas.microsoft.com/office/word/2015/wordml/symex" xmlns:wpg="http://schemas.microsoft.com/office/word/2010/wordprocessingGroup" xmlns:wpi="http://schemas.microsoft.com/office/word/2010/wordprocessingInk" xmlns:wne="http://schemas.microsoft.com/office/word/2006/wordml" xmlns:wps="http://schemas.microsoft.com/office/word/2010/wordprocessingShape" mc:Ignorable="w14 w15 w16se w16cid w16 w16cex wp14">
   <w:body>
     <w:p>
       <w:pPr>
         <w:pStyle w:val="Title"/>
         <w:jc w:val="center"/>
         <w:rPr>
-          <w:rFonts w:eastAsia="Calibri"/>
-        </w:rPr>
-      </w:pPr>
-      <w:r>
-        <w:rPr>
-          <w:rFonts w:eastAsia="Calibri"/>
+          <w:rFonts w:ascii="Verdana" w:eastAsia="Calibri" w:hAnsi="Verdana"/>
+        </w:rPr>
+      </w:pPr>
+      <w:r>
+        <w:rPr>
+          <w:rFonts w:ascii="Verdana" w:eastAsia="Calibri" w:hAnsi="Verdana"/>
         </w:rPr>
         <w:t>HAR PROJECT PROPOSAL</w:t>
       </w:r>
@@ -20,43 +20,94 @@
     <w:p>
       <w:pPr>
         <w:rPr>
-          <w:rFonts w:ascii="Calibri" w:eastAsia="Calibri" w:hAnsi="Calibri" w:cs="Calibri"/>
+          <w:rFonts w:ascii="Verdana" w:eastAsia="Calibri" w:hAnsi="Verdana" w:cs="Calibri"/>
           <w:b/>
         </w:rPr>
       </w:pPr>
     </w:p>
     <w:p>
       <w:pPr>
-        <w:pStyle w:val="Heading2"/>
-        <w:rPr>
-          <w:rFonts w:ascii="Arial" w:eastAsia="Arial" w:hAnsi="Arial" w:cs="Arial"/>
-        </w:rPr>
-      </w:pPr>
-      <w:r>
-        <w:rPr>
-          <w:rFonts w:eastAsia="Calibri"/>
-        </w:rPr>
-        <w:t>TEAM NAME: Explorers of Human Activity Recognition</w:t>
-      </w:r>
-    </w:p>
-    <w:p>
-      <w:pPr>
-        <w:pStyle w:val="Heading2"/>
-        <w:rPr>
-          <w:rFonts w:eastAsia="Calibri"/>
-        </w:rPr>
-      </w:pPr>
-      <w:r>
-        <w:rPr>
-          <w:rFonts w:eastAsia="Calibri"/>
-        </w:rPr>
-        <w:t xml:space="preserve">TEAM MEMBERS AND ROLES: </w:t>
-      </w:r>
-    </w:p>
-    <w:p>
-      <w:pPr>
-        <w:rPr>
-          <w:rFonts w:eastAsia="Calibri"/>
+        <w:pStyle w:val="Heading1"/>
+        <w:numPr>
+          <w:ilvl w:val="0"/>
+          <w:numId w:val="14"/>
+        </w:numPr>
+        <w:rPr>
+          <w:rFonts w:ascii="Verdana" w:eastAsia="Arial" w:hAnsi="Verdana" w:cs="Arial"/>
+          <w:sz w:val="32"/>
+          <w:szCs w:val="32"/>
+        </w:rPr>
+      </w:pPr>
+      <w:r>
+        <w:rPr>
+          <w:rFonts w:ascii="Verdana" w:eastAsia="Calibri" w:hAnsi="Verdana"/>
+          <w:sz w:val="36"/>
+          <w:szCs w:val="36"/>
+        </w:rPr>
+        <w:t>T</w:t>
+      </w:r>
+      <w:r>
+        <w:rPr>
+          <w:rFonts w:ascii="Verdana" w:eastAsia="Calibri" w:hAnsi="Verdana"/>
+          <w:sz w:val="36"/>
+          <w:szCs w:val="36"/>
+        </w:rPr>
+        <w:t>eam Name</w:t>
+      </w:r>
+    </w:p>
+    <w:p>
+      <w:pPr>
+        <w:pStyle w:val="Heading1"/>
+        <w:ind w:left="720"/>
+        <w:rPr>
+          <w:rFonts w:ascii="Verdana" w:eastAsia="Arial" w:hAnsi="Verdana" w:cs="Arial"/>
+          <w:sz w:val="32"/>
+          <w:szCs w:val="32"/>
+        </w:rPr>
+      </w:pPr>
+      <w:r>
+        <w:rPr>
+          <w:rFonts w:ascii="Verdana" w:eastAsia="Calibri" w:hAnsi="Verdana"/>
+          <w:sz w:val="32"/>
+          <w:szCs w:val="32"/>
+        </w:rPr>
+        <w:t>Explorers of Human Activity Recognition</w:t>
+      </w:r>
+    </w:p>
+    <w:p>
+      <w:pPr>
+        <w:pStyle w:val="Heading1"/>
+        <w:numPr>
+          <w:ilvl w:val="0"/>
+          <w:numId w:val="14"/>
+        </w:numPr>
+        <w:rPr>
+          <w:rFonts w:ascii="Verdana" w:eastAsia="Calibri" w:hAnsi="Verdana"/>
+          <w:sz w:val="36"/>
+          <w:szCs w:val="36"/>
+        </w:rPr>
+      </w:pPr>
+      <w:r>
+        <w:rPr>
+          <w:rFonts w:ascii="Verdana" w:eastAsia="Calibri" w:hAnsi="Verdana"/>
+          <w:sz w:val="36"/>
+          <w:szCs w:val="36"/>
+        </w:rPr>
+        <w:t>T</w:t>
+      </w:r>
+      <w:r>
+        <w:rPr>
+          <w:rFonts w:ascii="Verdana" w:eastAsia="Calibri" w:hAnsi="Verdana"/>
+          <w:sz w:val="36"/>
+          <w:szCs w:val="36"/>
+        </w:rPr>
+        <w:t>eam Member and Roles</w:t>
+      </w:r>
+    </w:p>
+    <w:p>
+      <w:pPr>
+        <w:rPr>
+          <w:rFonts w:ascii="Verdana" w:eastAsia="Calibri" w:hAnsi="Verdana"/>
         </w:rPr>
       </w:pPr>
     </w:p>
@@ -67,14 +118,14 @@
           <w:numId w:val="3"/>
         </w:numPr>
         <w:rPr>
-          <w:rFonts w:eastAsia="Calibri"/>
-          <w:sz w:val="28"/>
-          <w:szCs w:val="28"/>
-        </w:rPr>
-      </w:pPr>
-      <w:r>
-        <w:rPr>
-          <w:rFonts w:eastAsia="Calibri"/>
+          <w:rFonts w:ascii="Verdana" w:eastAsia="Calibri" w:hAnsi="Verdana"/>
+          <w:sz w:val="28"/>
+          <w:szCs w:val="28"/>
+        </w:rPr>
+      </w:pPr>
+      <w:r>
+        <w:rPr>
+          <w:rFonts w:ascii="Verdana" w:eastAsia="Calibri" w:hAnsi="Verdana"/>
           <w:sz w:val="28"/>
           <w:szCs w:val="28"/>
         </w:rPr>
@@ -83,7 +134,7 @@
       <w:proofErr w:type="spellStart"/>
       <w:r>
         <w:rPr>
-          <w:rFonts w:eastAsia="Calibri"/>
+          <w:rFonts w:ascii="Verdana" w:eastAsia="Calibri" w:hAnsi="Verdana"/>
           <w:sz w:val="28"/>
           <w:szCs w:val="28"/>
         </w:rPr>
@@ -92,7 +143,7 @@
       <w:proofErr w:type="spellEnd"/>
       <w:r>
         <w:rPr>
-          <w:rFonts w:eastAsia="Calibri"/>
+          <w:rFonts w:ascii="Verdana" w:eastAsia="Calibri" w:hAnsi="Verdana"/>
           <w:sz w:val="28"/>
           <w:szCs w:val="28"/>
         </w:rPr>
@@ -106,14 +157,14 @@
           <w:numId w:val="3"/>
         </w:numPr>
         <w:rPr>
-          <w:rFonts w:eastAsia="Calibri"/>
-          <w:sz w:val="28"/>
-          <w:szCs w:val="28"/>
-        </w:rPr>
-      </w:pPr>
-      <w:r>
-        <w:rPr>
-          <w:rFonts w:eastAsia="Calibri"/>
+          <w:rFonts w:ascii="Verdana" w:eastAsia="Calibri" w:hAnsi="Verdana"/>
+          <w:sz w:val="28"/>
+          <w:szCs w:val="28"/>
+        </w:rPr>
+      </w:pPr>
+      <w:r>
+        <w:rPr>
+          <w:rFonts w:ascii="Verdana" w:eastAsia="Calibri" w:hAnsi="Verdana"/>
           <w:sz w:val="28"/>
           <w:szCs w:val="28"/>
         </w:rPr>
@@ -127,14 +178,14 @@
           <w:numId w:val="3"/>
         </w:numPr>
         <w:rPr>
-          <w:rFonts w:eastAsia="Calibri"/>
-          <w:sz w:val="28"/>
-          <w:szCs w:val="28"/>
-        </w:rPr>
-      </w:pPr>
-      <w:r>
-        <w:rPr>
-          <w:rFonts w:eastAsia="Calibri"/>
+          <w:rFonts w:ascii="Verdana" w:eastAsia="Calibri" w:hAnsi="Verdana"/>
+          <w:sz w:val="28"/>
+          <w:szCs w:val="28"/>
+        </w:rPr>
+      </w:pPr>
+      <w:r>
+        <w:rPr>
+          <w:rFonts w:ascii="Verdana" w:eastAsia="Calibri" w:hAnsi="Verdana"/>
           <w:sz w:val="28"/>
           <w:szCs w:val="28"/>
         </w:rPr>
@@ -148,14 +199,14 @@
           <w:numId w:val="3"/>
         </w:numPr>
         <w:rPr>
-          <w:rFonts w:eastAsia="Calibri"/>
-          <w:sz w:val="28"/>
-          <w:szCs w:val="28"/>
-        </w:rPr>
-      </w:pPr>
-      <w:r>
-        <w:rPr>
-          <w:rFonts w:eastAsia="Calibri"/>
+          <w:rFonts w:ascii="Verdana" w:eastAsia="Calibri" w:hAnsi="Verdana"/>
+          <w:sz w:val="28"/>
+          <w:szCs w:val="28"/>
+        </w:rPr>
+      </w:pPr>
+      <w:r>
+        <w:rPr>
+          <w:rFonts w:ascii="Verdana" w:eastAsia="Calibri" w:hAnsi="Verdana"/>
           <w:sz w:val="28"/>
           <w:szCs w:val="28"/>
         </w:rPr>
@@ -164,7 +215,7 @@
       <w:proofErr w:type="spellStart"/>
       <w:r>
         <w:rPr>
-          <w:rFonts w:eastAsia="Calibri"/>
+          <w:rFonts w:ascii="Verdana" w:eastAsia="Calibri" w:hAnsi="Verdana"/>
           <w:sz w:val="28"/>
           <w:szCs w:val="28"/>
         </w:rPr>
@@ -173,7 +224,7 @@
       <w:proofErr w:type="spellEnd"/>
       <w:r>
         <w:rPr>
-          <w:rFonts w:eastAsia="Calibri"/>
+          <w:rFonts w:ascii="Verdana" w:eastAsia="Calibri" w:hAnsi="Verdana"/>
           <w:sz w:val="28"/>
           <w:szCs w:val="28"/>
         </w:rPr>
@@ -187,14 +238,14 @@
           <w:numId w:val="3"/>
         </w:numPr>
         <w:rPr>
-          <w:rFonts w:eastAsia="Calibri"/>
-          <w:sz w:val="28"/>
-          <w:szCs w:val="28"/>
-        </w:rPr>
-      </w:pPr>
-      <w:r>
-        <w:rPr>
-          <w:rFonts w:eastAsia="Calibri"/>
+          <w:rFonts w:ascii="Verdana" w:eastAsia="Calibri" w:hAnsi="Verdana"/>
+          <w:sz w:val="28"/>
+          <w:szCs w:val="28"/>
+        </w:rPr>
+      </w:pPr>
+      <w:r>
+        <w:rPr>
+          <w:rFonts w:ascii="Verdana" w:eastAsia="Calibri" w:hAnsi="Verdana"/>
           <w:sz w:val="28"/>
           <w:szCs w:val="28"/>
         </w:rPr>
@@ -208,14 +259,14 @@
           <w:numId w:val="3"/>
         </w:numPr>
         <w:rPr>
-          <w:rFonts w:eastAsia="Calibri"/>
-          <w:sz w:val="28"/>
-          <w:szCs w:val="28"/>
-        </w:rPr>
-      </w:pPr>
-      <w:r>
-        <w:rPr>
-          <w:rFonts w:eastAsia="Calibri"/>
+          <w:rFonts w:ascii="Verdana" w:eastAsia="Calibri" w:hAnsi="Verdana"/>
+          <w:sz w:val="28"/>
+          <w:szCs w:val="28"/>
+        </w:rPr>
+      </w:pPr>
+      <w:r>
+        <w:rPr>
+          <w:rFonts w:ascii="Verdana" w:eastAsia="Calibri" w:hAnsi="Verdana"/>
           <w:sz w:val="28"/>
           <w:szCs w:val="28"/>
         </w:rPr>
@@ -223,7 +274,7 @@
       </w:r>
       <w:r>
         <w:rPr>
-          <w:rFonts w:eastAsia="Calibri"/>
+          <w:rFonts w:ascii="Verdana" w:eastAsia="Calibri" w:hAnsi="Verdana"/>
           <w:sz w:val="28"/>
           <w:szCs w:val="28"/>
         </w:rPr>
@@ -237,14 +288,14 @@
           <w:numId w:val="3"/>
         </w:numPr>
         <w:rPr>
-          <w:rFonts w:eastAsia="Calibri"/>
-          <w:sz w:val="28"/>
-          <w:szCs w:val="28"/>
-        </w:rPr>
-      </w:pPr>
-      <w:r>
-        <w:rPr>
-          <w:rFonts w:eastAsia="Calibri"/>
+          <w:rFonts w:ascii="Verdana" w:eastAsia="Calibri" w:hAnsi="Verdana"/>
+          <w:sz w:val="28"/>
+          <w:szCs w:val="28"/>
+        </w:rPr>
+      </w:pPr>
+      <w:r>
+        <w:rPr>
+          <w:rFonts w:ascii="Verdana" w:eastAsia="Calibri" w:hAnsi="Verdana"/>
           <w:sz w:val="28"/>
           <w:szCs w:val="28"/>
         </w:rPr>
@@ -253,7 +304,7 @@
       <w:proofErr w:type="spellStart"/>
       <w:r>
         <w:rPr>
-          <w:rFonts w:eastAsia="Calibri"/>
+          <w:rFonts w:ascii="Verdana" w:eastAsia="Calibri" w:hAnsi="Verdana"/>
           <w:sz w:val="28"/>
           <w:szCs w:val="28"/>
         </w:rPr>
@@ -262,7 +313,7 @@
       <w:proofErr w:type="spellEnd"/>
       <w:r>
         <w:rPr>
-          <w:rFonts w:eastAsia="Calibri"/>
+          <w:rFonts w:ascii="Verdana" w:eastAsia="Calibri" w:hAnsi="Verdana"/>
           <w:sz w:val="28"/>
           <w:szCs w:val="28"/>
         </w:rPr>
@@ -276,14 +327,14 @@
           <w:numId w:val="3"/>
         </w:numPr>
         <w:rPr>
-          <w:rFonts w:eastAsia="Calibri"/>
-          <w:sz w:val="28"/>
-          <w:szCs w:val="28"/>
-        </w:rPr>
-      </w:pPr>
-      <w:r>
-        <w:rPr>
-          <w:rFonts w:eastAsia="Calibri"/>
+          <w:rFonts w:ascii="Verdana" w:eastAsia="Calibri" w:hAnsi="Verdana"/>
+          <w:sz w:val="28"/>
+          <w:szCs w:val="28"/>
+        </w:rPr>
+      </w:pPr>
+      <w:r>
+        <w:rPr>
+          <w:rFonts w:ascii="Verdana" w:eastAsia="Calibri" w:hAnsi="Verdana"/>
           <w:sz w:val="28"/>
           <w:szCs w:val="28"/>
         </w:rPr>
@@ -292,7 +343,7 @@
       <w:proofErr w:type="spellStart"/>
       <w:r>
         <w:rPr>
-          <w:rFonts w:eastAsia="Calibri"/>
+          <w:rFonts w:ascii="Verdana" w:eastAsia="Calibri" w:hAnsi="Verdana"/>
           <w:sz w:val="28"/>
           <w:szCs w:val="28"/>
         </w:rPr>
@@ -301,7 +352,7 @@
       <w:proofErr w:type="spellEnd"/>
       <w:r>
         <w:rPr>
-          <w:rFonts w:eastAsia="Calibri"/>
+          <w:rFonts w:ascii="Verdana" w:eastAsia="Calibri" w:hAnsi="Verdana"/>
           <w:sz w:val="28"/>
           <w:szCs w:val="28"/>
         </w:rPr>
@@ -315,7 +366,7 @@
           <w:numId w:val="3"/>
         </w:numPr>
         <w:rPr>
-          <w:rFonts w:eastAsia="Calibri"/>
+          <w:rFonts w:ascii="Verdana" w:eastAsia="Calibri" w:hAnsi="Verdana"/>
           <w:b/>
           <w:sz w:val="28"/>
           <w:szCs w:val="28"/>
@@ -323,7 +374,7 @@
       </w:pPr>
       <w:r>
         <w:rPr>
-          <w:rFonts w:eastAsia="Calibri"/>
+          <w:rFonts w:ascii="Verdana" w:eastAsia="Calibri" w:hAnsi="Verdana"/>
           <w:sz w:val="28"/>
           <w:szCs w:val="28"/>
         </w:rPr>
@@ -333,7 +384,7 @@
     <w:p>
       <w:pPr>
         <w:rPr>
-          <w:rFonts w:ascii="Calibri" w:eastAsia="Calibri" w:hAnsi="Calibri" w:cs="Calibri"/>
+          <w:rFonts w:ascii="Verdana" w:eastAsia="Calibri" w:hAnsi="Verdana" w:cs="Calibri"/>
           <w:b/>
           <w:sz w:val="28"/>
           <w:szCs w:val="28"/>
@@ -342,22 +393,46 @@
     </w:p>
     <w:p>
       <w:pPr>
-        <w:pStyle w:val="Heading2"/>
-        <w:rPr>
-          <w:rFonts w:eastAsia="Calibri"/>
-        </w:rPr>
-      </w:pPr>
-      <w:r>
-        <w:rPr>
-          <w:rFonts w:eastAsia="Calibri"/>
-        </w:rPr>
-        <w:t>GOAL OF PROJECT:</w:t>
-      </w:r>
-    </w:p>
-    <w:p>
-      <w:pPr>
-        <w:rPr>
-          <w:rFonts w:ascii="Calibri" w:eastAsia="Calibri" w:hAnsi="Calibri" w:cs="Calibri"/>
+        <w:pStyle w:val="Heading1"/>
+        <w:numPr>
+          <w:ilvl w:val="0"/>
+          <w:numId w:val="14"/>
+        </w:numPr>
+        <w:rPr>
+          <w:rFonts w:ascii="Verdana" w:eastAsia="Calibri" w:hAnsi="Verdana"/>
+          <w:sz w:val="36"/>
+          <w:szCs w:val="36"/>
+        </w:rPr>
+      </w:pPr>
+      <w:r>
+        <w:rPr>
+          <w:rFonts w:ascii="Verdana" w:eastAsia="Calibri" w:hAnsi="Verdana"/>
+          <w:sz w:val="36"/>
+          <w:szCs w:val="36"/>
+        </w:rPr>
+        <w:t>G</w:t>
+      </w:r>
+      <w:r>
+        <w:rPr>
+          <w:rFonts w:ascii="Verdana" w:eastAsia="Calibri" w:hAnsi="Verdana"/>
+          <w:sz w:val="36"/>
+          <w:szCs w:val="36"/>
+        </w:rPr>
+        <w:t>oal of the Project</w:t>
+      </w:r>
+      <w:r>
+        <w:rPr>
+          <w:rFonts w:ascii="Verdana" w:eastAsia="Calibri" w:hAnsi="Verdana"/>
+          <w:sz w:val="36"/>
+          <w:szCs w:val="36"/>
+        </w:rPr>
+        <w:t>:</w:t>
+      </w:r>
+    </w:p>
+    <w:p>
+      <w:pPr>
+        <w:rPr>
+          <w:rFonts w:ascii="Verdana" w:eastAsia="Calibri" w:hAnsi="Verdana" w:cs="Calibri"/>
           <w:b/>
           <w:sz w:val="28"/>
           <w:szCs w:val="28"/>
@@ -366,41 +441,26 @@
     </w:p>
     <w:p>
       <w:pPr>
-        <w:rPr>
-          <w:rFonts w:eastAsia="Calibri"/>
-          <w:sz w:val="28"/>
-          <w:szCs w:val="28"/>
-        </w:rPr>
-      </w:pPr>
-      <w:r>
-        <w:rPr>
-          <w:rFonts w:eastAsia="Calibri"/>
-          <w:sz w:val="28"/>
-          <w:szCs w:val="28"/>
-        </w:rPr>
-        <w:t>The goal of this project is to explore Human Activity Recognition and to see how accurately we will be able to identify and classify a range of different movements a human may perform i</w:t>
-      </w:r>
-      <w:r>
-        <w:rPr>
-          <w:rFonts w:eastAsia="Calibri"/>
-          <w:sz w:val="28"/>
-          <w:szCs w:val="28"/>
-        </w:rPr>
-        <w:t>nto their respective classes. Our motivation behind this project is the idea that Human Activity Recognition is becoming increasingly prominent as technology advances, and unlocking the tool of being able to recognize what a human is doing through a device</w:t>
-      </w:r>
-      <w:r>
-        <w:rPr>
-          <w:rFonts w:eastAsia="Calibri"/>
-          <w:sz w:val="28"/>
-          <w:szCs w:val="28"/>
-        </w:rPr>
-        <w:t xml:space="preserve"> can solve a variety of different issues. These issues include video surveillance, healthcare, and human-computer interaction. </w:t>
-      </w:r>
-    </w:p>
-    <w:p>
-      <w:pPr>
-        <w:rPr>
-          <w:rFonts w:ascii="Calibri" w:eastAsia="Calibri" w:hAnsi="Calibri" w:cs="Calibri"/>
+        <w:ind w:left="360"/>
+        <w:rPr>
+          <w:rFonts w:ascii="Verdana" w:eastAsia="Calibri" w:hAnsi="Verdana"/>
+          <w:sz w:val="28"/>
+          <w:szCs w:val="28"/>
+        </w:rPr>
+      </w:pPr>
+      <w:r>
+        <w:rPr>
+          <w:rFonts w:ascii="Verdana" w:eastAsia="Calibri" w:hAnsi="Verdana"/>
+          <w:sz w:val="28"/>
+          <w:szCs w:val="28"/>
+        </w:rPr>
+        <w:t>The goal of this project is to explore Human Activity Recognition and to see how accurately we will be able to identify and classify a range of different movements a human may perform into their respective classes. Our motivation behind this project is the idea that Human Activity Recognition is becoming increasingly prominent as technology advances, and unlocking the tool of being able to recognize what a human is doing through a device can solve a variety of different issues. These issues include video surveillance, healthcare, and human-computer interaction.</w:t>
+      </w:r>
+    </w:p>
+    <w:p>
+      <w:pPr>
+        <w:rPr>
+          <w:rFonts w:ascii="Verdana" w:eastAsia="Calibri" w:hAnsi="Verdana" w:cs="Calibri"/>
           <w:b/>
           <w:sz w:val="28"/>
           <w:szCs w:val="28"/>
@@ -409,22 +469,47 @@
     </w:p>
     <w:p>
       <w:pPr>
-        <w:pStyle w:val="Heading2"/>
-        <w:rPr>
-          <w:rFonts w:eastAsia="Calibri"/>
-        </w:rPr>
-      </w:pPr>
-      <w:r>
-        <w:rPr>
-          <w:rFonts w:eastAsia="Calibri"/>
-        </w:rPr>
-        <w:t>SOFTWARE AND DEVELOPMENT TOOLS:</w:t>
-      </w:r>
-    </w:p>
-    <w:p>
-      <w:pPr>
-        <w:rPr>
-          <w:rFonts w:eastAsia="Calibri"/>
+        <w:pStyle w:val="Heading1"/>
+        <w:numPr>
+          <w:ilvl w:val="0"/>
+          <w:numId w:val="14"/>
+        </w:numPr>
+        <w:rPr>
+          <w:rFonts w:ascii="Verdana" w:eastAsia="Calibri" w:hAnsi="Verdana"/>
+          <w:sz w:val="36"/>
+          <w:szCs w:val="36"/>
+        </w:rPr>
+      </w:pPr>
+      <w:r>
+        <w:rPr>
+          <w:rFonts w:ascii="Verdana" w:eastAsia="Calibri" w:hAnsi="Verdana"/>
+          <w:sz w:val="36"/>
+          <w:szCs w:val="36"/>
+        </w:rPr>
+        <w:lastRenderedPageBreak/>
+        <w:t>S</w:t>
+      </w:r>
+      <w:r>
+        <w:rPr>
+          <w:rFonts w:ascii="Verdana" w:eastAsia="Calibri" w:hAnsi="Verdana"/>
+          <w:sz w:val="36"/>
+          <w:szCs w:val="36"/>
+        </w:rPr>
+        <w:t>oftware and Development Tools</w:t>
+      </w:r>
+      <w:r>
+        <w:rPr>
+          <w:rFonts w:ascii="Verdana" w:eastAsia="Calibri" w:hAnsi="Verdana"/>
+          <w:sz w:val="36"/>
+          <w:szCs w:val="36"/>
+        </w:rPr>
+        <w:t>:</w:t>
+      </w:r>
+    </w:p>
+    <w:p>
+      <w:pPr>
+        <w:rPr>
+          <w:rFonts w:ascii="Verdana" w:eastAsia="Calibri" w:hAnsi="Verdana"/>
         </w:rPr>
       </w:pPr>
     </w:p>
@@ -435,7 +520,7 @@
           <w:numId w:val="6"/>
         </w:numPr>
         <w:rPr>
-          <w:rFonts w:eastAsia="Calibri"/>
+          <w:rFonts w:ascii="Verdana" w:eastAsia="Calibri" w:hAnsi="Verdana"/>
           <w:sz w:val="28"/>
           <w:szCs w:val="28"/>
         </w:rPr>
@@ -443,7 +528,7 @@
       <w:proofErr w:type="gramStart"/>
       <w:r>
         <w:rPr>
-          <w:rFonts w:eastAsia="Calibri"/>
+          <w:rFonts w:ascii="Verdana" w:eastAsia="Calibri" w:hAnsi="Verdana"/>
           <w:sz w:val="28"/>
           <w:szCs w:val="28"/>
         </w:rPr>
@@ -451,7 +536,7 @@
       </w:r>
       <w:r>
         <w:rPr>
-          <w:rFonts w:eastAsia="Calibri"/>
+          <w:rFonts w:ascii="Verdana" w:eastAsia="Calibri" w:hAnsi="Verdana"/>
           <w:sz w:val="28"/>
           <w:szCs w:val="28"/>
         </w:rPr>
@@ -459,7 +544,7 @@
       </w:r>
       <w:r>
         <w:rPr>
-          <w:rFonts w:eastAsia="Calibri"/>
+          <w:rFonts w:ascii="Verdana" w:eastAsia="Calibri" w:hAnsi="Verdana"/>
           <w:sz w:val="28"/>
           <w:szCs w:val="28"/>
         </w:rPr>
@@ -474,19 +559,32 @@
           <w:numId w:val="6"/>
         </w:numPr>
         <w:rPr>
-          <w:rFonts w:eastAsia="Calibri"/>
-          <w:sz w:val="28"/>
-          <w:szCs w:val="28"/>
-        </w:rPr>
-      </w:pPr>
-      <w:r>
-        <w:rPr>
-          <w:rFonts w:eastAsia="Calibri"/>
-          <w:sz w:val="28"/>
-          <w:szCs w:val="28"/>
-        </w:rPr>
-        <w:t>https://github.com/gsreddy99/har</w:t>
-      </w:r>
+          <w:rFonts w:ascii="Verdana" w:eastAsia="Calibri" w:hAnsi="Verdana"/>
+          <w:sz w:val="28"/>
+          <w:szCs w:val="28"/>
+        </w:rPr>
+      </w:pPr>
+      <w:hyperlink r:id="rId6" w:history="1">
+        <w:r>
+          <w:rPr>
+            <w:rStyle w:val="Hyperlink"/>
+            <w:rFonts w:ascii="Verdana" w:eastAsia="Calibri" w:hAnsi="Verdana"/>
+            <w:sz w:val="28"/>
+            <w:szCs w:val="28"/>
+          </w:rPr>
+          <w:t>https://github.com/gsreddy99/har</w:t>
+        </w:r>
+      </w:hyperlink>
+    </w:p>
+    <w:p>
+      <w:pPr>
+        <w:ind w:left="1440"/>
+        <w:rPr>
+          <w:rFonts w:ascii="Verdana" w:eastAsia="Calibri" w:hAnsi="Verdana"/>
+          <w:sz w:val="28"/>
+          <w:szCs w:val="28"/>
+        </w:rPr>
+      </w:pPr>
     </w:p>
     <w:p>
       <w:pPr>
@@ -495,7 +593,7 @@
           <w:numId w:val="6"/>
         </w:numPr>
         <w:rPr>
-          <w:rFonts w:eastAsia="Calibri"/>
+          <w:rFonts w:ascii="Verdana" w:eastAsia="Calibri" w:hAnsi="Verdana"/>
           <w:sz w:val="28"/>
           <w:szCs w:val="28"/>
         </w:rPr>
@@ -503,13 +601,23 @@
       <w:proofErr w:type="spellStart"/>
       <w:r>
         <w:rPr>
-          <w:rFonts w:eastAsia="Calibri"/>
+          <w:rFonts w:ascii="Verdana" w:eastAsia="Calibri" w:hAnsi="Verdana"/>
           <w:sz w:val="28"/>
           <w:szCs w:val="28"/>
         </w:rPr>
         <w:t>Whatsapp</w:t>
       </w:r>
       <w:proofErr w:type="spellEnd"/>
+    </w:p>
+    <w:p>
+      <w:pPr>
+        <w:ind w:left="720"/>
+        <w:rPr>
+          <w:rFonts w:ascii="Verdana" w:eastAsia="Calibri" w:hAnsi="Verdana"/>
+          <w:sz w:val="28"/>
+          <w:szCs w:val="28"/>
+        </w:rPr>
+      </w:pPr>
     </w:p>
     <w:p>
       <w:pPr>
@@ -518,14 +626,14 @@
           <w:numId w:val="6"/>
         </w:numPr>
         <w:rPr>
-          <w:rFonts w:eastAsia="Calibri"/>
-          <w:sz w:val="28"/>
-          <w:szCs w:val="28"/>
-        </w:rPr>
-      </w:pPr>
-      <w:r>
-        <w:rPr>
-          <w:rFonts w:eastAsia="Calibri"/>
+          <w:rFonts w:ascii="Verdana" w:eastAsia="Calibri" w:hAnsi="Verdana"/>
+          <w:sz w:val="28"/>
+          <w:szCs w:val="28"/>
+        </w:rPr>
+      </w:pPr>
+      <w:r>
+        <w:rPr>
+          <w:rFonts w:ascii="Verdana" w:eastAsia="Calibri" w:hAnsi="Verdana"/>
           <w:sz w:val="28"/>
           <w:szCs w:val="28"/>
         </w:rPr>
@@ -539,14 +647,14 @@
           <w:numId w:val="6"/>
         </w:numPr>
         <w:rPr>
-          <w:rFonts w:eastAsia="Calibri"/>
-          <w:sz w:val="28"/>
-          <w:szCs w:val="28"/>
-        </w:rPr>
-      </w:pPr>
-      <w:r>
-        <w:rPr>
-          <w:rFonts w:eastAsia="Calibri"/>
+          <w:rFonts w:ascii="Verdana" w:eastAsia="Calibri" w:hAnsi="Verdana"/>
+          <w:sz w:val="28"/>
+          <w:szCs w:val="28"/>
+        </w:rPr>
+      </w:pPr>
+      <w:r>
+        <w:rPr>
+          <w:rFonts w:ascii="Verdana" w:eastAsia="Calibri" w:hAnsi="Verdana"/>
           <w:sz w:val="28"/>
           <w:szCs w:val="28"/>
         </w:rPr>
@@ -555,7 +663,7 @@
       <w:proofErr w:type="spellStart"/>
       <w:r>
         <w:rPr>
-          <w:rFonts w:eastAsia="Calibri"/>
+          <w:rFonts w:ascii="Verdana" w:eastAsia="Calibri" w:hAnsi="Verdana"/>
           <w:sz w:val="28"/>
           <w:szCs w:val="28"/>
         </w:rPr>
@@ -564,12 +672,40 @@
       <w:proofErr w:type="spellEnd"/>
       <w:r>
         <w:rPr>
-          <w:rFonts w:eastAsia="Calibri"/>
+          <w:rFonts w:ascii="Verdana" w:eastAsia="Calibri" w:hAnsi="Verdana"/>
           <w:sz w:val="28"/>
           <w:szCs w:val="28"/>
         </w:rPr>
         <w:t xml:space="preserve"> Notebook</w:t>
       </w:r>
+      <w:r>
+        <w:rPr>
+          <w:rFonts w:ascii="Verdana" w:eastAsia="Calibri" w:hAnsi="Verdana"/>
+          <w:sz w:val="28"/>
+          <w:szCs w:val="28"/>
+        </w:rPr>
+        <w:t xml:space="preserve">, </w:t>
+      </w:r>
+      <w:proofErr w:type="spellStart"/>
+      <w:r>
+        <w:rPr>
+          <w:rFonts w:ascii="Verdana" w:eastAsia="Calibri" w:hAnsi="Verdana"/>
+          <w:sz w:val="28"/>
+          <w:szCs w:val="28"/>
+        </w:rPr>
+        <w:t>Pycharm</w:t>
+      </w:r>
+      <w:proofErr w:type="spellEnd"/>
+    </w:p>
+    <w:p>
+      <w:pPr>
+        <w:ind w:left="1440"/>
+        <w:rPr>
+          <w:rFonts w:ascii="Verdana" w:eastAsia="Calibri" w:hAnsi="Verdana"/>
+          <w:sz w:val="28"/>
+          <w:szCs w:val="28"/>
+        </w:rPr>
+      </w:pPr>
     </w:p>
     <w:p>
       <w:pPr>
@@ -578,18 +714,17 @@
           <w:numId w:val="6"/>
         </w:numPr>
         <w:rPr>
-          <w:rFonts w:eastAsia="Calibri"/>
-          <w:sz w:val="28"/>
-          <w:szCs w:val="28"/>
-        </w:rPr>
-      </w:pPr>
-      <w:r>
-        <w:rPr>
-          <w:rFonts w:eastAsia="Calibri"/>
-          <w:sz w:val="28"/>
-          <w:szCs w:val="28"/>
-        </w:rPr>
-        <w:lastRenderedPageBreak/>
+          <w:rFonts w:ascii="Verdana" w:eastAsia="Calibri" w:hAnsi="Verdana"/>
+          <w:sz w:val="28"/>
+          <w:szCs w:val="28"/>
+        </w:rPr>
+      </w:pPr>
+      <w:r>
+        <w:rPr>
+          <w:rFonts w:ascii="Verdana" w:eastAsia="Calibri" w:hAnsi="Verdana"/>
+          <w:sz w:val="28"/>
+          <w:szCs w:val="28"/>
+        </w:rPr>
         <w:t>Libraries:</w:t>
       </w:r>
     </w:p>
@@ -600,13 +735,14 @@
           <w:numId w:val="6"/>
         </w:numPr>
         <w:rPr>
-          <w:rFonts w:eastAsia="Calibri"/>
-          <w:sz w:val="28"/>
-          <w:szCs w:val="28"/>
-        </w:rPr>
-      </w:pPr>
-      <w:r>
-        <w:rPr>
+          <w:rFonts w:ascii="Verdana" w:eastAsia="Calibri" w:hAnsi="Verdana"/>
+          <w:sz w:val="28"/>
+          <w:szCs w:val="28"/>
+        </w:rPr>
+      </w:pPr>
+      <w:r>
+        <w:rPr>
+          <w:rFonts w:ascii="Verdana" w:hAnsi="Verdana"/>
           <w:color w:val="000000"/>
           <w:sz w:val="28"/>
           <w:szCs w:val="28"/>
@@ -615,23 +751,17 @@
       </w:r>
       <w:r>
         <w:rPr>
-          <w:color w:val="000000"/>
-          <w:sz w:val="28"/>
-          <w:szCs w:val="28"/>
-        </w:rPr>
-        <w:t>ython 3.8.10</w:t>
-      </w:r>
-      <w:r>
-        <w:rPr>
-          <w:color w:val="000000"/>
-          <w:sz w:val="28"/>
-          <w:szCs w:val="28"/>
-        </w:rPr>
-        <w:t xml:space="preserve">, </w:t>
+          <w:rFonts w:ascii="Verdana" w:hAnsi="Verdana"/>
+          <w:color w:val="000000"/>
+          <w:sz w:val="28"/>
+          <w:szCs w:val="28"/>
+        </w:rPr>
+        <w:t xml:space="preserve">ython 3.8.10, </w:t>
       </w:r>
       <w:proofErr w:type="spellStart"/>
       <w:r>
         <w:rPr>
+          <w:rFonts w:ascii="Verdana" w:hAnsi="Verdana"/>
           <w:color w:val="000000"/>
           <w:sz w:val="28"/>
           <w:szCs w:val="28"/>
@@ -641,6 +771,7 @@
       <w:proofErr w:type="spellEnd"/>
       <w:r>
         <w:rPr>
+          <w:rFonts w:ascii="Verdana" w:hAnsi="Verdana"/>
           <w:color w:val="000000"/>
           <w:sz w:val="28"/>
           <w:szCs w:val="28"/>
@@ -651,6 +782,7 @@
       <w:proofErr w:type="gramStart"/>
       <w:r>
         <w:rPr>
+          <w:rFonts w:ascii="Verdana" w:hAnsi="Verdana"/>
           <w:color w:val="000000"/>
           <w:sz w:val="28"/>
           <w:szCs w:val="28"/>
@@ -661,6 +793,7 @@
       <w:proofErr w:type="gramEnd"/>
       <w:r>
         <w:rPr>
+          <w:rFonts w:ascii="Verdana" w:hAnsi="Verdana"/>
           <w:color w:val="000000"/>
           <w:sz w:val="28"/>
           <w:szCs w:val="28"/>
@@ -669,6 +802,7 @@
       </w:r>
       <w:r>
         <w:rPr>
+          <w:rFonts w:ascii="Verdana" w:hAnsi="Verdana"/>
           <w:color w:val="000000"/>
           <w:sz w:val="28"/>
           <w:szCs w:val="28"/>
@@ -678,6 +812,7 @@
       <w:proofErr w:type="spellStart"/>
       <w:r>
         <w:rPr>
+          <w:rFonts w:ascii="Verdana" w:hAnsi="Verdana"/>
           <w:color w:val="000000"/>
           <w:sz w:val="28"/>
           <w:szCs w:val="28"/>
@@ -687,6 +822,7 @@
       <w:proofErr w:type="spellEnd"/>
       <w:r>
         <w:rPr>
+          <w:rFonts w:ascii="Verdana" w:hAnsi="Verdana"/>
           <w:color w:val="000000"/>
           <w:sz w:val="28"/>
           <w:szCs w:val="28"/>
@@ -695,6 +831,7 @@
       </w:r>
       <w:r>
         <w:rPr>
+          <w:rFonts w:ascii="Verdana" w:hAnsi="Verdana"/>
           <w:color w:val="000000"/>
           <w:sz w:val="28"/>
           <w:szCs w:val="28"/>
@@ -703,6 +840,7 @@
       </w:r>
       <w:r>
         <w:rPr>
+          <w:rFonts w:ascii="Verdana" w:hAnsi="Verdana"/>
           <w:color w:val="000000"/>
           <w:sz w:val="28"/>
           <w:szCs w:val="28"/>
@@ -712,6 +850,7 @@
       <w:proofErr w:type="spellStart"/>
       <w:r>
         <w:rPr>
+          <w:rFonts w:ascii="Verdana" w:hAnsi="Verdana"/>
           <w:color w:val="000000"/>
           <w:sz w:val="28"/>
           <w:szCs w:val="28"/>
@@ -721,6 +860,7 @@
       <w:proofErr w:type="spellEnd"/>
       <w:r>
         <w:rPr>
+          <w:rFonts w:ascii="Verdana" w:hAnsi="Verdana"/>
           <w:color w:val="000000"/>
           <w:sz w:val="28"/>
           <w:szCs w:val="28"/>
@@ -729,6 +869,7 @@
       </w:r>
       <w:r>
         <w:rPr>
+          <w:rFonts w:ascii="Verdana" w:hAnsi="Verdana"/>
           <w:color w:val="000000"/>
           <w:sz w:val="28"/>
           <w:szCs w:val="28"/>
@@ -737,6 +878,7 @@
       </w:r>
       <w:r>
         <w:rPr>
+          <w:rFonts w:ascii="Verdana" w:hAnsi="Verdana"/>
           <w:color w:val="000000"/>
           <w:sz w:val="28"/>
           <w:szCs w:val="28"/>
@@ -747,7 +889,7 @@
     <w:p>
       <w:pPr>
         <w:rPr>
-          <w:rFonts w:ascii="Arial" w:eastAsia="Calibri" w:hAnsi="Arial" w:cs="Arial"/>
+          <w:rFonts w:ascii="Verdana" w:eastAsia="Calibri" w:hAnsi="Verdana" w:cs="Arial"/>
           <w:b/>
           <w:sz w:val="28"/>
           <w:szCs w:val="28"/>
@@ -756,22 +898,46 @@
     </w:p>
     <w:p>
       <w:pPr>
-        <w:pStyle w:val="Heading2"/>
-        <w:rPr>
-          <w:rFonts w:eastAsia="Calibri"/>
-        </w:rPr>
-      </w:pPr>
-      <w:r>
-        <w:rPr>
-          <w:rFonts w:eastAsia="Calibri"/>
-        </w:rPr>
-        <w:t>HARDWARE USED:</w:t>
-      </w:r>
-    </w:p>
-    <w:p>
-      <w:pPr>
-        <w:rPr>
-          <w:rFonts w:eastAsia="Calibri"/>
+        <w:pStyle w:val="Heading1"/>
+        <w:numPr>
+          <w:ilvl w:val="0"/>
+          <w:numId w:val="14"/>
+        </w:numPr>
+        <w:rPr>
+          <w:rFonts w:ascii="Verdana" w:eastAsia="Calibri" w:hAnsi="Verdana"/>
+          <w:sz w:val="36"/>
+          <w:szCs w:val="36"/>
+        </w:rPr>
+      </w:pPr>
+      <w:r>
+        <w:rPr>
+          <w:rFonts w:ascii="Verdana" w:eastAsia="Calibri" w:hAnsi="Verdana"/>
+          <w:sz w:val="36"/>
+          <w:szCs w:val="36"/>
+        </w:rPr>
+        <w:t>H</w:t>
+      </w:r>
+      <w:r>
+        <w:rPr>
+          <w:rFonts w:ascii="Verdana" w:eastAsia="Calibri" w:hAnsi="Verdana"/>
+          <w:sz w:val="36"/>
+          <w:szCs w:val="36"/>
+        </w:rPr>
+        <w:t>ardware Used</w:t>
+      </w:r>
+      <w:r>
+        <w:rPr>
+          <w:rFonts w:ascii="Verdana" w:eastAsia="Calibri" w:hAnsi="Verdana"/>
+          <w:sz w:val="36"/>
+          <w:szCs w:val="36"/>
+        </w:rPr>
+        <w:t>:</w:t>
+      </w:r>
+    </w:p>
+    <w:p>
+      <w:pPr>
+        <w:rPr>
+          <w:rFonts w:ascii="Verdana" w:eastAsia="Calibri" w:hAnsi="Verdana"/>
         </w:rPr>
       </w:pPr>
     </w:p>
@@ -782,7 +948,7 @@
           <w:numId w:val="1"/>
         </w:numPr>
         <w:rPr>
-          <w:rFonts w:eastAsia="Calibri"/>
+          <w:rFonts w:ascii="Verdana" w:eastAsia="Calibri" w:hAnsi="Verdana"/>
           <w:sz w:val="28"/>
           <w:szCs w:val="28"/>
         </w:rPr>
@@ -790,7 +956,7 @@
       <w:proofErr w:type="spellStart"/>
       <w:r>
         <w:rPr>
-          <w:rFonts w:eastAsia="Calibri"/>
+          <w:rFonts w:ascii="Verdana" w:eastAsia="Calibri" w:hAnsi="Verdana"/>
           <w:sz w:val="28"/>
           <w:szCs w:val="28"/>
         </w:rPr>
@@ -805,7 +971,7 @@
           <w:numId w:val="1"/>
         </w:numPr>
         <w:rPr>
-          <w:rFonts w:eastAsia="Calibri"/>
+          <w:rFonts w:ascii="Verdana" w:eastAsia="Calibri" w:hAnsi="Verdana"/>
           <w:sz w:val="28"/>
           <w:szCs w:val="28"/>
         </w:rPr>
@@ -813,7 +979,7 @@
       <w:proofErr w:type="spellStart"/>
       <w:r>
         <w:rPr>
-          <w:rFonts w:eastAsia="Calibri"/>
+          <w:rFonts w:ascii="Verdana" w:eastAsia="Calibri" w:hAnsi="Verdana"/>
           <w:sz w:val="28"/>
           <w:szCs w:val="28"/>
         </w:rPr>
@@ -822,7 +988,7 @@
       <w:proofErr w:type="spellEnd"/>
       <w:r>
         <w:rPr>
-          <w:rFonts w:eastAsia="Calibri"/>
+          <w:rFonts w:ascii="Verdana" w:eastAsia="Calibri" w:hAnsi="Verdana"/>
           <w:sz w:val="28"/>
           <w:szCs w:val="28"/>
         </w:rPr>
@@ -836,7 +1002,7 @@
           <w:numId w:val="1"/>
         </w:numPr>
         <w:rPr>
-          <w:rFonts w:eastAsia="Calibri"/>
+          <w:rFonts w:ascii="Verdana" w:eastAsia="Calibri" w:hAnsi="Verdana"/>
           <w:b/>
           <w:sz w:val="28"/>
           <w:szCs w:val="28"/>
@@ -844,31 +1010,13 @@
       </w:pPr>
       <w:r>
         <w:rPr>
-          <w:rFonts w:eastAsia="Calibri"/>
+          <w:rFonts w:ascii="Verdana" w:eastAsia="Calibri" w:hAnsi="Verdana"/>
           <w:sz w:val="28"/>
           <w:szCs w:val="28"/>
         </w:rPr>
         <w:t>iPhone or Android Device</w:t>
       </w:r>
     </w:p>
-    <w:p>
-      <w:pPr>
-        <w:rPr>
-          <w:rFonts w:eastAsia="Calibri"/>
-          <w:sz w:val="28"/>
-          <w:szCs w:val="28"/>
-        </w:rPr>
-      </w:pPr>
-    </w:p>
-    <w:p>
-      <w:pPr>
-        <w:pStyle w:val="Heading2"/>
-      </w:pPr>
-      <w:r>
-        <w:t>DATASET USED: WISDM</w:t>
-      </w:r>
-    </w:p>
-    <w:p/>
     <w:p>
       <w:pPr>
         <w:numPr>
@@ -876,16 +1024,143 @@
           <w:numId w:val="1"/>
         </w:numPr>
         <w:rPr>
-          <w:rFonts w:eastAsia="Calibri"/>
-          <w:sz w:val="28"/>
-          <w:szCs w:val="28"/>
-        </w:rPr>
-      </w:pPr>
-      <w:hyperlink r:id="rId6" w:history="1">
+          <w:rFonts w:ascii="Verdana" w:eastAsia="Calibri" w:hAnsi="Verdana"/>
+          <w:b/>
+          <w:sz w:val="28"/>
+          <w:szCs w:val="28"/>
+        </w:rPr>
+      </w:pPr>
+      <w:proofErr w:type="spellStart"/>
+      <w:r>
+        <w:rPr>
+          <w:rFonts w:ascii="Verdana" w:eastAsia="Calibri" w:hAnsi="Verdana"/>
+          <w:sz w:val="28"/>
+          <w:szCs w:val="28"/>
+        </w:rPr>
+        <w:t>Powerbank</w:t>
+      </w:r>
+      <w:proofErr w:type="spellEnd"/>
+    </w:p>
+    <w:p>
+      <w:pPr>
+        <w:numPr>
+          <w:ilvl w:val="0"/>
+          <w:numId w:val="1"/>
+        </w:numPr>
+        <w:rPr>
+          <w:rFonts w:ascii="Verdana" w:eastAsia="Calibri" w:hAnsi="Verdana"/>
+          <w:b/>
+          <w:sz w:val="28"/>
+          <w:szCs w:val="28"/>
+        </w:rPr>
+      </w:pPr>
+      <w:proofErr w:type="spellStart"/>
+      <w:r>
+        <w:rPr>
+          <w:rFonts w:ascii="Verdana" w:eastAsia="Calibri" w:hAnsi="Verdana"/>
+          <w:sz w:val="28"/>
+          <w:szCs w:val="28"/>
+        </w:rPr>
+        <w:t>Macbook</w:t>
+      </w:r>
+      <w:proofErr w:type="spellEnd"/>
+    </w:p>
+    <w:p>
+      <w:pPr>
+        <w:numPr>
+          <w:ilvl w:val="0"/>
+          <w:numId w:val="1"/>
+        </w:numPr>
+        <w:rPr>
+          <w:rFonts w:ascii="Verdana" w:eastAsia="Calibri" w:hAnsi="Verdana"/>
+          <w:b/>
+          <w:sz w:val="28"/>
+          <w:szCs w:val="28"/>
+        </w:rPr>
+      </w:pPr>
+      <w:r>
+        <w:rPr>
+          <w:rFonts w:ascii="Verdana" w:eastAsia="Calibri" w:hAnsi="Verdana"/>
+          <w:sz w:val="28"/>
+          <w:szCs w:val="28"/>
+        </w:rPr>
+        <w:t>Windows</w:t>
+      </w:r>
+    </w:p>
+    <w:p>
+      <w:pPr>
+        <w:rPr>
+          <w:rFonts w:ascii="Verdana" w:eastAsia="Calibri" w:hAnsi="Verdana"/>
+          <w:sz w:val="28"/>
+          <w:szCs w:val="28"/>
+        </w:rPr>
+      </w:pPr>
+    </w:p>
+    <w:p>
+      <w:pPr>
+        <w:pStyle w:val="Heading2"/>
+        <w:ind w:left="360"/>
+        <w:rPr>
+          <w:rFonts w:ascii="Verdana" w:hAnsi="Verdana"/>
+        </w:rPr>
+      </w:pPr>
+      <w:r>
+        <w:rPr>
+          <w:rFonts w:ascii="Verdana" w:hAnsi="Verdana"/>
+        </w:rPr>
+        <w:t>D</w:t>
+      </w:r>
+      <w:r>
+        <w:rPr>
+          <w:rFonts w:ascii="Verdana" w:hAnsi="Verdana"/>
+        </w:rPr>
+        <w:t>ataset Used</w:t>
+      </w:r>
+      <w:r>
+        <w:rPr>
+          <w:rFonts w:ascii="Verdana" w:hAnsi="Verdana"/>
+        </w:rPr>
+        <w:t>:</w:t>
+      </w:r>
+      <w:r>
+        <w:rPr>
+          <w:rFonts w:ascii="Verdana" w:hAnsi="Verdana"/>
+        </w:rPr>
+        <w:t xml:space="preserve"> </w:t>
+      </w:r>
+      <w:r>
+        <w:rPr>
+          <w:rFonts w:ascii="Verdana" w:hAnsi="Verdana"/>
+        </w:rPr>
+        <w:t>WISDM</w:t>
+      </w:r>
+    </w:p>
+    <w:p>
+      <w:pPr>
+        <w:ind w:left="360"/>
+        <w:rPr>
+          <w:rFonts w:ascii="Verdana" w:hAnsi="Verdana"/>
+        </w:rPr>
+      </w:pPr>
+    </w:p>
+    <w:p>
+      <w:pPr>
+        <w:numPr>
+          <w:ilvl w:val="0"/>
+          <w:numId w:val="1"/>
+        </w:numPr>
+        <w:ind w:left="1080"/>
+        <w:rPr>
+          <w:rFonts w:ascii="Verdana" w:eastAsia="Calibri" w:hAnsi="Verdana"/>
+          <w:sz w:val="28"/>
+          <w:szCs w:val="28"/>
+        </w:rPr>
+      </w:pPr>
+      <w:hyperlink r:id="rId7" w:history="1">
         <w:r>
           <w:rPr>
             <w:rStyle w:val="Hyperlink"/>
-            <w:rFonts w:eastAsia="Calibri"/>
+            <w:rFonts w:ascii="Verdana" w:eastAsia="Calibri" w:hAnsi="Verdana"/>
             <w:sz w:val="28"/>
             <w:szCs w:val="28"/>
           </w:rPr>
@@ -899,15 +1174,16 @@
           <w:ilvl w:val="0"/>
           <w:numId w:val="1"/>
         </w:numPr>
-        <w:rPr>
-          <w:rFonts w:eastAsia="Calibri"/>
-          <w:sz w:val="28"/>
-          <w:szCs w:val="28"/>
-        </w:rPr>
-      </w:pPr>
-      <w:r>
-        <w:rPr>
-          <w:rFonts w:eastAsia="Calibri"/>
+        <w:ind w:left="1080"/>
+        <w:rPr>
+          <w:rFonts w:ascii="Verdana" w:eastAsia="Calibri" w:hAnsi="Verdana"/>
+          <w:sz w:val="28"/>
+          <w:szCs w:val="28"/>
+        </w:rPr>
+      </w:pPr>
+      <w:r>
+        <w:rPr>
+          <w:rFonts w:ascii="Verdana" w:eastAsia="Calibri" w:hAnsi="Verdana"/>
           <w:sz w:val="28"/>
           <w:szCs w:val="28"/>
         </w:rPr>
@@ -920,15 +1196,16 @@
           <w:ilvl w:val="1"/>
           <w:numId w:val="1"/>
         </w:numPr>
-        <w:rPr>
-          <w:rFonts w:eastAsia="Calibri"/>
-          <w:sz w:val="28"/>
-          <w:szCs w:val="28"/>
-        </w:rPr>
-      </w:pPr>
-      <w:r>
-        <w:rPr>
-          <w:rFonts w:eastAsia="Calibri"/>
+        <w:ind w:left="1800"/>
+        <w:rPr>
+          <w:rFonts w:ascii="Verdana" w:eastAsia="Calibri" w:hAnsi="Verdana"/>
+          <w:sz w:val="28"/>
+          <w:szCs w:val="28"/>
+        </w:rPr>
+      </w:pPr>
+      <w:r>
+        <w:rPr>
+          <w:rFonts w:ascii="Verdana" w:eastAsia="Calibri" w:hAnsi="Verdana"/>
           <w:sz w:val="28"/>
           <w:szCs w:val="28"/>
         </w:rPr>
@@ -941,15 +1218,16 @@
           <w:ilvl w:val="1"/>
           <w:numId w:val="1"/>
         </w:numPr>
-        <w:rPr>
-          <w:rFonts w:eastAsia="Calibri"/>
-          <w:sz w:val="28"/>
-          <w:szCs w:val="28"/>
-        </w:rPr>
-      </w:pPr>
-      <w:r>
-        <w:rPr>
-          <w:rFonts w:eastAsia="Calibri"/>
+        <w:ind w:left="1800"/>
+        <w:rPr>
+          <w:rFonts w:ascii="Verdana" w:eastAsia="Calibri" w:hAnsi="Verdana"/>
+          <w:sz w:val="28"/>
+          <w:szCs w:val="28"/>
+        </w:rPr>
+      </w:pPr>
+      <w:r>
+        <w:rPr>
+          <w:rFonts w:ascii="Verdana" w:eastAsia="Calibri" w:hAnsi="Verdana"/>
           <w:sz w:val="28"/>
           <w:szCs w:val="28"/>
         </w:rPr>
@@ -962,15 +1240,16 @@
           <w:ilvl w:val="0"/>
           <w:numId w:val="1"/>
         </w:numPr>
-        <w:rPr>
-          <w:rFonts w:eastAsia="Calibri"/>
-          <w:sz w:val="28"/>
-          <w:szCs w:val="28"/>
-        </w:rPr>
-      </w:pPr>
-      <w:r>
-        <w:rPr>
-          <w:rFonts w:eastAsia="Calibri"/>
+        <w:ind w:left="1080"/>
+        <w:rPr>
+          <w:rFonts w:ascii="Verdana" w:eastAsia="Calibri" w:hAnsi="Verdana"/>
+          <w:sz w:val="28"/>
+          <w:szCs w:val="28"/>
+        </w:rPr>
+      </w:pPr>
+      <w:r>
+        <w:rPr>
+          <w:rFonts w:ascii="Verdana" w:eastAsia="Calibri" w:hAnsi="Verdana"/>
           <w:sz w:val="28"/>
           <w:szCs w:val="28"/>
         </w:rPr>
@@ -983,15 +1262,16 @@
           <w:ilvl w:val="1"/>
           <w:numId w:val="1"/>
         </w:numPr>
-        <w:rPr>
-          <w:rFonts w:eastAsia="Calibri"/>
-          <w:sz w:val="28"/>
-          <w:szCs w:val="28"/>
-        </w:rPr>
-      </w:pPr>
-      <w:r>
-        <w:rPr>
-          <w:rFonts w:eastAsia="Calibri"/>
+        <w:ind w:left="1800"/>
+        <w:rPr>
+          <w:rFonts w:ascii="Verdana" w:eastAsia="Calibri" w:hAnsi="Verdana"/>
+          <w:sz w:val="28"/>
+          <w:szCs w:val="28"/>
+        </w:rPr>
+      </w:pPr>
+      <w:r>
+        <w:rPr>
+          <w:rFonts w:ascii="Verdana" w:eastAsia="Calibri" w:hAnsi="Verdana"/>
           <w:sz w:val="28"/>
           <w:szCs w:val="28"/>
         </w:rPr>
@@ -1004,15 +1284,16 @@
           <w:ilvl w:val="1"/>
           <w:numId w:val="1"/>
         </w:numPr>
-        <w:rPr>
-          <w:rFonts w:eastAsia="Calibri"/>
-          <w:sz w:val="28"/>
-          <w:szCs w:val="28"/>
-        </w:rPr>
-      </w:pPr>
-      <w:r>
-        <w:rPr>
-          <w:rFonts w:eastAsia="Calibri"/>
+        <w:ind w:left="1800"/>
+        <w:rPr>
+          <w:rFonts w:ascii="Verdana" w:eastAsia="Calibri" w:hAnsi="Verdana"/>
+          <w:sz w:val="28"/>
+          <w:szCs w:val="28"/>
+        </w:rPr>
+      </w:pPr>
+      <w:r>
+        <w:rPr>
+          <w:rFonts w:ascii="Verdana" w:eastAsia="Calibri" w:hAnsi="Verdana"/>
           <w:sz w:val="28"/>
           <w:szCs w:val="28"/>
         </w:rPr>
@@ -1025,15 +1306,16 @@
           <w:ilvl w:val="1"/>
           <w:numId w:val="1"/>
         </w:numPr>
-        <w:rPr>
-          <w:rFonts w:eastAsia="Calibri"/>
-          <w:sz w:val="28"/>
-          <w:szCs w:val="28"/>
-        </w:rPr>
-      </w:pPr>
-      <w:r>
-        <w:rPr>
-          <w:rFonts w:eastAsia="Calibri"/>
+        <w:ind w:left="1800"/>
+        <w:rPr>
+          <w:rFonts w:ascii="Verdana" w:eastAsia="Calibri" w:hAnsi="Verdana"/>
+          <w:sz w:val="28"/>
+          <w:szCs w:val="28"/>
+        </w:rPr>
+      </w:pPr>
+      <w:r>
+        <w:rPr>
+          <w:rFonts w:ascii="Verdana" w:eastAsia="Calibri" w:hAnsi="Verdana"/>
           <w:sz w:val="28"/>
           <w:szCs w:val="28"/>
         </w:rPr>
@@ -1047,14 +1329,14 @@
           <w:numId w:val="1"/>
         </w:numPr>
         <w:rPr>
-          <w:rFonts w:ascii="Arial" w:eastAsia="Calibri" w:hAnsi="Arial" w:cs="Arial"/>
-          <w:sz w:val="28"/>
-          <w:szCs w:val="28"/>
-        </w:rPr>
-      </w:pPr>
-      <w:r>
-        <w:rPr>
-          <w:rFonts w:eastAsia="Calibri"/>
+          <w:rFonts w:ascii="Verdana" w:eastAsia="Calibri" w:hAnsi="Verdana" w:cs="Arial"/>
+          <w:sz w:val="28"/>
+          <w:szCs w:val="28"/>
+        </w:rPr>
+      </w:pPr>
+      <w:r>
+        <w:rPr>
+          <w:rFonts w:ascii="Verdana" w:eastAsia="Calibri" w:hAnsi="Verdana"/>
           <w:sz w:val="28"/>
           <w:szCs w:val="28"/>
         </w:rPr>
@@ -1063,7 +1345,7 @@
       </w:r>
       <w:r>
         <w:rPr>
-          <w:rFonts w:eastAsia="Calibri"/>
+          <w:rFonts w:ascii="Verdana" w:eastAsia="Calibri" w:hAnsi="Verdana"/>
           <w:sz w:val="28"/>
           <w:szCs w:val="28"/>
         </w:rPr>
@@ -1071,923 +1353,16 @@
       </w:r>
       <w:r>
         <w:rPr>
-          <w:rFonts w:ascii="Arial" w:eastAsia="Calibri" w:hAnsi="Arial" w:cs="Arial"/>
+          <w:rFonts w:ascii="Verdana" w:eastAsia="Calibri" w:hAnsi="Verdana" w:cs="Arial"/>
+          <w:noProof/>
           <w:sz w:val="28"/>
           <w:szCs w:val="28"/>
         </w:rPr>
         <w:drawing>
-          <wp:inline distT="0" distB="0" distL="0" distR="0" wp14:anchorId="1DCEDB97" wp14:editId="3B7CCEA9">
+          <wp:inline distT="0" distB="0" distL="0" distR="0" wp14:anchorId="334D3D14" wp14:editId="352CE51C">
             <wp:extent cx="5740400" cy="3949700"/>
             <wp:effectExtent l="0" t="0" r="0" b="0"/>
             <wp:docPr id="1" name="Picture 1"/>
-            <wp:cNvGraphicFramePr>
-              <a:graphicFrameLocks xmlns:a="http://schemas.openxmlformats.org/drawingml/2006/main" noChangeAspect="1"/>
-            </wp:cNvGraphicFramePr>
-            <a:graphic xmlns:a="http://schemas.openxmlformats.org/drawingml/2006/main">
-              <a:graphicData uri="http://schemas.openxmlformats.org/drawingml/2006/picture">
-                <pic:pic xmlns:pic="http://schemas.openxmlformats.org/drawingml/2006/picture">
-                  <pic:nvPicPr>
-                    <pic:cNvPr id="1" name=""/>
-                    <pic:cNvPicPr/>
-                  </pic:nvPicPr>
-                  <pic:blipFill>
-                    <a:blip r:embed="rId7"/>
-                    <a:stretch>
-                      <a:fillRect/>
-                    </a:stretch>
-                  </pic:blipFill>
-                  <pic:spPr>
-                    <a:xfrm>
-                      <a:off x="0" y="0"/>
-                      <a:ext cx="5740400" cy="3949700"/>
-                    </a:xfrm>
-                    <a:prstGeom prst="rect">
-                      <a:avLst/>
-                    </a:prstGeom>
-                  </pic:spPr>
-                </pic:pic>
-              </a:graphicData>
-            </a:graphic>
-          </wp:inline>
-        </w:drawing>
-      </w:r>
-    </w:p>
-    <w:p/>
-    <w:p>
-      <w:pPr>
-        <w:ind w:left="720" w:firstLine="720"/>
-        <w:rPr>
-          <w:color w:val="000000"/>
-          <w:sz w:val="28"/>
-          <w:szCs w:val="28"/>
-          <w:shd w:val="clear" w:color="auto" w:fill="FFFFFF"/>
-        </w:rPr>
-      </w:pPr>
-      <w:r>
-        <w:rPr>
-          <w:color w:val="000000"/>
-          <w:sz w:val="28"/>
-          <w:szCs w:val="28"/>
-          <w:shd w:val="clear" w:color="auto" w:fill="FFFFFF"/>
-        </w:rPr>
-        <w:t xml:space="preserve">Walking: 424,400 (38.6%) </w:t>
-      </w:r>
-    </w:p>
-    <w:p>
-      <w:pPr>
-        <w:ind w:left="720" w:firstLine="720"/>
-        <w:rPr>
-          <w:color w:val="000000"/>
-          <w:sz w:val="28"/>
-          <w:szCs w:val="28"/>
-          <w:shd w:val="clear" w:color="auto" w:fill="FFFFFF"/>
-        </w:rPr>
-      </w:pPr>
-      <w:r>
-        <w:rPr>
-          <w:color w:val="000000"/>
-          <w:sz w:val="28"/>
-          <w:szCs w:val="28"/>
-          <w:shd w:val="clear" w:color="auto" w:fill="FFFFFF"/>
-        </w:rPr>
-        <w:t>Jogging: 342,177 (31.2%)</w:t>
-      </w:r>
-    </w:p>
-    <w:p>
-      <w:pPr>
-        <w:rPr>
-          <w:color w:val="000000"/>
-          <w:sz w:val="28"/>
-          <w:szCs w:val="28"/>
-          <w:shd w:val="clear" w:color="auto" w:fill="FFFFFF"/>
-        </w:rPr>
-      </w:pPr>
-      <w:r>
-        <w:rPr>
-          <w:color w:val="000000"/>
-          <w:sz w:val="28"/>
-          <w:szCs w:val="28"/>
-          <w:shd w:val="clear" w:color="auto" w:fill="FFFFFF"/>
-        </w:rPr>
-        <w:t xml:space="preserve"> </w:t>
-      </w:r>
-      <w:r>
-        <w:rPr>
-          <w:color w:val="000000"/>
-          <w:sz w:val="28"/>
-          <w:szCs w:val="28"/>
-          <w:shd w:val="clear" w:color="auto" w:fill="FFFFFF"/>
-        </w:rPr>
-        <w:tab/>
-      </w:r>
-      <w:r>
-        <w:rPr>
-          <w:color w:val="000000"/>
-          <w:sz w:val="28"/>
-          <w:szCs w:val="28"/>
-          <w:shd w:val="clear" w:color="auto" w:fill="FFFFFF"/>
-        </w:rPr>
-        <w:tab/>
-      </w:r>
-      <w:r>
-        <w:rPr>
-          <w:color w:val="000000"/>
-          <w:sz w:val="28"/>
-          <w:szCs w:val="28"/>
-          <w:shd w:val="clear" w:color="auto" w:fill="FFFFFF"/>
-        </w:rPr>
-        <w:t xml:space="preserve">Upstairs: 122,869 (11.2%) </w:t>
-      </w:r>
-    </w:p>
-    <w:p>
-      <w:pPr>
-        <w:ind w:left="720" w:firstLine="720"/>
-        <w:rPr>
-          <w:color w:val="000000"/>
-          <w:sz w:val="28"/>
-          <w:szCs w:val="28"/>
-          <w:shd w:val="clear" w:color="auto" w:fill="FFFFFF"/>
-        </w:rPr>
-      </w:pPr>
-      <w:r>
-        <w:rPr>
-          <w:color w:val="000000"/>
-          <w:sz w:val="28"/>
-          <w:szCs w:val="28"/>
-          <w:shd w:val="clear" w:color="auto" w:fill="FFFFFF"/>
-        </w:rPr>
-        <w:t xml:space="preserve">Downstairs: 100,427 (9.1%) </w:t>
-      </w:r>
-    </w:p>
-    <w:p>
-      <w:pPr>
-        <w:ind w:left="720" w:firstLine="720"/>
-        <w:rPr>
-          <w:color w:val="000000"/>
-          <w:sz w:val="28"/>
-          <w:szCs w:val="28"/>
-          <w:shd w:val="clear" w:color="auto" w:fill="FFFFFF"/>
-        </w:rPr>
-      </w:pPr>
-      <w:r>
-        <w:rPr>
-          <w:color w:val="000000"/>
-          <w:sz w:val="28"/>
-          <w:szCs w:val="28"/>
-          <w:shd w:val="clear" w:color="auto" w:fill="FFFFFF"/>
-        </w:rPr>
-        <w:t>Sitting: 59,939 (5.5%)</w:t>
-      </w:r>
-    </w:p>
-    <w:p>
-      <w:pPr>
-        <w:ind w:left="720" w:firstLine="720"/>
-        <w:rPr>
-          <w:sz w:val="28"/>
-          <w:szCs w:val="28"/>
-        </w:rPr>
-      </w:pPr>
-      <w:r>
-        <w:rPr>
-          <w:color w:val="000000"/>
-          <w:sz w:val="28"/>
-          <w:szCs w:val="28"/>
-          <w:shd w:val="clear" w:color="auto" w:fill="FFFFFF"/>
-        </w:rPr>
-        <w:t xml:space="preserve"> Standing: 48,395 (4.4%)</w:t>
-      </w:r>
-    </w:p>
-    <w:p>
-      <w:pPr>
-        <w:ind w:left="1440"/>
-        <w:rPr>
-          <w:rFonts w:eastAsia="Calibri"/>
-        </w:rPr>
-      </w:pPr>
-    </w:p>
-    <w:p>
-      <w:pPr>
-        <w:rPr>
-          <w:rFonts w:ascii="Arial" w:eastAsia="Calibri" w:hAnsi="Arial" w:cs="Arial"/>
-          <w:b/>
-          <w:sz w:val="28"/>
-          <w:szCs w:val="28"/>
-        </w:rPr>
-      </w:pPr>
-    </w:p>
-    <w:p>
-      <w:pPr>
-        <w:pStyle w:val="Heading2"/>
-        <w:rPr>
-          <w:rFonts w:eastAsia="Calibri"/>
-        </w:rPr>
-      </w:pPr>
-      <w:r>
-        <w:rPr>
-          <w:rFonts w:eastAsia="Calibri"/>
-        </w:rPr>
-        <w:t>PROJECT WORKFLOW:</w:t>
-      </w:r>
-    </w:p>
-    <w:p>
-      <w:pPr>
-        <w:rPr>
-          <w:rFonts w:eastAsia="Calibri"/>
-        </w:rPr>
-      </w:pPr>
-    </w:p>
-    <w:p>
-      <w:pPr>
-        <w:numPr>
-          <w:ilvl w:val="1"/>
-          <w:numId w:val="1"/>
-        </w:numPr>
-        <w:rPr>
-          <w:rFonts w:eastAsia="Calibri"/>
-          <w:sz w:val="28"/>
-          <w:szCs w:val="28"/>
-        </w:rPr>
-      </w:pPr>
-      <w:r>
-        <w:rPr>
-          <w:rFonts w:eastAsia="Calibri"/>
-          <w:sz w:val="28"/>
-          <w:szCs w:val="28"/>
-        </w:rPr>
-        <w:t>Import the relevant libraries</w:t>
-      </w:r>
-      <w:r>
-        <w:rPr>
-          <w:rFonts w:eastAsia="Calibri"/>
-          <w:sz w:val="28"/>
-          <w:szCs w:val="28"/>
-        </w:rPr>
-        <w:br/>
-      </w:r>
-    </w:p>
-    <w:p>
-      <w:pPr>
-        <w:pStyle w:val="ListParagraph"/>
-        <w:numPr>
-          <w:ilvl w:val="1"/>
-          <w:numId w:val="1"/>
-        </w:numPr>
-        <w:rPr>
-          <w:rFonts w:eastAsia="Calibri"/>
-        </w:rPr>
-      </w:pPr>
-      <w:r>
-        <w:rPr>
-          <w:color w:val="000000"/>
-          <w:sz w:val="28"/>
-          <w:szCs w:val="28"/>
-        </w:rPr>
-        <w:t>Load, Inspect and Transform the Accelerometer data</w:t>
-      </w:r>
-      <w:r>
-        <w:rPr>
-          <w:color w:val="000000"/>
-          <w:sz w:val="28"/>
-          <w:szCs w:val="28"/>
-        </w:rPr>
-        <w:br/>
-      </w:r>
-      <w:r>
-        <w:rPr>
-          <w:color w:val="000000"/>
-          <w:sz w:val="28"/>
-          <w:szCs w:val="28"/>
-        </w:rPr>
-        <w:t xml:space="preserve"> </w:t>
-      </w:r>
-      <w:r>
-        <w:rPr>
-          <w:color w:val="000000"/>
-          <w:sz w:val="28"/>
-          <w:szCs w:val="28"/>
-        </w:rPr>
-        <w:t>Exploratory Data Analysis on the data set</w:t>
-      </w:r>
-      <w:r>
-        <w:rPr>
-          <w:color w:val="000000"/>
-          <w:sz w:val="28"/>
-          <w:szCs w:val="28"/>
-        </w:rPr>
-        <w:t>.</w:t>
-      </w:r>
-    </w:p>
-    <w:p>
-      <w:pPr>
-        <w:ind w:left="1440"/>
-        <w:rPr>
-          <w:rFonts w:eastAsia="Calibri"/>
-          <w:sz w:val="28"/>
-          <w:szCs w:val="28"/>
-        </w:rPr>
-      </w:pPr>
-    </w:p>
-    <w:p>
-      <w:pPr>
-        <w:ind w:left="1080"/>
-        <w:rPr>
-          <w:rFonts w:eastAsia="Calibri"/>
-          <w:sz w:val="28"/>
-          <w:szCs w:val="28"/>
-        </w:rPr>
-      </w:pPr>
-    </w:p>
-    <w:p>
-      <w:pPr>
-        <w:pStyle w:val="ListParagraph"/>
-        <w:rPr>
-          <w:color w:val="000000"/>
-          <w:sz w:val="28"/>
-          <w:szCs w:val="28"/>
-        </w:rPr>
-      </w:pPr>
-    </w:p>
-    <w:p>
-      <w:pPr>
-        <w:pStyle w:val="ListParagraph"/>
-        <w:numPr>
-          <w:ilvl w:val="1"/>
-          <w:numId w:val="1"/>
-        </w:numPr>
-        <w:rPr>
-          <w:rFonts w:eastAsia="Calibri"/>
-        </w:rPr>
-      </w:pPr>
-      <w:r>
-        <w:rPr>
-          <w:color w:val="000000"/>
-          <w:sz w:val="28"/>
-          <w:szCs w:val="28"/>
-        </w:rPr>
-        <w:lastRenderedPageBreak/>
-        <w:t xml:space="preserve"> </w:t>
-      </w:r>
-      <w:r>
-        <w:rPr>
-          <w:color w:val="000000"/>
-          <w:sz w:val="28"/>
-          <w:szCs w:val="28"/>
-        </w:rPr>
-        <w:t>Split Data into Training and Test Set.</w:t>
-      </w:r>
-    </w:p>
-    <w:p>
-      <w:pPr>
-        <w:pStyle w:val="NormalWeb"/>
-        <w:shd w:val="clear" w:color="auto" w:fill="FFFFFF"/>
-        <w:spacing w:before="240" w:beforeAutospacing="0" w:after="0" w:afterAutospacing="0"/>
-        <w:ind w:left="1440"/>
-        <w:rPr>
-          <w:color w:val="000000"/>
-          <w:sz w:val="28"/>
-          <w:szCs w:val="28"/>
-        </w:rPr>
-      </w:pPr>
-      <w:r>
-        <w:rPr>
-          <w:color w:val="000000"/>
-          <w:sz w:val="28"/>
-          <w:szCs w:val="28"/>
-        </w:rPr>
-        <w:t xml:space="preserve"> (Better Splitting Approach in our case, </w:t>
-      </w:r>
-      <w:r>
-        <w:rPr>
-          <w:color w:val="000000"/>
-          <w:sz w:val="28"/>
-          <w:szCs w:val="28"/>
-        </w:rPr>
-        <w:t>was</w:t>
-      </w:r>
-      <w:r>
-        <w:rPr>
-          <w:color w:val="000000"/>
-          <w:sz w:val="28"/>
-          <w:szCs w:val="28"/>
-        </w:rPr>
-        <w:t xml:space="preserve"> to split based on the user IDs. </w:t>
-      </w:r>
-      <w:r>
-        <w:rPr>
-          <w:color w:val="000000"/>
-          <w:sz w:val="28"/>
-          <w:szCs w:val="28"/>
-        </w:rPr>
-        <w:br/>
-      </w:r>
-      <w:r>
-        <w:rPr>
-          <w:color w:val="000000"/>
-          <w:sz w:val="28"/>
-          <w:szCs w:val="28"/>
-        </w:rPr>
-        <w:t xml:space="preserve">We </w:t>
-      </w:r>
-      <w:r>
-        <w:rPr>
-          <w:color w:val="000000"/>
-          <w:sz w:val="28"/>
-          <w:szCs w:val="28"/>
-        </w:rPr>
-        <w:t>kept</w:t>
-      </w:r>
-      <w:r>
-        <w:rPr>
-          <w:color w:val="000000"/>
-          <w:sz w:val="28"/>
-          <w:szCs w:val="28"/>
-        </w:rPr>
-        <w:t xml:space="preserve"> users with ID 1 to 28 for training the model and users with ID gr</w:t>
-      </w:r>
-      <w:r>
-        <w:rPr>
-          <w:color w:val="000000"/>
-          <w:sz w:val="28"/>
-          <w:szCs w:val="28"/>
-        </w:rPr>
-        <w:t xml:space="preserve">eater </w:t>
-      </w:r>
-      <w:r>
-        <w:rPr>
-          <w:color w:val="000000"/>
-          <w:sz w:val="28"/>
-          <w:szCs w:val="28"/>
-        </w:rPr>
-        <w:t>than 28 for the test set.</w:t>
-      </w:r>
-    </w:p>
-    <w:p>
-      <w:pPr>
-        <w:pStyle w:val="NormalWeb"/>
-        <w:numPr>
-          <w:ilvl w:val="1"/>
-          <w:numId w:val="1"/>
-        </w:numPr>
-        <w:shd w:val="clear" w:color="auto" w:fill="FFFFFF"/>
-        <w:spacing w:before="240" w:beforeAutospacing="0" w:after="0" w:afterAutospacing="0"/>
-        <w:rPr>
-          <w:color w:val="000000"/>
-          <w:sz w:val="28"/>
-          <w:szCs w:val="28"/>
-        </w:rPr>
-      </w:pPr>
-      <w:r>
-        <w:rPr>
-          <w:color w:val="000000"/>
-          <w:sz w:val="28"/>
-          <w:szCs w:val="28"/>
-        </w:rPr>
-        <w:t>Normalize Training Data</w:t>
-      </w:r>
-    </w:p>
-    <w:p>
-      <w:pPr>
-        <w:pStyle w:val="NormalWeb"/>
-        <w:numPr>
-          <w:ilvl w:val="1"/>
-          <w:numId w:val="1"/>
-        </w:numPr>
-        <w:shd w:val="clear" w:color="auto" w:fill="FFFFFF"/>
-        <w:spacing w:before="240" w:beforeAutospacing="0" w:after="0" w:afterAutospacing="0"/>
-        <w:rPr>
-          <w:color w:val="000000"/>
-          <w:sz w:val="28"/>
-          <w:szCs w:val="28"/>
-        </w:rPr>
-      </w:pPr>
-      <w:r>
-        <w:rPr>
-          <w:color w:val="000000"/>
-          <w:sz w:val="28"/>
-          <w:szCs w:val="28"/>
-        </w:rPr>
-        <w:t>Convert and reformat accelerometer data into a time-sliced representation (convert into segments)</w:t>
-      </w:r>
-    </w:p>
-    <w:p>
-      <w:pPr>
-        <w:pStyle w:val="NormalWeb"/>
-        <w:numPr>
-          <w:ilvl w:val="1"/>
-          <w:numId w:val="1"/>
-        </w:numPr>
-        <w:shd w:val="clear" w:color="auto" w:fill="FFFFFF"/>
-        <w:spacing w:before="240" w:beforeAutospacing="0" w:after="0" w:afterAutospacing="0"/>
-        <w:rPr>
-          <w:color w:val="000000"/>
-          <w:sz w:val="28"/>
-          <w:szCs w:val="28"/>
-        </w:rPr>
-      </w:pPr>
-      <w:r>
-        <w:rPr>
-          <w:color w:val="000000"/>
-          <w:sz w:val="28"/>
-          <w:szCs w:val="28"/>
-        </w:rPr>
-        <w:t xml:space="preserve">Define a deep neural network model in </w:t>
-      </w:r>
-      <w:proofErr w:type="spellStart"/>
-      <w:r>
-        <w:rPr>
-          <w:color w:val="000000"/>
-          <w:sz w:val="28"/>
-          <w:szCs w:val="28"/>
-        </w:rPr>
-        <w:t>Keras</w:t>
-      </w:r>
-      <w:proofErr w:type="spellEnd"/>
-      <w:r>
-        <w:rPr>
-          <w:color w:val="000000"/>
-          <w:sz w:val="28"/>
-          <w:szCs w:val="28"/>
-        </w:rPr>
-        <w:t xml:space="preserve"> </w:t>
-      </w:r>
-      <w:r>
-        <w:rPr>
-          <w:color w:val="000000"/>
-          <w:sz w:val="28"/>
-          <w:szCs w:val="28"/>
-        </w:rPr>
-        <w:br/>
-      </w:r>
-      <w:r>
-        <w:rPr>
-          <w:color w:val="000000"/>
-          <w:sz w:val="28"/>
-          <w:szCs w:val="28"/>
-        </w:rPr>
-        <w:t>Train the deep neural network for human activity recognition data Validate the performance of the trained DNN against the test data using learning curve and confusion matrix</w:t>
-      </w:r>
-      <w:r>
-        <w:rPr>
-          <w:color w:val="000000"/>
-          <w:sz w:val="28"/>
-          <w:szCs w:val="28"/>
-        </w:rPr>
-        <w:t>.</w:t>
-      </w:r>
-      <w:r>
-        <w:rPr>
-          <w:color w:val="000000"/>
-          <w:sz w:val="28"/>
-          <w:szCs w:val="28"/>
-        </w:rPr>
-        <w:br/>
-      </w:r>
-      <w:r>
-        <w:rPr>
-          <w:color w:val="000000"/>
-          <w:sz w:val="28"/>
-          <w:szCs w:val="28"/>
-        </w:rPr>
-        <w:t xml:space="preserve"> S</w:t>
-      </w:r>
-      <w:r>
-        <w:rPr>
-          <w:color w:val="000000"/>
-          <w:sz w:val="28"/>
-          <w:szCs w:val="28"/>
-        </w:rPr>
-        <w:t>ave the model (save the weights).</w:t>
-      </w:r>
-    </w:p>
-    <w:p>
-      <w:pPr>
-        <w:pStyle w:val="NormalWeb"/>
-        <w:numPr>
-          <w:ilvl w:val="1"/>
-          <w:numId w:val="1"/>
-        </w:numPr>
-        <w:shd w:val="clear" w:color="auto" w:fill="FFFFFF"/>
-        <w:spacing w:before="240" w:beforeAutospacing="0" w:after="0" w:afterAutospacing="0"/>
-        <w:rPr>
-          <w:color w:val="000000"/>
-          <w:sz w:val="28"/>
-          <w:szCs w:val="28"/>
-        </w:rPr>
-      </w:pPr>
-      <w:r>
-        <w:rPr>
-          <w:color w:val="000000"/>
-          <w:sz w:val="28"/>
-          <w:szCs w:val="28"/>
-        </w:rPr>
-        <w:t>Define a Convolutional Neural Network using TensorFlow Train the convolutional neural network for human activity recognition data Validate the performance of the trained CNN against the test data using learning curve and confusion matrix</w:t>
-      </w:r>
-      <w:r>
-        <w:rPr>
-          <w:color w:val="000000"/>
-          <w:sz w:val="28"/>
-          <w:szCs w:val="28"/>
-        </w:rPr>
-        <w:t>.</w:t>
-      </w:r>
-      <w:r>
-        <w:rPr>
-          <w:color w:val="000000"/>
-          <w:sz w:val="28"/>
-          <w:szCs w:val="28"/>
-        </w:rPr>
-        <w:br/>
-      </w:r>
-      <w:r>
-        <w:rPr>
-          <w:color w:val="000000"/>
-          <w:sz w:val="28"/>
-          <w:szCs w:val="28"/>
-        </w:rPr>
-        <w:t xml:space="preserve"> Save the model (save the weights)</w:t>
-      </w:r>
-    </w:p>
-    <w:p>
-      <w:pPr>
-        <w:pStyle w:val="NormalWeb"/>
-        <w:numPr>
-          <w:ilvl w:val="1"/>
-          <w:numId w:val="1"/>
-        </w:numPr>
-        <w:shd w:val="clear" w:color="auto" w:fill="FFFFFF"/>
-        <w:spacing w:before="240" w:beforeAutospacing="0" w:after="0" w:afterAutospacing="0"/>
-        <w:rPr>
-          <w:color w:val="000000"/>
-          <w:sz w:val="28"/>
-          <w:szCs w:val="28"/>
-        </w:rPr>
-      </w:pPr>
-      <w:r>
-        <w:rPr>
-          <w:color w:val="000000"/>
-          <w:sz w:val="28"/>
-          <w:szCs w:val="28"/>
-        </w:rPr>
-        <w:t>Define a LSTM neural network Train the LSTM neural network for human activity recognition data Validate the performance of the trained LSTM against the test data using learning curve and confusion matrix</w:t>
-      </w:r>
-      <w:r>
-        <w:rPr>
-          <w:color w:val="000000"/>
-          <w:sz w:val="28"/>
-          <w:szCs w:val="28"/>
-        </w:rPr>
-        <w:t>.</w:t>
-      </w:r>
-      <w:r>
-        <w:rPr>
-          <w:color w:val="000000"/>
-          <w:sz w:val="28"/>
-          <w:szCs w:val="28"/>
-        </w:rPr>
-        <w:br/>
-      </w:r>
-      <w:r>
-        <w:rPr>
-          <w:color w:val="000000"/>
-          <w:sz w:val="28"/>
-          <w:szCs w:val="28"/>
-        </w:rPr>
-        <w:t xml:space="preserve"> Save the model (save the weights)</w:t>
-      </w:r>
-    </w:p>
-    <w:p>
-      <w:pPr>
-        <w:pStyle w:val="NormalWeb"/>
-        <w:numPr>
-          <w:ilvl w:val="1"/>
-          <w:numId w:val="1"/>
-        </w:numPr>
-        <w:shd w:val="clear" w:color="auto" w:fill="FFFFFF"/>
-        <w:spacing w:before="240" w:beforeAutospacing="0" w:after="0" w:afterAutospacing="0"/>
-        <w:rPr>
-          <w:color w:val="000000"/>
-          <w:sz w:val="28"/>
-          <w:szCs w:val="28"/>
-        </w:rPr>
-      </w:pPr>
-      <w:r>
-        <w:rPr>
-          <w:color w:val="000000"/>
-          <w:sz w:val="28"/>
-          <w:szCs w:val="28"/>
-        </w:rPr>
-        <w:t>Validate all the models with the test data collected from the sensor tile for all the activities</w:t>
-      </w:r>
-      <w:r>
-        <w:rPr>
-          <w:color w:val="000000"/>
-          <w:sz w:val="28"/>
-          <w:szCs w:val="28"/>
-        </w:rPr>
-        <w:t>.</w:t>
-      </w:r>
-      <w:r>
-        <w:rPr>
-          <w:color w:val="000000"/>
-          <w:sz w:val="28"/>
-          <w:szCs w:val="28"/>
-        </w:rPr>
-        <w:br/>
-        <w:t xml:space="preserve">Added helper function to transform and represent the data collected from the sensor tile </w:t>
-      </w:r>
-      <w:r>
-        <w:rPr>
-          <w:color w:val="000000"/>
-          <w:sz w:val="28"/>
-          <w:szCs w:val="28"/>
-        </w:rPr>
-        <w:t>in the format of the dataset</w:t>
-      </w:r>
-    </w:p>
-    <w:p>
-      <w:pPr>
-        <w:pStyle w:val="NormalWeb"/>
-        <w:numPr>
-          <w:ilvl w:val="1"/>
-          <w:numId w:val="1"/>
-        </w:numPr>
-        <w:shd w:val="clear" w:color="auto" w:fill="FFFFFF"/>
-        <w:spacing w:before="240" w:beforeAutospacing="0" w:after="0" w:afterAutospacing="0"/>
-        <w:rPr>
-          <w:color w:val="000000"/>
-          <w:sz w:val="28"/>
-          <w:szCs w:val="28"/>
-        </w:rPr>
-      </w:pPr>
-      <w:r>
-        <w:rPr>
-          <w:color w:val="000000"/>
-          <w:sz w:val="28"/>
-          <w:szCs w:val="28"/>
-        </w:rPr>
-        <w:t>Edge</w:t>
-      </w:r>
-      <w:r>
-        <w:rPr>
-          <w:color w:val="000000"/>
-          <w:sz w:val="28"/>
-          <w:szCs w:val="28"/>
-        </w:rPr>
-        <w:t xml:space="preserve"> </w:t>
-      </w:r>
-      <w:r>
-        <w:rPr>
-          <w:color w:val="000000"/>
-          <w:sz w:val="28"/>
-          <w:szCs w:val="28"/>
-        </w:rPr>
-        <w:t xml:space="preserve">Impulse- </w:t>
-      </w:r>
-      <w:r>
-        <w:rPr>
-          <w:color w:val="000000"/>
-          <w:sz w:val="28"/>
-          <w:szCs w:val="28"/>
-        </w:rPr>
-        <w:t xml:space="preserve">Import the dataset in Edge Impulse and train using neural network. </w:t>
-      </w:r>
-      <w:r>
-        <w:rPr>
-          <w:color w:val="000000"/>
-          <w:sz w:val="28"/>
-          <w:szCs w:val="28"/>
-        </w:rPr>
-        <w:t xml:space="preserve">Collect the data from the sensor tile and </w:t>
-      </w:r>
-      <w:r>
-        <w:rPr>
-          <w:color w:val="000000"/>
-          <w:sz w:val="28"/>
-          <w:szCs w:val="28"/>
-        </w:rPr>
-        <w:t xml:space="preserve">validate the performance. </w:t>
-      </w:r>
-      <w:r>
-        <w:rPr>
-          <w:color w:val="000000"/>
-          <w:sz w:val="28"/>
-          <w:szCs w:val="28"/>
-        </w:rPr>
-        <w:br/>
-        <w:t xml:space="preserve">Use Transfer </w:t>
-      </w:r>
-      <w:r>
-        <w:rPr>
-          <w:color w:val="000000"/>
-          <w:sz w:val="28"/>
-          <w:szCs w:val="28"/>
-        </w:rPr>
-        <w:t xml:space="preserve">Learning </w:t>
-      </w:r>
-      <w:r>
-        <w:rPr>
-          <w:color w:val="000000"/>
-          <w:sz w:val="28"/>
-          <w:szCs w:val="28"/>
-        </w:rPr>
-        <w:t>in</w:t>
-      </w:r>
-      <w:r>
-        <w:rPr>
-          <w:color w:val="000000"/>
-          <w:sz w:val="28"/>
-          <w:szCs w:val="28"/>
-        </w:rPr>
-        <w:t xml:space="preserve"> Edge</w:t>
-      </w:r>
-      <w:r>
-        <w:rPr>
-          <w:color w:val="000000"/>
-          <w:sz w:val="28"/>
-          <w:szCs w:val="28"/>
-        </w:rPr>
-        <w:t xml:space="preserve"> </w:t>
-      </w:r>
-      <w:r>
-        <w:rPr>
-          <w:color w:val="000000"/>
-          <w:sz w:val="28"/>
-          <w:szCs w:val="28"/>
-        </w:rPr>
-        <w:t>Impulse and validate the performance</w:t>
-      </w:r>
-    </w:p>
-    <w:p>
-      <w:pPr>
-        <w:pStyle w:val="NormalWeb"/>
-        <w:numPr>
-          <w:ilvl w:val="1"/>
-          <w:numId w:val="1"/>
-        </w:numPr>
-        <w:shd w:val="clear" w:color="auto" w:fill="FFFFFF"/>
-        <w:spacing w:before="240" w:beforeAutospacing="0" w:after="0" w:afterAutospacing="0"/>
-        <w:rPr>
-          <w:rFonts w:eastAsia="Calibri"/>
-        </w:rPr>
-      </w:pPr>
-      <w:r>
-        <w:rPr>
-          <w:color w:val="000000"/>
-          <w:sz w:val="28"/>
-          <w:szCs w:val="28"/>
-        </w:rPr>
-        <w:t>Follow</w:t>
-      </w:r>
-      <w:r>
-        <w:rPr>
-          <w:color w:val="000000"/>
-          <w:sz w:val="28"/>
-          <w:szCs w:val="28"/>
-        </w:rPr>
-        <w:t>ed</w:t>
-      </w:r>
-      <w:r>
-        <w:rPr>
-          <w:color w:val="000000"/>
-          <w:sz w:val="28"/>
-          <w:szCs w:val="28"/>
-        </w:rPr>
-        <w:t xml:space="preserve"> the same Machine Learning Workflow as illustrated by Nils Ackerman in the diagram below </w:t>
-      </w:r>
-      <w:r>
-        <w:rPr>
-          <w:color w:val="000000"/>
-          <w:sz w:val="28"/>
-          <w:szCs w:val="28"/>
-        </w:rPr>
-        <w:t>-</w:t>
-      </w:r>
-      <w:r>
-        <w:rPr>
-          <w:color w:val="000000"/>
-          <w:sz w:val="28"/>
-          <w:szCs w:val="28"/>
-        </w:rPr>
-        <w:br/>
-      </w:r>
-      <w:r>
-        <w:rPr>
-          <w:color w:val="000000"/>
-          <w:sz w:val="28"/>
-          <w:szCs w:val="28"/>
-        </w:rPr>
-        <w:lastRenderedPageBreak/>
-        <w:br/>
-      </w:r>
-      <w:r>
-        <w:rPr>
-          <w:rFonts w:eastAsia="Calibri"/>
-        </w:rPr>
-        <w:drawing>
-          <wp:inline distT="0" distB="0" distL="0" distR="0" wp14:anchorId="56C9F98B" wp14:editId="30E1ACB4">
-            <wp:extent cx="5943600" cy="3598545"/>
-            <wp:effectExtent l="0" t="0" r="0" b="0"/>
-            <wp:docPr id="2" name="Picture 2"/>
             <wp:cNvGraphicFramePr>
               <a:graphicFrameLocks xmlns:a="http://schemas.openxmlformats.org/drawingml/2006/main" noChangeAspect="1"/>
             </wp:cNvGraphicFramePr>
@@ -2007,6 +1382,895 @@
                   <pic:spPr>
                     <a:xfrm>
                       <a:off x="0" y="0"/>
+                      <a:ext cx="5740400" cy="3949700"/>
+                    </a:xfrm>
+                    <a:prstGeom prst="rect">
+                      <a:avLst/>
+                    </a:prstGeom>
+                  </pic:spPr>
+                </pic:pic>
+              </a:graphicData>
+            </a:graphic>
+          </wp:inline>
+        </w:drawing>
+      </w:r>
+    </w:p>
+    <w:p>
+      <w:pPr>
+        <w:rPr>
+          <w:rFonts w:ascii="Verdana" w:hAnsi="Verdana"/>
+        </w:rPr>
+      </w:pPr>
+    </w:p>
+    <w:p>
+      <w:pPr>
+        <w:ind w:left="720" w:firstLine="720"/>
+        <w:rPr>
+          <w:rFonts w:ascii="Verdana" w:hAnsi="Verdana"/>
+          <w:color w:val="000000"/>
+          <w:sz w:val="28"/>
+          <w:szCs w:val="28"/>
+          <w:shd w:val="clear" w:color="auto" w:fill="FFFFFF"/>
+        </w:rPr>
+      </w:pPr>
+      <w:r>
+        <w:rPr>
+          <w:rFonts w:ascii="Verdana" w:hAnsi="Verdana"/>
+          <w:color w:val="000000"/>
+          <w:sz w:val="28"/>
+          <w:szCs w:val="28"/>
+          <w:shd w:val="clear" w:color="auto" w:fill="FFFFFF"/>
+        </w:rPr>
+        <w:t xml:space="preserve">Walking: 424,400 (38.6%) </w:t>
+      </w:r>
+    </w:p>
+    <w:p>
+      <w:pPr>
+        <w:ind w:left="720" w:firstLine="720"/>
+        <w:rPr>
+          <w:rFonts w:ascii="Verdana" w:hAnsi="Verdana"/>
+          <w:color w:val="000000"/>
+          <w:sz w:val="28"/>
+          <w:szCs w:val="28"/>
+          <w:shd w:val="clear" w:color="auto" w:fill="FFFFFF"/>
+        </w:rPr>
+      </w:pPr>
+      <w:r>
+        <w:rPr>
+          <w:rFonts w:ascii="Verdana" w:hAnsi="Verdana"/>
+          <w:color w:val="000000"/>
+          <w:sz w:val="28"/>
+          <w:szCs w:val="28"/>
+          <w:shd w:val="clear" w:color="auto" w:fill="FFFFFF"/>
+        </w:rPr>
+        <w:t>Jogging: 342,177 (31.2%)</w:t>
+      </w:r>
+    </w:p>
+    <w:p>
+      <w:pPr>
+        <w:rPr>
+          <w:rFonts w:ascii="Verdana" w:hAnsi="Verdana"/>
+          <w:color w:val="000000"/>
+          <w:sz w:val="28"/>
+          <w:szCs w:val="28"/>
+          <w:shd w:val="clear" w:color="auto" w:fill="FFFFFF"/>
+        </w:rPr>
+      </w:pPr>
+      <w:r>
+        <w:rPr>
+          <w:rFonts w:ascii="Verdana" w:hAnsi="Verdana"/>
+          <w:color w:val="000000"/>
+          <w:sz w:val="28"/>
+          <w:szCs w:val="28"/>
+          <w:shd w:val="clear" w:color="auto" w:fill="FFFFFF"/>
+        </w:rPr>
+        <w:t xml:space="preserve"> </w:t>
+      </w:r>
+      <w:r>
+        <w:rPr>
+          <w:rFonts w:ascii="Verdana" w:hAnsi="Verdana"/>
+          <w:color w:val="000000"/>
+          <w:sz w:val="28"/>
+          <w:szCs w:val="28"/>
+          <w:shd w:val="clear" w:color="auto" w:fill="FFFFFF"/>
+        </w:rPr>
+        <w:tab/>
+      </w:r>
+      <w:r>
+        <w:rPr>
+          <w:rFonts w:ascii="Verdana" w:hAnsi="Verdana"/>
+          <w:color w:val="000000"/>
+          <w:sz w:val="28"/>
+          <w:szCs w:val="28"/>
+          <w:shd w:val="clear" w:color="auto" w:fill="FFFFFF"/>
+        </w:rPr>
+        <w:tab/>
+        <w:t xml:space="preserve">Upstairs: 122,869 (11.2%) </w:t>
+      </w:r>
+    </w:p>
+    <w:p>
+      <w:pPr>
+        <w:ind w:left="720" w:firstLine="720"/>
+        <w:rPr>
+          <w:rFonts w:ascii="Verdana" w:hAnsi="Verdana"/>
+          <w:color w:val="000000"/>
+          <w:sz w:val="28"/>
+          <w:szCs w:val="28"/>
+          <w:shd w:val="clear" w:color="auto" w:fill="FFFFFF"/>
+        </w:rPr>
+      </w:pPr>
+      <w:r>
+        <w:rPr>
+          <w:rFonts w:ascii="Verdana" w:hAnsi="Verdana"/>
+          <w:color w:val="000000"/>
+          <w:sz w:val="28"/>
+          <w:szCs w:val="28"/>
+          <w:shd w:val="clear" w:color="auto" w:fill="FFFFFF"/>
+        </w:rPr>
+        <w:t xml:space="preserve">Downstairs: 100,427 (9.1%) </w:t>
+      </w:r>
+    </w:p>
+    <w:p>
+      <w:pPr>
+        <w:ind w:left="720" w:firstLine="720"/>
+        <w:rPr>
+          <w:rFonts w:ascii="Verdana" w:hAnsi="Verdana"/>
+          <w:color w:val="000000"/>
+          <w:sz w:val="28"/>
+          <w:szCs w:val="28"/>
+          <w:shd w:val="clear" w:color="auto" w:fill="FFFFFF"/>
+        </w:rPr>
+      </w:pPr>
+      <w:r>
+        <w:rPr>
+          <w:rFonts w:ascii="Verdana" w:hAnsi="Verdana"/>
+          <w:color w:val="000000"/>
+          <w:sz w:val="28"/>
+          <w:szCs w:val="28"/>
+          <w:shd w:val="clear" w:color="auto" w:fill="FFFFFF"/>
+        </w:rPr>
+        <w:t>Sitting: 59,939 (5.5%)</w:t>
+      </w:r>
+    </w:p>
+    <w:p>
+      <w:pPr>
+        <w:ind w:left="720" w:firstLine="720"/>
+        <w:rPr>
+          <w:rFonts w:ascii="Verdana" w:hAnsi="Verdana"/>
+          <w:sz w:val="28"/>
+          <w:szCs w:val="28"/>
+        </w:rPr>
+      </w:pPr>
+      <w:r>
+        <w:rPr>
+          <w:rFonts w:ascii="Verdana" w:hAnsi="Verdana"/>
+          <w:color w:val="000000"/>
+          <w:sz w:val="28"/>
+          <w:szCs w:val="28"/>
+          <w:shd w:val="clear" w:color="auto" w:fill="FFFFFF"/>
+        </w:rPr>
+        <w:t xml:space="preserve"> Standing: 48,395 (4.4%)</w:t>
+      </w:r>
+    </w:p>
+    <w:p>
+      <w:pPr>
+        <w:ind w:left="1440"/>
+        <w:rPr>
+          <w:rFonts w:ascii="Verdana" w:eastAsia="Calibri" w:hAnsi="Verdana"/>
+        </w:rPr>
+      </w:pPr>
+    </w:p>
+    <w:p>
+      <w:pPr>
+        <w:rPr>
+          <w:rFonts w:ascii="Verdana" w:eastAsia="Calibri" w:hAnsi="Verdana" w:cs="Arial"/>
+          <w:b/>
+          <w:sz w:val="28"/>
+          <w:szCs w:val="28"/>
+        </w:rPr>
+      </w:pPr>
+    </w:p>
+    <w:p>
+      <w:pPr>
+        <w:pStyle w:val="Heading2"/>
+        <w:rPr>
+          <w:rFonts w:ascii="Verdana" w:eastAsia="Calibri" w:hAnsi="Verdana"/>
+        </w:rPr>
+      </w:pPr>
+      <w:r>
+        <w:rPr>
+          <w:rFonts w:ascii="Verdana" w:eastAsia="Calibri" w:hAnsi="Verdana"/>
+        </w:rPr>
+        <w:t>PROJECT WORKFLOW:</w:t>
+      </w:r>
+    </w:p>
+    <w:p>
+      <w:pPr>
+        <w:rPr>
+          <w:rFonts w:ascii="Verdana" w:eastAsia="Calibri" w:hAnsi="Verdana"/>
+        </w:rPr>
+      </w:pPr>
+    </w:p>
+    <w:p>
+      <w:pPr>
+        <w:numPr>
+          <w:ilvl w:val="1"/>
+          <w:numId w:val="1"/>
+        </w:numPr>
+        <w:rPr>
+          <w:rFonts w:ascii="Verdana" w:eastAsia="Calibri" w:hAnsi="Verdana"/>
+          <w:sz w:val="28"/>
+          <w:szCs w:val="28"/>
+        </w:rPr>
+      </w:pPr>
+      <w:r>
+        <w:rPr>
+          <w:rFonts w:ascii="Verdana" w:eastAsia="Calibri" w:hAnsi="Verdana"/>
+          <w:sz w:val="28"/>
+          <w:szCs w:val="28"/>
+        </w:rPr>
+        <w:t>Import the relevant libraries</w:t>
+      </w:r>
+      <w:r>
+        <w:rPr>
+          <w:rFonts w:ascii="Verdana" w:eastAsia="Calibri" w:hAnsi="Verdana"/>
+          <w:sz w:val="28"/>
+          <w:szCs w:val="28"/>
+        </w:rPr>
+        <w:br/>
+      </w:r>
+    </w:p>
+    <w:p>
+      <w:pPr>
+        <w:pStyle w:val="ListParagraph"/>
+        <w:numPr>
+          <w:ilvl w:val="1"/>
+          <w:numId w:val="1"/>
+        </w:numPr>
+        <w:rPr>
+          <w:rFonts w:ascii="Verdana" w:eastAsia="Calibri" w:hAnsi="Verdana"/>
+        </w:rPr>
+      </w:pPr>
+      <w:r>
+        <w:rPr>
+          <w:rFonts w:ascii="Verdana" w:hAnsi="Verdana"/>
+          <w:color w:val="000000"/>
+          <w:sz w:val="28"/>
+          <w:szCs w:val="28"/>
+        </w:rPr>
+        <w:t>Load, Inspect and Transform the Accelerometer data</w:t>
+      </w:r>
+      <w:r>
+        <w:rPr>
+          <w:rFonts w:ascii="Verdana" w:hAnsi="Verdana"/>
+          <w:color w:val="000000"/>
+          <w:sz w:val="28"/>
+          <w:szCs w:val="28"/>
+        </w:rPr>
+        <w:br/>
+      </w:r>
+      <w:r>
+        <w:rPr>
+          <w:rFonts w:ascii="Verdana" w:hAnsi="Verdana"/>
+          <w:color w:val="000000"/>
+          <w:sz w:val="28"/>
+          <w:szCs w:val="28"/>
+        </w:rPr>
+        <w:t xml:space="preserve"> </w:t>
+      </w:r>
+      <w:r>
+        <w:rPr>
+          <w:rFonts w:ascii="Verdana" w:hAnsi="Verdana"/>
+          <w:color w:val="000000"/>
+          <w:sz w:val="28"/>
+          <w:szCs w:val="28"/>
+        </w:rPr>
+        <w:t>Exploratory Data Analysis on the data set.</w:t>
+      </w:r>
+    </w:p>
+    <w:p>
+      <w:pPr>
+        <w:ind w:left="1440"/>
+        <w:rPr>
+          <w:rFonts w:ascii="Verdana" w:eastAsia="Calibri" w:hAnsi="Verdana"/>
+          <w:sz w:val="28"/>
+          <w:szCs w:val="28"/>
+        </w:rPr>
+      </w:pPr>
+    </w:p>
+    <w:p>
+      <w:pPr>
+        <w:ind w:left="1080"/>
+        <w:rPr>
+          <w:rFonts w:ascii="Verdana" w:eastAsia="Calibri" w:hAnsi="Verdana"/>
+          <w:sz w:val="28"/>
+          <w:szCs w:val="28"/>
+        </w:rPr>
+      </w:pPr>
+    </w:p>
+    <w:p>
+      <w:pPr>
+        <w:pStyle w:val="ListParagraph"/>
+        <w:rPr>
+          <w:rFonts w:ascii="Verdana" w:hAnsi="Verdana"/>
+          <w:color w:val="000000"/>
+          <w:sz w:val="28"/>
+          <w:szCs w:val="28"/>
+        </w:rPr>
+      </w:pPr>
+    </w:p>
+    <w:p>
+      <w:pPr>
+        <w:pStyle w:val="ListParagraph"/>
+        <w:numPr>
+          <w:ilvl w:val="1"/>
+          <w:numId w:val="1"/>
+        </w:numPr>
+        <w:rPr>
+          <w:rFonts w:ascii="Verdana" w:eastAsia="Calibri" w:hAnsi="Verdana"/>
+        </w:rPr>
+      </w:pPr>
+      <w:r>
+        <w:rPr>
+          <w:rFonts w:ascii="Verdana" w:hAnsi="Verdana"/>
+          <w:color w:val="000000"/>
+          <w:sz w:val="28"/>
+          <w:szCs w:val="28"/>
+        </w:rPr>
+        <w:t xml:space="preserve"> </w:t>
+      </w:r>
+      <w:r>
+        <w:rPr>
+          <w:rFonts w:ascii="Verdana" w:hAnsi="Verdana"/>
+          <w:color w:val="000000"/>
+          <w:sz w:val="28"/>
+          <w:szCs w:val="28"/>
+        </w:rPr>
+        <w:t>Split Data into Training and Test Set.</w:t>
+      </w:r>
+    </w:p>
+    <w:p>
+      <w:pPr>
+        <w:pStyle w:val="NormalWeb"/>
+        <w:shd w:val="clear" w:color="auto" w:fill="FFFFFF"/>
+        <w:spacing w:before="240" w:beforeAutospacing="0" w:after="0" w:afterAutospacing="0"/>
+        <w:ind w:left="1440"/>
+        <w:rPr>
+          <w:rFonts w:ascii="Verdana" w:hAnsi="Verdana"/>
+          <w:color w:val="000000"/>
+          <w:sz w:val="28"/>
+          <w:szCs w:val="28"/>
+        </w:rPr>
+      </w:pPr>
+      <w:r>
+        <w:rPr>
+          <w:rFonts w:ascii="Verdana" w:hAnsi="Verdana"/>
+          <w:color w:val="000000"/>
+          <w:sz w:val="28"/>
+          <w:szCs w:val="28"/>
+        </w:rPr>
+        <w:t xml:space="preserve"> (Better Splitting Approach in our case, was to split based on the user IDs. </w:t>
+      </w:r>
+      <w:r>
+        <w:rPr>
+          <w:rFonts w:ascii="Verdana" w:hAnsi="Verdana"/>
+          <w:color w:val="000000"/>
+          <w:sz w:val="28"/>
+          <w:szCs w:val="28"/>
+        </w:rPr>
+        <w:br/>
+        <w:t xml:space="preserve">We kept users with ID 1 to 28 for training the model and users with ID greater </w:t>
+      </w:r>
+      <w:r>
+        <w:rPr>
+          <w:rFonts w:ascii="Verdana" w:hAnsi="Verdana"/>
+          <w:color w:val="000000"/>
+          <w:sz w:val="28"/>
+          <w:szCs w:val="28"/>
+        </w:rPr>
+        <w:t>than 28 for the test set.</w:t>
+      </w:r>
+    </w:p>
+    <w:p>
+      <w:pPr>
+        <w:pStyle w:val="NormalWeb"/>
+        <w:numPr>
+          <w:ilvl w:val="1"/>
+          <w:numId w:val="1"/>
+        </w:numPr>
+        <w:shd w:val="clear" w:color="auto" w:fill="FFFFFF"/>
+        <w:spacing w:before="240" w:beforeAutospacing="0" w:after="0" w:afterAutospacing="0"/>
+        <w:rPr>
+          <w:rFonts w:ascii="Verdana" w:hAnsi="Verdana"/>
+          <w:color w:val="000000"/>
+          <w:sz w:val="28"/>
+          <w:szCs w:val="28"/>
+        </w:rPr>
+      </w:pPr>
+      <w:r>
+        <w:rPr>
+          <w:rFonts w:ascii="Verdana" w:hAnsi="Verdana"/>
+          <w:color w:val="000000"/>
+          <w:sz w:val="28"/>
+          <w:szCs w:val="28"/>
+        </w:rPr>
+        <w:t>Normalize Training Data</w:t>
+      </w:r>
+    </w:p>
+    <w:p>
+      <w:pPr>
+        <w:pStyle w:val="NormalWeb"/>
+        <w:numPr>
+          <w:ilvl w:val="1"/>
+          <w:numId w:val="1"/>
+        </w:numPr>
+        <w:shd w:val="clear" w:color="auto" w:fill="FFFFFF"/>
+        <w:spacing w:before="240" w:beforeAutospacing="0" w:after="0" w:afterAutospacing="0"/>
+        <w:rPr>
+          <w:rFonts w:ascii="Verdana" w:hAnsi="Verdana"/>
+          <w:color w:val="000000"/>
+          <w:sz w:val="28"/>
+          <w:szCs w:val="28"/>
+        </w:rPr>
+      </w:pPr>
+      <w:r>
+        <w:rPr>
+          <w:rFonts w:ascii="Verdana" w:hAnsi="Verdana"/>
+          <w:color w:val="000000"/>
+          <w:sz w:val="28"/>
+          <w:szCs w:val="28"/>
+        </w:rPr>
+        <w:t>Convert and reformat accelerometer data into a time-sliced representation (convert into segments)</w:t>
+      </w:r>
+    </w:p>
+    <w:p>
+      <w:pPr>
+        <w:pStyle w:val="NormalWeb"/>
+        <w:numPr>
+          <w:ilvl w:val="1"/>
+          <w:numId w:val="1"/>
+        </w:numPr>
+        <w:shd w:val="clear" w:color="auto" w:fill="FFFFFF"/>
+        <w:spacing w:before="240" w:beforeAutospacing="0" w:after="0" w:afterAutospacing="0"/>
+        <w:rPr>
+          <w:rFonts w:ascii="Verdana" w:hAnsi="Verdana"/>
+          <w:color w:val="000000"/>
+          <w:sz w:val="28"/>
+          <w:szCs w:val="28"/>
+        </w:rPr>
+      </w:pPr>
+      <w:r>
+        <w:rPr>
+          <w:rFonts w:ascii="Verdana" w:hAnsi="Verdana"/>
+          <w:color w:val="000000"/>
+          <w:sz w:val="28"/>
+          <w:szCs w:val="28"/>
+        </w:rPr>
+        <w:t xml:space="preserve">Define a deep neural network model in </w:t>
+      </w:r>
+      <w:proofErr w:type="spellStart"/>
+      <w:r>
+        <w:rPr>
+          <w:rFonts w:ascii="Verdana" w:hAnsi="Verdana"/>
+          <w:color w:val="000000"/>
+          <w:sz w:val="28"/>
+          <w:szCs w:val="28"/>
+        </w:rPr>
+        <w:t>Keras</w:t>
+      </w:r>
+      <w:proofErr w:type="spellEnd"/>
+      <w:r>
+        <w:rPr>
+          <w:rFonts w:ascii="Verdana" w:hAnsi="Verdana"/>
+          <w:color w:val="000000"/>
+          <w:sz w:val="28"/>
+          <w:szCs w:val="28"/>
+        </w:rPr>
+        <w:t xml:space="preserve"> </w:t>
+      </w:r>
+      <w:r>
+        <w:rPr>
+          <w:rFonts w:ascii="Verdana" w:hAnsi="Verdana"/>
+          <w:color w:val="000000"/>
+          <w:sz w:val="28"/>
+          <w:szCs w:val="28"/>
+        </w:rPr>
+        <w:br/>
+        <w:t>Train the deep neural network for human activity recognition data Validate the performance of the trained DNN against the test data using learning curve and confusion matrix</w:t>
+      </w:r>
+      <w:r>
+        <w:rPr>
+          <w:rFonts w:ascii="Verdana" w:hAnsi="Verdana"/>
+          <w:color w:val="000000"/>
+          <w:sz w:val="28"/>
+          <w:szCs w:val="28"/>
+        </w:rPr>
+        <w:t>.</w:t>
+      </w:r>
+      <w:r>
+        <w:rPr>
+          <w:rFonts w:ascii="Verdana" w:hAnsi="Verdana"/>
+          <w:color w:val="000000"/>
+          <w:sz w:val="28"/>
+          <w:szCs w:val="28"/>
+        </w:rPr>
+        <w:br/>
+      </w:r>
+      <w:r>
+        <w:rPr>
+          <w:rFonts w:ascii="Verdana" w:hAnsi="Verdana"/>
+          <w:color w:val="000000"/>
+          <w:sz w:val="28"/>
+          <w:szCs w:val="28"/>
+        </w:rPr>
+        <w:t xml:space="preserve"> Save the model (save the weights).</w:t>
+      </w:r>
+    </w:p>
+    <w:p>
+      <w:pPr>
+        <w:pStyle w:val="NormalWeb"/>
+        <w:numPr>
+          <w:ilvl w:val="1"/>
+          <w:numId w:val="1"/>
+        </w:numPr>
+        <w:shd w:val="clear" w:color="auto" w:fill="FFFFFF"/>
+        <w:spacing w:before="240" w:beforeAutospacing="0" w:after="0" w:afterAutospacing="0"/>
+        <w:rPr>
+          <w:rFonts w:ascii="Verdana" w:hAnsi="Verdana"/>
+          <w:color w:val="000000"/>
+          <w:sz w:val="28"/>
+          <w:szCs w:val="28"/>
+        </w:rPr>
+      </w:pPr>
+      <w:r>
+        <w:rPr>
+          <w:rFonts w:ascii="Verdana" w:hAnsi="Verdana"/>
+          <w:color w:val="000000"/>
+          <w:sz w:val="28"/>
+          <w:szCs w:val="28"/>
+        </w:rPr>
+        <w:t>Define a Convolutional Neural Network using TensorFlow Train the convolutional neural network for human activity recognition data Validate the performance of the trained CNN against the test data using learning curve and confusion matrix</w:t>
+      </w:r>
+      <w:r>
+        <w:rPr>
+          <w:rFonts w:ascii="Verdana" w:hAnsi="Verdana"/>
+          <w:color w:val="000000"/>
+          <w:sz w:val="28"/>
+          <w:szCs w:val="28"/>
+        </w:rPr>
+        <w:t>.</w:t>
+      </w:r>
+      <w:r>
+        <w:rPr>
+          <w:rFonts w:ascii="Verdana" w:hAnsi="Verdana"/>
+          <w:color w:val="000000"/>
+          <w:sz w:val="28"/>
+          <w:szCs w:val="28"/>
+        </w:rPr>
+        <w:br/>
+      </w:r>
+      <w:r>
+        <w:rPr>
+          <w:rFonts w:ascii="Verdana" w:hAnsi="Verdana"/>
+          <w:color w:val="000000"/>
+          <w:sz w:val="28"/>
+          <w:szCs w:val="28"/>
+        </w:rPr>
+        <w:t xml:space="preserve"> Save the model (save the weights)</w:t>
+      </w:r>
+    </w:p>
+    <w:p>
+      <w:pPr>
+        <w:pStyle w:val="NormalWeb"/>
+        <w:numPr>
+          <w:ilvl w:val="1"/>
+          <w:numId w:val="1"/>
+        </w:numPr>
+        <w:shd w:val="clear" w:color="auto" w:fill="FFFFFF"/>
+        <w:spacing w:before="240" w:beforeAutospacing="0" w:after="0" w:afterAutospacing="0"/>
+        <w:rPr>
+          <w:rFonts w:ascii="Verdana" w:hAnsi="Verdana"/>
+          <w:color w:val="000000"/>
+          <w:sz w:val="28"/>
+          <w:szCs w:val="28"/>
+        </w:rPr>
+      </w:pPr>
+      <w:r>
+        <w:rPr>
+          <w:rFonts w:ascii="Verdana" w:hAnsi="Verdana"/>
+          <w:color w:val="000000"/>
+          <w:sz w:val="28"/>
+          <w:szCs w:val="28"/>
+        </w:rPr>
+        <w:t>Define a LSTM neural network Train the LSTM neural network for human activity recognition data Validate the performance of the trained LSTM against the test data using learning curve and confusion matrix</w:t>
+      </w:r>
+      <w:r>
+        <w:rPr>
+          <w:rFonts w:ascii="Verdana" w:hAnsi="Verdana"/>
+          <w:color w:val="000000"/>
+          <w:sz w:val="28"/>
+          <w:szCs w:val="28"/>
+        </w:rPr>
+        <w:t>.</w:t>
+      </w:r>
+      <w:r>
+        <w:rPr>
+          <w:rFonts w:ascii="Verdana" w:hAnsi="Verdana"/>
+          <w:color w:val="000000"/>
+          <w:sz w:val="28"/>
+          <w:szCs w:val="28"/>
+        </w:rPr>
+        <w:br/>
+      </w:r>
+      <w:r>
+        <w:rPr>
+          <w:rFonts w:ascii="Verdana" w:hAnsi="Verdana"/>
+          <w:color w:val="000000"/>
+          <w:sz w:val="28"/>
+          <w:szCs w:val="28"/>
+        </w:rPr>
+        <w:t xml:space="preserve"> Save the model (save the weights)</w:t>
+      </w:r>
+    </w:p>
+    <w:p>
+      <w:pPr>
+        <w:pStyle w:val="NormalWeb"/>
+        <w:numPr>
+          <w:ilvl w:val="1"/>
+          <w:numId w:val="1"/>
+        </w:numPr>
+        <w:shd w:val="clear" w:color="auto" w:fill="FFFFFF"/>
+        <w:spacing w:before="240" w:beforeAutospacing="0" w:after="0" w:afterAutospacing="0"/>
+        <w:rPr>
+          <w:rFonts w:ascii="Verdana" w:hAnsi="Verdana"/>
+          <w:color w:val="000000"/>
+          <w:sz w:val="28"/>
+          <w:szCs w:val="28"/>
+        </w:rPr>
+      </w:pPr>
+      <w:r>
+        <w:rPr>
+          <w:rFonts w:ascii="Verdana" w:hAnsi="Verdana"/>
+          <w:color w:val="000000"/>
+          <w:sz w:val="28"/>
+          <w:szCs w:val="28"/>
+        </w:rPr>
+        <w:t>Validate all the models with the test data collected from the sensor tile for all the activities</w:t>
+      </w:r>
+      <w:r>
+        <w:rPr>
+          <w:rFonts w:ascii="Verdana" w:hAnsi="Verdana"/>
+          <w:color w:val="000000"/>
+          <w:sz w:val="28"/>
+          <w:szCs w:val="28"/>
+        </w:rPr>
+        <w:t>.</w:t>
+      </w:r>
+      <w:r>
+        <w:rPr>
+          <w:rFonts w:ascii="Verdana" w:hAnsi="Verdana"/>
+          <w:color w:val="000000"/>
+          <w:sz w:val="28"/>
+          <w:szCs w:val="28"/>
+        </w:rPr>
+        <w:br/>
+        <w:t xml:space="preserve">Added helper function to transform and represent the data collected from the sensor tile </w:t>
+      </w:r>
+      <w:r>
+        <w:rPr>
+          <w:rFonts w:ascii="Verdana" w:hAnsi="Verdana"/>
+          <w:color w:val="000000"/>
+          <w:sz w:val="28"/>
+          <w:szCs w:val="28"/>
+        </w:rPr>
+        <w:t>in the format of the dataset</w:t>
+      </w:r>
+    </w:p>
+    <w:p>
+      <w:pPr>
+        <w:pStyle w:val="NormalWeb"/>
+        <w:numPr>
+          <w:ilvl w:val="1"/>
+          <w:numId w:val="1"/>
+        </w:numPr>
+        <w:shd w:val="clear" w:color="auto" w:fill="FFFFFF"/>
+        <w:spacing w:before="240" w:beforeAutospacing="0" w:after="0" w:afterAutospacing="0"/>
+        <w:rPr>
+          <w:rFonts w:ascii="Verdana" w:hAnsi="Verdana"/>
+          <w:color w:val="000000"/>
+          <w:sz w:val="28"/>
+          <w:szCs w:val="28"/>
+        </w:rPr>
+      </w:pPr>
+      <w:r>
+        <w:rPr>
+          <w:rFonts w:ascii="Verdana" w:hAnsi="Verdana"/>
+          <w:color w:val="000000"/>
+          <w:sz w:val="28"/>
+          <w:szCs w:val="28"/>
+        </w:rPr>
+        <w:lastRenderedPageBreak/>
+        <w:t>Edge</w:t>
+      </w:r>
+      <w:r>
+        <w:rPr>
+          <w:rFonts w:ascii="Verdana" w:hAnsi="Verdana"/>
+          <w:color w:val="000000"/>
+          <w:sz w:val="28"/>
+          <w:szCs w:val="28"/>
+        </w:rPr>
+        <w:t xml:space="preserve"> </w:t>
+      </w:r>
+      <w:r>
+        <w:rPr>
+          <w:rFonts w:ascii="Verdana" w:hAnsi="Verdana"/>
+          <w:color w:val="000000"/>
+          <w:sz w:val="28"/>
+          <w:szCs w:val="28"/>
+        </w:rPr>
+        <w:t xml:space="preserve">Impulse- </w:t>
+      </w:r>
+      <w:r>
+        <w:rPr>
+          <w:rFonts w:ascii="Verdana" w:hAnsi="Verdana"/>
+          <w:color w:val="000000"/>
+          <w:sz w:val="28"/>
+          <w:szCs w:val="28"/>
+        </w:rPr>
+        <w:t xml:space="preserve">Import the dataset in Edge Impulse and train using neural network. </w:t>
+      </w:r>
+      <w:r>
+        <w:rPr>
+          <w:rFonts w:ascii="Verdana" w:hAnsi="Verdana"/>
+          <w:color w:val="000000"/>
+          <w:sz w:val="28"/>
+          <w:szCs w:val="28"/>
+        </w:rPr>
+        <w:t xml:space="preserve">Collect the data from the sensor tile and </w:t>
+      </w:r>
+      <w:r>
+        <w:rPr>
+          <w:rFonts w:ascii="Verdana" w:hAnsi="Verdana"/>
+          <w:color w:val="000000"/>
+          <w:sz w:val="28"/>
+          <w:szCs w:val="28"/>
+        </w:rPr>
+        <w:t xml:space="preserve">validate the performance. </w:t>
+      </w:r>
+      <w:r>
+        <w:rPr>
+          <w:rFonts w:ascii="Verdana" w:hAnsi="Verdana"/>
+          <w:color w:val="000000"/>
+          <w:sz w:val="28"/>
+          <w:szCs w:val="28"/>
+        </w:rPr>
+        <w:br/>
+        <w:t xml:space="preserve">Use Transfer </w:t>
+      </w:r>
+      <w:r>
+        <w:rPr>
+          <w:rFonts w:ascii="Verdana" w:hAnsi="Verdana"/>
+          <w:color w:val="000000"/>
+          <w:sz w:val="28"/>
+          <w:szCs w:val="28"/>
+        </w:rPr>
+        <w:t>Learning in</w:t>
+      </w:r>
+      <w:r>
+        <w:rPr>
+          <w:rFonts w:ascii="Verdana" w:hAnsi="Verdana"/>
+          <w:color w:val="000000"/>
+          <w:sz w:val="28"/>
+          <w:szCs w:val="28"/>
+        </w:rPr>
+        <w:t xml:space="preserve"> Edge</w:t>
+      </w:r>
+      <w:r>
+        <w:rPr>
+          <w:rFonts w:ascii="Verdana" w:hAnsi="Verdana"/>
+          <w:color w:val="000000"/>
+          <w:sz w:val="28"/>
+          <w:szCs w:val="28"/>
+        </w:rPr>
+        <w:t xml:space="preserve"> </w:t>
+      </w:r>
+      <w:r>
+        <w:rPr>
+          <w:rFonts w:ascii="Verdana" w:hAnsi="Verdana"/>
+          <w:color w:val="000000"/>
+          <w:sz w:val="28"/>
+          <w:szCs w:val="28"/>
+        </w:rPr>
+        <w:t>Impulse and validate the performance</w:t>
+      </w:r>
+    </w:p>
+    <w:p>
+      <w:pPr>
+        <w:pStyle w:val="NormalWeb"/>
+        <w:numPr>
+          <w:ilvl w:val="1"/>
+          <w:numId w:val="1"/>
+        </w:numPr>
+        <w:shd w:val="clear" w:color="auto" w:fill="FFFFFF"/>
+        <w:spacing w:before="240" w:beforeAutospacing="0" w:after="0" w:afterAutospacing="0"/>
+        <w:rPr>
+          <w:rFonts w:ascii="Verdana" w:eastAsia="Calibri" w:hAnsi="Verdana"/>
+        </w:rPr>
+      </w:pPr>
+      <w:r>
+        <w:rPr>
+          <w:rFonts w:ascii="Verdana" w:hAnsi="Verdana"/>
+          <w:color w:val="000000"/>
+          <w:sz w:val="28"/>
+          <w:szCs w:val="28"/>
+        </w:rPr>
+        <w:t>Follow</w:t>
+      </w:r>
+      <w:r>
+        <w:rPr>
+          <w:rFonts w:ascii="Verdana" w:hAnsi="Verdana"/>
+          <w:color w:val="000000"/>
+          <w:sz w:val="28"/>
+          <w:szCs w:val="28"/>
+        </w:rPr>
+        <w:t>ed</w:t>
+      </w:r>
+      <w:r>
+        <w:rPr>
+          <w:rFonts w:ascii="Verdana" w:hAnsi="Verdana"/>
+          <w:color w:val="000000"/>
+          <w:sz w:val="28"/>
+          <w:szCs w:val="28"/>
+        </w:rPr>
+        <w:t xml:space="preserve"> the same Machine Learning Workflow as illustrated by Nils Ackerman in the diagram below -</w:t>
+      </w:r>
+      <w:r>
+        <w:rPr>
+          <w:rFonts w:ascii="Verdana" w:hAnsi="Verdana"/>
+          <w:color w:val="000000"/>
+          <w:sz w:val="28"/>
+          <w:szCs w:val="28"/>
+        </w:rPr>
+        <w:br/>
+      </w:r>
+      <w:r>
+        <w:rPr>
+          <w:rFonts w:ascii="Verdana" w:hAnsi="Verdana"/>
+          <w:color w:val="000000"/>
+          <w:sz w:val="28"/>
+          <w:szCs w:val="28"/>
+        </w:rPr>
+        <w:br/>
+      </w:r>
+      <w:r>
+        <w:rPr>
+          <w:rFonts w:ascii="Verdana" w:eastAsia="Calibri" w:hAnsi="Verdana"/>
+          <w:noProof/>
+        </w:rPr>
+        <w:drawing>
+          <wp:inline distT="0" distB="0" distL="0" distR="0" wp14:anchorId="165E2988" wp14:editId="356C0F63">
+            <wp:extent cx="5943600" cy="3598545"/>
+            <wp:effectExtent l="0" t="0" r="0" b="0"/>
+            <wp:docPr id="2" name="Picture 2"/>
+            <wp:cNvGraphicFramePr>
+              <a:graphicFrameLocks xmlns:a="http://schemas.openxmlformats.org/drawingml/2006/main" noChangeAspect="1"/>
+            </wp:cNvGraphicFramePr>
+            <a:graphic xmlns:a="http://schemas.openxmlformats.org/drawingml/2006/main">
+              <a:graphicData uri="http://schemas.openxmlformats.org/drawingml/2006/picture">
+                <pic:pic xmlns:pic="http://schemas.openxmlformats.org/drawingml/2006/picture">
+                  <pic:nvPicPr>
+                    <pic:cNvPr id="1" name=""/>
+                    <pic:cNvPicPr/>
+                  </pic:nvPicPr>
+                  <pic:blipFill>
+                    <a:blip r:embed="rId9"/>
+                    <a:stretch>
+                      <a:fillRect/>
+                    </a:stretch>
+                  </pic:blipFill>
+                  <pic:spPr>
+                    <a:xfrm>
+                      <a:off x="0" y="0"/>
                       <a:ext cx="5943600" cy="3598545"/>
                     </a:xfrm>
                     <a:prstGeom prst="rect">
@@ -2022,22 +2286,106 @@
     </w:p>
     <w:p>
       <w:pPr>
+        <w:pStyle w:val="Heading1"/>
+        <w:numPr>
+          <w:ilvl w:val="0"/>
+          <w:numId w:val="14"/>
+        </w:numPr>
+        <w:rPr>
+          <w:rFonts w:ascii="Verdana" w:eastAsia="Calibri" w:hAnsi="Verdana"/>
+          <w:sz w:val="36"/>
+          <w:szCs w:val="36"/>
+        </w:rPr>
+      </w:pPr>
+      <w:r>
+        <w:rPr>
+          <w:rFonts w:ascii="Verdana" w:eastAsia="Calibri" w:hAnsi="Verdana"/>
+          <w:sz w:val="36"/>
+          <w:szCs w:val="36"/>
+        </w:rPr>
+        <w:t>Team Meeting Schedule</w:t>
+      </w:r>
+      <w:r>
+        <w:rPr>
+          <w:rFonts w:ascii="Verdana" w:eastAsia="Calibri" w:hAnsi="Verdana"/>
+          <w:sz w:val="36"/>
+          <w:szCs w:val="36"/>
+        </w:rPr>
+        <w:t>:</w:t>
+      </w:r>
+    </w:p>
+    <w:p>
+      <w:pPr>
+        <w:rPr>
+          <w:rFonts w:eastAsia="Calibri"/>
+        </w:rPr>
+      </w:pPr>
+    </w:p>
+    <w:p>
+      <w:pPr>
+        <w:pStyle w:val="NormalWeb"/>
+        <w:shd w:val="clear" w:color="auto" w:fill="FFFFFF"/>
+        <w:spacing w:before="240" w:beforeAutospacing="0" w:after="0" w:afterAutospacing="0"/>
+        <w:ind w:firstLine="720"/>
+        <w:rPr>
+          <w:rFonts w:ascii="Verdana" w:hAnsi="Verdana"/>
+          <w:color w:val="000000"/>
+          <w:sz w:val="28"/>
+          <w:szCs w:val="28"/>
+        </w:rPr>
+      </w:pPr>
+      <w:r>
+        <w:rPr>
+          <w:rFonts w:ascii="Verdana" w:hAnsi="Verdana"/>
+          <w:color w:val="000000"/>
+          <w:sz w:val="28"/>
+          <w:szCs w:val="28"/>
+        </w:rPr>
+        <w:t>Twice a week</w:t>
+      </w:r>
+    </w:p>
+    <w:p>
+      <w:pPr>
+        <w:pStyle w:val="Heading1"/>
+        <w:numPr>
+          <w:ilvl w:val="0"/>
+          <w:numId w:val="14"/>
+        </w:numPr>
+        <w:rPr>
+          <w:rFonts w:ascii="Verdana" w:eastAsia="Calibri" w:hAnsi="Verdana"/>
+          <w:sz w:val="36"/>
+          <w:szCs w:val="36"/>
+        </w:rPr>
+      </w:pPr>
+      <w:r>
+        <w:rPr>
+          <w:rFonts w:ascii="Verdana" w:eastAsia="Calibri" w:hAnsi="Verdana"/>
+          <w:sz w:val="36"/>
+          <w:szCs w:val="36"/>
+        </w:rPr>
+        <w:t>List of Milestones, week by week</w:t>
+      </w:r>
+      <w:r>
+        <w:rPr>
+          <w:rFonts w:ascii="Verdana" w:eastAsia="Calibri" w:hAnsi="Verdana"/>
+          <w:sz w:val="36"/>
+          <w:szCs w:val="36"/>
+        </w:rPr>
+        <w:t>:</w:t>
+      </w:r>
+    </w:p>
+    <w:p>
+      <w:pPr>
         <w:pStyle w:val="Heading2"/>
         <w:rPr>
-          <w:rFonts w:eastAsia="Calibri"/>
-        </w:rPr>
-      </w:pPr>
-      <w:r>
-        <w:rPr>
-          <w:rFonts w:eastAsia="Calibri"/>
-        </w:rPr>
-        <w:t>MILESTONE CALENDAR:</w:t>
-      </w:r>
-    </w:p>
-    <w:p>
-      <w:pPr>
-        <w:rPr>
-          <w:rFonts w:ascii="Calibri" w:eastAsia="Calibri" w:hAnsi="Calibri" w:cs="Calibri"/>
+          <w:rFonts w:ascii="Verdana" w:eastAsia="Calibri" w:hAnsi="Verdana"/>
+        </w:rPr>
+      </w:pPr>
+    </w:p>
+    <w:p>
+      <w:pPr>
+        <w:rPr>
+          <w:rFonts w:ascii="Verdana" w:eastAsia="Calibri" w:hAnsi="Verdana" w:cs="Calibri"/>
           <w:b/>
           <w:sz w:val="28"/>
           <w:szCs w:val="28"/>
@@ -2086,17 +2434,18 @@
                 <w:between w:val="nil"/>
               </w:pBdr>
               <w:rPr>
-                <w:rFonts w:eastAsia="Calibri"/>
+                <w:rFonts w:ascii="Verdana" w:eastAsia="Calibri" w:hAnsi="Verdana"/>
                 <w:sz w:val="28"/>
                 <w:szCs w:val="28"/>
               </w:rPr>
             </w:pPr>
             <w:r>
               <w:rPr>
-                <w:rFonts w:eastAsia="Calibri"/>
-                <w:sz w:val="28"/>
-                <w:szCs w:val="28"/>
-              </w:rPr>
+                <w:rFonts w:ascii="Verdana" w:eastAsia="Calibri" w:hAnsi="Verdana"/>
+                <w:sz w:val="28"/>
+                <w:szCs w:val="28"/>
+              </w:rPr>
+              <w:lastRenderedPageBreak/>
               <w:t>WEEKS</w:t>
             </w:r>
           </w:p>
@@ -2123,14 +2472,14 @@
                 <w:between w:val="nil"/>
               </w:pBdr>
               <w:rPr>
-                <w:rFonts w:eastAsia="Calibri"/>
+                <w:rFonts w:ascii="Verdana" w:eastAsia="Calibri" w:hAnsi="Verdana"/>
                 <w:sz w:val="28"/>
                 <w:szCs w:val="28"/>
               </w:rPr>
             </w:pPr>
             <w:r>
               <w:rPr>
-                <w:rFonts w:eastAsia="Calibri"/>
+                <w:rFonts w:ascii="Verdana" w:eastAsia="Calibri" w:hAnsi="Verdana"/>
                 <w:sz w:val="28"/>
                 <w:szCs w:val="28"/>
               </w:rPr>
@@ -2162,14 +2511,14 @@
                 <w:between w:val="nil"/>
               </w:pBdr>
               <w:rPr>
-                <w:rFonts w:eastAsia="Calibri"/>
+                <w:rFonts w:ascii="Verdana" w:eastAsia="Calibri" w:hAnsi="Verdana"/>
                 <w:sz w:val="28"/>
                 <w:szCs w:val="28"/>
               </w:rPr>
             </w:pPr>
             <w:r>
               <w:rPr>
-                <w:rFonts w:eastAsia="Calibri"/>
+                <w:rFonts w:ascii="Verdana" w:eastAsia="Calibri" w:hAnsi="Verdana"/>
                 <w:sz w:val="28"/>
                 <w:szCs w:val="28"/>
               </w:rPr>
@@ -2203,14 +2552,14 @@
                 <w:between w:val="nil"/>
               </w:pBdr>
               <w:rPr>
-                <w:rFonts w:eastAsia="Calibri"/>
+                <w:rFonts w:ascii="Verdana" w:eastAsia="Calibri" w:hAnsi="Verdana"/>
                 <w:sz w:val="28"/>
                 <w:szCs w:val="28"/>
               </w:rPr>
             </w:pPr>
             <w:r>
               <w:rPr>
-                <w:rFonts w:eastAsia="Calibri"/>
+                <w:rFonts w:ascii="Verdana" w:eastAsia="Calibri" w:hAnsi="Verdana"/>
                 <w:sz w:val="28"/>
                 <w:szCs w:val="28"/>
               </w:rPr>
@@ -2218,7 +2567,7 @@
             </w:r>
             <w:r>
               <w:rPr>
-                <w:rFonts w:eastAsia="Calibri"/>
+                <w:rFonts w:ascii="Verdana" w:eastAsia="Calibri" w:hAnsi="Verdana"/>
                 <w:sz w:val="28"/>
                 <w:szCs w:val="28"/>
               </w:rPr>
@@ -2240,7 +2589,7 @@
                 <w:between w:val="nil"/>
               </w:pBdr>
               <w:rPr>
-                <w:rFonts w:eastAsia="Calibri"/>
+                <w:rFonts w:ascii="Verdana" w:eastAsia="Calibri" w:hAnsi="Verdana"/>
                 <w:sz w:val="28"/>
                 <w:szCs w:val="28"/>
               </w:rPr>
@@ -2248,7 +2597,7 @@
             <w:proofErr w:type="spellStart"/>
             <w:r>
               <w:rPr>
-                <w:rFonts w:eastAsia="Calibri"/>
+                <w:rFonts w:ascii="Verdana" w:eastAsia="Calibri" w:hAnsi="Verdana"/>
                 <w:sz w:val="28"/>
                 <w:szCs w:val="28"/>
               </w:rPr>
@@ -2257,7 +2606,7 @@
             <w:proofErr w:type="spellEnd"/>
             <w:r>
               <w:rPr>
-                <w:rFonts w:eastAsia="Calibri"/>
+                <w:rFonts w:ascii="Verdana" w:eastAsia="Calibri" w:hAnsi="Verdana"/>
                 <w:sz w:val="28"/>
                 <w:szCs w:val="28"/>
               </w:rPr>
@@ -2282,14 +2631,14 @@
             <w:pPr>
               <w:widowControl w:val="0"/>
               <w:rPr>
-                <w:rFonts w:eastAsia="Calibri"/>
+                <w:rFonts w:ascii="Verdana" w:eastAsia="Calibri" w:hAnsi="Verdana"/>
                 <w:sz w:val="28"/>
                 <w:szCs w:val="28"/>
               </w:rPr>
             </w:pPr>
             <w:r>
               <w:rPr>
-                <w:rFonts w:eastAsia="Calibri"/>
+                <w:rFonts w:ascii="Verdana" w:eastAsia="Calibri" w:hAnsi="Verdana"/>
                 <w:sz w:val="28"/>
                 <w:szCs w:val="28"/>
               </w:rPr>
@@ -2323,14 +2672,14 @@
                 <w:between w:val="nil"/>
               </w:pBdr>
               <w:rPr>
-                <w:rFonts w:eastAsia="Calibri"/>
+                <w:rFonts w:ascii="Verdana" w:eastAsia="Calibri" w:hAnsi="Verdana"/>
                 <w:sz w:val="28"/>
                 <w:szCs w:val="28"/>
               </w:rPr>
             </w:pPr>
             <w:r>
               <w:rPr>
-                <w:rFonts w:eastAsia="Calibri"/>
+                <w:rFonts w:ascii="Verdana" w:eastAsia="Calibri" w:hAnsi="Verdana"/>
                 <w:sz w:val="28"/>
                 <w:szCs w:val="28"/>
               </w:rPr>
@@ -2338,7 +2687,7 @@
             </w:r>
             <w:r>
               <w:rPr>
-                <w:rFonts w:eastAsia="Calibri"/>
+                <w:rFonts w:ascii="Verdana" w:eastAsia="Calibri" w:hAnsi="Verdana"/>
                 <w:sz w:val="28"/>
                 <w:szCs w:val="28"/>
               </w:rPr>
@@ -2360,14 +2709,14 @@
                 <w:between w:val="nil"/>
               </w:pBdr>
               <w:rPr>
-                <w:rFonts w:eastAsia="Calibri"/>
+                <w:rFonts w:ascii="Verdana" w:eastAsia="Calibri" w:hAnsi="Verdana"/>
                 <w:sz w:val="28"/>
                 <w:szCs w:val="28"/>
               </w:rPr>
             </w:pPr>
             <w:r>
               <w:rPr>
-                <w:rFonts w:eastAsia="Calibri"/>
+                <w:rFonts w:ascii="Verdana" w:eastAsia="Calibri" w:hAnsi="Verdana"/>
                 <w:sz w:val="28"/>
                 <w:szCs w:val="28"/>
               </w:rPr>
@@ -2375,7 +2724,7 @@
             </w:r>
             <w:r>
               <w:rPr>
-                <w:rFonts w:eastAsia="Calibri"/>
+                <w:rFonts w:ascii="Verdana" w:eastAsia="Calibri" w:hAnsi="Verdana"/>
                 <w:sz w:val="28"/>
                 <w:szCs w:val="28"/>
               </w:rPr>
@@ -2397,14 +2746,14 @@
                 <w:between w:val="nil"/>
               </w:pBdr>
               <w:rPr>
-                <w:rFonts w:eastAsia="Calibri"/>
+                <w:rFonts w:ascii="Verdana" w:eastAsia="Calibri" w:hAnsi="Verdana"/>
                 <w:sz w:val="28"/>
                 <w:szCs w:val="28"/>
               </w:rPr>
             </w:pPr>
             <w:r>
               <w:rPr>
-                <w:rFonts w:eastAsia="Calibri"/>
+                <w:rFonts w:ascii="Verdana" w:eastAsia="Calibri" w:hAnsi="Verdana"/>
                 <w:sz w:val="28"/>
                 <w:szCs w:val="28"/>
               </w:rPr>
@@ -2413,7 +2762,7 @@
             <w:proofErr w:type="spellStart"/>
             <w:r>
               <w:rPr>
-                <w:rFonts w:eastAsia="Calibri"/>
+                <w:rFonts w:ascii="Verdana" w:eastAsia="Calibri" w:hAnsi="Verdana"/>
                 <w:sz w:val="28"/>
                 <w:szCs w:val="28"/>
               </w:rPr>
@@ -2439,14 +2788,14 @@
             <w:pPr>
               <w:widowControl w:val="0"/>
               <w:rPr>
-                <w:rFonts w:eastAsia="Calibri"/>
+                <w:rFonts w:ascii="Verdana" w:eastAsia="Calibri" w:hAnsi="Verdana"/>
                 <w:sz w:val="28"/>
                 <w:szCs w:val="28"/>
               </w:rPr>
             </w:pPr>
             <w:r>
               <w:rPr>
-                <w:rFonts w:eastAsia="Calibri"/>
+                <w:rFonts w:ascii="Verdana" w:eastAsia="Calibri" w:hAnsi="Verdana"/>
                 <w:sz w:val="28"/>
                 <w:szCs w:val="28"/>
               </w:rPr>
@@ -2480,14 +2829,14 @@
                 <w:between w:val="nil"/>
               </w:pBdr>
               <w:rPr>
-                <w:rFonts w:eastAsia="Calibri"/>
+                <w:rFonts w:ascii="Verdana" w:eastAsia="Calibri" w:hAnsi="Verdana"/>
                 <w:sz w:val="28"/>
                 <w:szCs w:val="28"/>
               </w:rPr>
             </w:pPr>
             <w:r>
               <w:rPr>
-                <w:rFonts w:eastAsia="Calibri"/>
+                <w:rFonts w:ascii="Verdana" w:eastAsia="Calibri" w:hAnsi="Verdana"/>
                 <w:sz w:val="28"/>
                 <w:szCs w:val="28"/>
               </w:rPr>
@@ -2495,7 +2844,7 @@
             </w:r>
             <w:r>
               <w:rPr>
-                <w:rFonts w:eastAsia="Calibri"/>
+                <w:rFonts w:ascii="Verdana" w:eastAsia="Calibri" w:hAnsi="Verdana"/>
                 <w:sz w:val="28"/>
                 <w:szCs w:val="28"/>
               </w:rPr>
@@ -2517,14 +2866,14 @@
                 <w:between w:val="nil"/>
               </w:pBdr>
               <w:rPr>
-                <w:rFonts w:eastAsia="Calibri"/>
+                <w:rFonts w:ascii="Verdana" w:eastAsia="Calibri" w:hAnsi="Verdana"/>
                 <w:sz w:val="28"/>
                 <w:szCs w:val="28"/>
               </w:rPr>
             </w:pPr>
             <w:r>
               <w:rPr>
-                <w:rFonts w:eastAsia="Calibri"/>
+                <w:rFonts w:ascii="Verdana" w:eastAsia="Calibri" w:hAnsi="Verdana"/>
                 <w:sz w:val="28"/>
                 <w:szCs w:val="28"/>
               </w:rPr>
@@ -2532,7 +2881,7 @@
             </w:r>
             <w:r>
               <w:rPr>
-                <w:rFonts w:eastAsia="Calibri"/>
+                <w:rFonts w:ascii="Verdana" w:eastAsia="Calibri" w:hAnsi="Verdana"/>
                 <w:sz w:val="28"/>
                 <w:szCs w:val="28"/>
               </w:rPr>
@@ -2540,7 +2889,7 @@
             </w:r>
             <w:r>
               <w:rPr>
-                <w:rFonts w:eastAsia="Calibri"/>
+                <w:rFonts w:ascii="Verdana" w:eastAsia="Calibri" w:hAnsi="Verdana"/>
                 <w:sz w:val="28"/>
                 <w:szCs w:val="28"/>
               </w:rPr>
@@ -2562,23 +2911,22 @@
                 <w:between w:val="nil"/>
               </w:pBdr>
               <w:rPr>
-                <w:rFonts w:eastAsia="Calibri"/>
+                <w:rFonts w:ascii="Verdana" w:eastAsia="Calibri" w:hAnsi="Verdana"/>
                 <w:sz w:val="28"/>
                 <w:szCs w:val="28"/>
               </w:rPr>
             </w:pPr>
             <w:r>
               <w:rPr>
-                <w:rFonts w:eastAsia="Calibri"/>
-                <w:sz w:val="28"/>
-                <w:szCs w:val="28"/>
-              </w:rPr>
-              <w:lastRenderedPageBreak/>
+                <w:rFonts w:ascii="Verdana" w:eastAsia="Calibri" w:hAnsi="Verdana"/>
+                <w:sz w:val="28"/>
+                <w:szCs w:val="28"/>
+              </w:rPr>
               <w:t>Test</w:t>
             </w:r>
             <w:r>
               <w:rPr>
-                <w:rFonts w:eastAsia="Calibri"/>
+                <w:rFonts w:ascii="Verdana" w:eastAsia="Calibri" w:hAnsi="Verdana"/>
                 <w:sz w:val="28"/>
                 <w:szCs w:val="28"/>
               </w:rPr>
@@ -2587,7 +2935,7 @@
             <w:proofErr w:type="spellStart"/>
             <w:r>
               <w:rPr>
-                <w:rFonts w:eastAsia="Calibri"/>
+                <w:rFonts w:ascii="Verdana" w:eastAsia="Calibri" w:hAnsi="Verdana"/>
                 <w:sz w:val="28"/>
                 <w:szCs w:val="28"/>
               </w:rPr>
@@ -2596,7 +2944,7 @@
             <w:proofErr w:type="spellEnd"/>
             <w:r>
               <w:rPr>
-                <w:rFonts w:eastAsia="Calibri"/>
+                <w:rFonts w:ascii="Verdana" w:eastAsia="Calibri" w:hAnsi="Verdana"/>
                 <w:sz w:val="28"/>
                 <w:szCs w:val="28"/>
               </w:rPr>
@@ -2618,14 +2966,14 @@
                 <w:between w:val="nil"/>
               </w:pBdr>
               <w:rPr>
-                <w:rFonts w:eastAsia="Calibri"/>
+                <w:rFonts w:ascii="Verdana" w:eastAsia="Calibri" w:hAnsi="Verdana"/>
                 <w:sz w:val="28"/>
                 <w:szCs w:val="28"/>
               </w:rPr>
             </w:pPr>
             <w:r>
               <w:rPr>
-                <w:rFonts w:eastAsia="Calibri"/>
+                <w:rFonts w:ascii="Verdana" w:eastAsia="Calibri" w:hAnsi="Verdana"/>
                 <w:sz w:val="28"/>
                 <w:szCs w:val="28"/>
               </w:rPr>
@@ -2633,7 +2981,7 @@
             </w:r>
             <w:r>
               <w:rPr>
-                <w:rFonts w:eastAsia="Calibri"/>
+                <w:rFonts w:ascii="Verdana" w:eastAsia="Calibri" w:hAnsi="Verdana"/>
                 <w:sz w:val="28"/>
                 <w:szCs w:val="28"/>
               </w:rPr>
@@ -2665,18 +3013,17 @@
                 <w:between w:val="nil"/>
               </w:pBdr>
               <w:rPr>
-                <w:rFonts w:eastAsia="Calibri"/>
+                <w:rFonts w:ascii="Verdana" w:eastAsia="Calibri" w:hAnsi="Verdana"/>
                 <w:sz w:val="28"/>
                 <w:szCs w:val="28"/>
               </w:rPr>
             </w:pPr>
             <w:r>
               <w:rPr>
-                <w:rFonts w:eastAsia="Calibri"/>
-                <w:sz w:val="28"/>
-                <w:szCs w:val="28"/>
-              </w:rPr>
-              <w:lastRenderedPageBreak/>
+                <w:rFonts w:ascii="Verdana" w:eastAsia="Calibri" w:hAnsi="Verdana"/>
+                <w:sz w:val="28"/>
+                <w:szCs w:val="28"/>
+              </w:rPr>
               <w:t>WEEK 4</w:t>
             </w:r>
           </w:p>
@@ -2707,14 +3054,14 @@
                 <w:between w:val="nil"/>
               </w:pBdr>
               <w:rPr>
-                <w:rFonts w:eastAsia="Calibri"/>
+                <w:rFonts w:ascii="Verdana" w:eastAsia="Calibri" w:hAnsi="Verdana"/>
                 <w:sz w:val="28"/>
                 <w:szCs w:val="28"/>
               </w:rPr>
             </w:pPr>
             <w:r>
               <w:rPr>
-                <w:rFonts w:eastAsia="Calibri"/>
+                <w:rFonts w:ascii="Verdana" w:eastAsia="Calibri" w:hAnsi="Verdana"/>
                 <w:sz w:val="28"/>
                 <w:szCs w:val="28"/>
               </w:rPr>
@@ -2736,14 +3083,14 @@
                 <w:between w:val="nil"/>
               </w:pBdr>
               <w:rPr>
-                <w:rFonts w:eastAsia="Calibri"/>
+                <w:rFonts w:ascii="Verdana" w:eastAsia="Calibri" w:hAnsi="Verdana"/>
                 <w:sz w:val="28"/>
                 <w:szCs w:val="28"/>
               </w:rPr>
             </w:pPr>
             <w:r>
               <w:rPr>
-                <w:rFonts w:eastAsia="Calibri"/>
+                <w:rFonts w:ascii="Verdana" w:eastAsia="Calibri" w:hAnsi="Verdana"/>
                 <w:sz w:val="28"/>
                 <w:szCs w:val="28"/>
               </w:rPr>
@@ -2751,7 +3098,7 @@
             </w:r>
             <w:r>
               <w:rPr>
-                <w:rFonts w:eastAsia="Calibri"/>
+                <w:rFonts w:ascii="Verdana" w:eastAsia="Calibri" w:hAnsi="Verdana"/>
                 <w:sz w:val="28"/>
                 <w:szCs w:val="28"/>
               </w:rPr>
@@ -2759,7 +3106,7 @@
             </w:r>
             <w:r>
               <w:rPr>
-                <w:rFonts w:eastAsia="Calibri"/>
+                <w:rFonts w:ascii="Verdana" w:eastAsia="Calibri" w:hAnsi="Verdana"/>
                 <w:sz w:val="28"/>
                 <w:szCs w:val="28"/>
               </w:rPr>
@@ -2767,7 +3114,7 @@
             </w:r>
             <w:r>
               <w:rPr>
-                <w:rFonts w:eastAsia="Calibri"/>
+                <w:rFonts w:ascii="Verdana" w:eastAsia="Calibri" w:hAnsi="Verdana"/>
                 <w:sz w:val="28"/>
                 <w:szCs w:val="28"/>
               </w:rPr>
@@ -2786,7 +3133,7 @@
               </w:pBdr>
               <w:ind w:left="720"/>
               <w:rPr>
-                <w:rFonts w:eastAsia="Calibri"/>
+                <w:rFonts w:ascii="Verdana" w:eastAsia="Calibri" w:hAnsi="Verdana"/>
                 <w:sz w:val="28"/>
                 <w:szCs w:val="28"/>
               </w:rPr>
@@ -2817,14 +3164,14 @@
                 <w:between w:val="nil"/>
               </w:pBdr>
               <w:rPr>
-                <w:rFonts w:eastAsia="Calibri"/>
+                <w:rFonts w:ascii="Verdana" w:eastAsia="Calibri" w:hAnsi="Verdana"/>
                 <w:sz w:val="28"/>
                 <w:szCs w:val="28"/>
               </w:rPr>
             </w:pPr>
             <w:r>
               <w:rPr>
-                <w:rFonts w:eastAsia="Calibri"/>
+                <w:rFonts w:ascii="Verdana" w:eastAsia="Calibri" w:hAnsi="Verdana"/>
                 <w:sz w:val="28"/>
                 <w:szCs w:val="28"/>
               </w:rPr>
@@ -2858,26 +3205,18 @@
                 <w:between w:val="nil"/>
               </w:pBdr>
               <w:rPr>
-                <w:rFonts w:eastAsia="Calibri"/>
+                <w:rFonts w:ascii="Verdana" w:eastAsia="Calibri" w:hAnsi="Verdana"/>
                 <w:sz w:val="28"/>
                 <w:szCs w:val="28"/>
               </w:rPr>
             </w:pPr>
             <w:r>
               <w:rPr>
-                <w:rFonts w:eastAsia="Calibri"/>
-                <w:sz w:val="28"/>
-                <w:szCs w:val="28"/>
-              </w:rPr>
-              <w:t>Import</w:t>
-            </w:r>
-            <w:r>
-              <w:rPr>
-                <w:rFonts w:eastAsia="Calibri"/>
-                <w:sz w:val="28"/>
-                <w:szCs w:val="28"/>
-              </w:rPr>
-              <w:t xml:space="preserve"> the dataset in Edge Impulse</w:t>
+                <w:rFonts w:ascii="Verdana" w:eastAsia="Calibri" w:hAnsi="Verdana"/>
+                <w:sz w:val="28"/>
+                <w:szCs w:val="28"/>
+              </w:rPr>
+              <w:t>Import the dataset in Edge Impulse</w:t>
             </w:r>
           </w:p>
           <w:p>
@@ -2895,18 +3234,27 @@
                 <w:between w:val="nil"/>
               </w:pBdr>
               <w:rPr>
-                <w:rFonts w:eastAsia="Calibri"/>
+                <w:rFonts w:ascii="Verdana" w:eastAsia="Calibri" w:hAnsi="Verdana"/>
                 <w:sz w:val="28"/>
                 <w:szCs w:val="28"/>
               </w:rPr>
             </w:pPr>
             <w:r>
               <w:rPr>
-                <w:rFonts w:eastAsia="Calibri"/>
-                <w:sz w:val="28"/>
-                <w:szCs w:val="28"/>
-              </w:rPr>
-              <w:t>Build the model in Edge Impulse using Neural Network</w:t>
+                <w:rFonts w:ascii="Verdana" w:eastAsia="Calibri" w:hAnsi="Verdana"/>
+                <w:sz w:val="28"/>
+                <w:szCs w:val="28"/>
+              </w:rPr>
+              <w:t xml:space="preserve">Build the model in Edge Impulse using Neural </w:t>
+            </w:r>
+            <w:r>
+              <w:rPr>
+                <w:rFonts w:ascii="Verdana" w:eastAsia="Calibri" w:hAnsi="Verdana"/>
+                <w:sz w:val="28"/>
+                <w:szCs w:val="28"/>
+              </w:rPr>
+              <w:lastRenderedPageBreak/>
+              <w:t>Network</w:t>
             </w:r>
           </w:p>
           <w:p>
@@ -2924,14 +3272,14 @@
                 <w:between w:val="nil"/>
               </w:pBdr>
               <w:rPr>
-                <w:rFonts w:eastAsia="Calibri"/>
+                <w:rFonts w:ascii="Verdana" w:eastAsia="Calibri" w:hAnsi="Verdana"/>
                 <w:sz w:val="28"/>
                 <w:szCs w:val="28"/>
               </w:rPr>
             </w:pPr>
             <w:r>
               <w:rPr>
-                <w:rFonts w:eastAsia="Calibri"/>
+                <w:rFonts w:ascii="Verdana" w:eastAsia="Calibri" w:hAnsi="Verdana"/>
                 <w:sz w:val="28"/>
                 <w:szCs w:val="28"/>
               </w:rPr>
@@ -2953,26 +3301,18 @@
                 <w:between w:val="nil"/>
               </w:pBdr>
               <w:rPr>
-                <w:rFonts w:eastAsia="Calibri"/>
+                <w:rFonts w:ascii="Verdana" w:eastAsia="Calibri" w:hAnsi="Verdana"/>
                 <w:sz w:val="28"/>
                 <w:szCs w:val="28"/>
               </w:rPr>
             </w:pPr>
             <w:r>
               <w:rPr>
-                <w:rFonts w:eastAsia="Calibri"/>
-                <w:sz w:val="28"/>
-                <w:szCs w:val="28"/>
-              </w:rPr>
-              <w:t>Use Transfer Learni</w:t>
-            </w:r>
-            <w:r>
-              <w:rPr>
-                <w:rFonts w:eastAsia="Calibri"/>
-                <w:sz w:val="28"/>
-                <w:szCs w:val="28"/>
-              </w:rPr>
-              <w:t>ng to see if the accuracy improves</w:t>
+                <w:rFonts w:ascii="Verdana" w:eastAsia="Calibri" w:hAnsi="Verdana"/>
+                <w:sz w:val="28"/>
+                <w:szCs w:val="28"/>
+              </w:rPr>
+              <w:t>Use Transfer Learning to see if the accuracy improves</w:t>
             </w:r>
           </w:p>
           <w:p>
@@ -2987,7 +3327,7 @@
               </w:pBdr>
               <w:ind w:left="720"/>
               <w:rPr>
-                <w:rFonts w:eastAsia="Calibri"/>
+                <w:rFonts w:ascii="Verdana" w:eastAsia="Calibri" w:hAnsi="Verdana"/>
                 <w:sz w:val="28"/>
                 <w:szCs w:val="28"/>
               </w:rPr>
@@ -3008,14 +3348,14 @@
                 <w:between w:val="nil"/>
               </w:pBdr>
               <w:rPr>
-                <w:rFonts w:eastAsia="Calibri"/>
+                <w:rFonts w:ascii="Verdana" w:eastAsia="Calibri" w:hAnsi="Verdana"/>
                 <w:sz w:val="28"/>
                 <w:szCs w:val="28"/>
               </w:rPr>
             </w:pPr>
             <w:r>
               <w:rPr>
-                <w:rFonts w:eastAsia="Calibri"/>
+                <w:rFonts w:ascii="Verdana" w:eastAsia="Calibri" w:hAnsi="Verdana"/>
                 <w:sz w:val="28"/>
                 <w:szCs w:val="28"/>
               </w:rPr>
@@ -3026,7 +3366,7 @@
             <w:pPr>
               <w:pStyle w:val="ListParagraph"/>
               <w:rPr>
-                <w:rFonts w:eastAsia="Calibri"/>
+                <w:rFonts w:ascii="Verdana" w:eastAsia="Calibri" w:hAnsi="Verdana"/>
                 <w:sz w:val="28"/>
                 <w:szCs w:val="28"/>
               </w:rPr>
@@ -3047,31 +3387,23 @@
                 <w:between w:val="nil"/>
               </w:pBdr>
               <w:rPr>
-                <w:rFonts w:eastAsia="Calibri"/>
+                <w:rFonts w:ascii="Verdana" w:eastAsia="Calibri" w:hAnsi="Verdana"/>
                 <w:sz w:val="28"/>
                 <w:szCs w:val="28"/>
               </w:rPr>
             </w:pPr>
             <w:r>
               <w:rPr>
-                <w:rFonts w:eastAsia="Calibri"/>
-                <w:sz w:val="28"/>
-                <w:szCs w:val="28"/>
-              </w:rPr>
-              <w:t>B</w:t>
-            </w:r>
-            <w:r>
-              <w:rPr>
-                <w:rFonts w:eastAsia="Calibri"/>
-                <w:sz w:val="28"/>
-                <w:szCs w:val="28"/>
-              </w:rPr>
-              <w:t xml:space="preserve">egin Collecting Hand Gesture training data from </w:t>
+                <w:rFonts w:ascii="Verdana" w:eastAsia="Calibri" w:hAnsi="Verdana"/>
+                <w:sz w:val="28"/>
+                <w:szCs w:val="28"/>
+              </w:rPr>
+              <w:t xml:space="preserve">Begin Collecting Hand Gesture training data from </w:t>
             </w:r>
             <w:proofErr w:type="spellStart"/>
             <w:r>
               <w:rPr>
-                <w:rFonts w:eastAsia="Calibri"/>
+                <w:rFonts w:ascii="Verdana" w:eastAsia="Calibri" w:hAnsi="Verdana"/>
                 <w:sz w:val="28"/>
                 <w:szCs w:val="28"/>
               </w:rPr>
@@ -3080,7 +3412,7 @@
             <w:proofErr w:type="spellEnd"/>
             <w:r>
               <w:rPr>
-                <w:rFonts w:eastAsia="Calibri"/>
+                <w:rFonts w:ascii="Verdana" w:eastAsia="Calibri" w:hAnsi="Verdana"/>
                 <w:sz w:val="28"/>
                 <w:szCs w:val="28"/>
               </w:rPr>
@@ -3112,17 +3444,18 @@
                 <w:between w:val="nil"/>
               </w:pBdr>
               <w:rPr>
-                <w:rFonts w:eastAsia="Calibri"/>
+                <w:rFonts w:ascii="Verdana" w:eastAsia="Calibri" w:hAnsi="Verdana"/>
                 <w:sz w:val="28"/>
                 <w:szCs w:val="28"/>
               </w:rPr>
             </w:pPr>
             <w:r>
               <w:rPr>
-                <w:rFonts w:eastAsia="Calibri"/>
-                <w:sz w:val="28"/>
-                <w:szCs w:val="28"/>
-              </w:rPr>
+                <w:rFonts w:ascii="Verdana" w:eastAsia="Calibri" w:hAnsi="Verdana"/>
+                <w:sz w:val="28"/>
+                <w:szCs w:val="28"/>
+              </w:rPr>
+              <w:lastRenderedPageBreak/>
               <w:t>WEEK 6</w:t>
             </w:r>
           </w:p>
@@ -3153,14 +3486,14 @@
                 <w:between w:val="nil"/>
               </w:pBdr>
               <w:rPr>
-                <w:rFonts w:eastAsia="Calibri"/>
+                <w:rFonts w:ascii="Verdana" w:eastAsia="Calibri" w:hAnsi="Verdana"/>
                 <w:sz w:val="28"/>
                 <w:szCs w:val="28"/>
               </w:rPr>
             </w:pPr>
             <w:r>
               <w:rPr>
-                <w:rFonts w:eastAsia="Calibri"/>
+                <w:rFonts w:ascii="Verdana" w:eastAsia="Calibri" w:hAnsi="Verdana"/>
                 <w:sz w:val="28"/>
                 <w:szCs w:val="28"/>
               </w:rPr>
@@ -3179,14 +3512,14 @@
               </w:pBdr>
               <w:ind w:left="720"/>
               <w:rPr>
-                <w:rFonts w:eastAsia="Calibri"/>
+                <w:rFonts w:ascii="Verdana" w:eastAsia="Calibri" w:hAnsi="Verdana"/>
                 <w:sz w:val="28"/>
                 <w:szCs w:val="28"/>
               </w:rPr>
             </w:pPr>
             <w:r>
               <w:rPr>
-                <w:rFonts w:eastAsia="Calibri"/>
+                <w:rFonts w:ascii="Verdana" w:eastAsia="Calibri" w:hAnsi="Verdana"/>
                 <w:sz w:val="28"/>
                 <w:szCs w:val="28"/>
               </w:rPr>
@@ -3194,7 +3527,7 @@
             </w:r>
             <w:r>
               <w:rPr>
-                <w:rFonts w:eastAsia="Calibri"/>
+                <w:rFonts w:ascii="Verdana" w:eastAsia="Calibri" w:hAnsi="Verdana"/>
                 <w:sz w:val="28"/>
                 <w:szCs w:val="28"/>
               </w:rPr>
@@ -3202,7 +3535,7 @@
             </w:r>
             <w:r>
               <w:rPr>
-                <w:rFonts w:eastAsia="Calibri"/>
+                <w:rFonts w:ascii="Verdana" w:eastAsia="Calibri" w:hAnsi="Verdana"/>
                 <w:sz w:val="28"/>
                 <w:szCs w:val="28"/>
               </w:rPr>
@@ -3221,7 +3554,7 @@
               </w:pBdr>
               <w:ind w:left="720"/>
               <w:rPr>
-                <w:rFonts w:eastAsia="Calibri"/>
+                <w:rFonts w:ascii="Verdana" w:eastAsia="Calibri" w:hAnsi="Verdana"/>
                 <w:sz w:val="28"/>
                 <w:szCs w:val="28"/>
               </w:rPr>
@@ -3242,14 +3575,14 @@
                 <w:between w:val="nil"/>
               </w:pBdr>
               <w:rPr>
-                <w:rFonts w:eastAsia="Calibri"/>
+                <w:rFonts w:ascii="Verdana" w:eastAsia="Calibri" w:hAnsi="Verdana"/>
                 <w:sz w:val="28"/>
                 <w:szCs w:val="28"/>
               </w:rPr>
             </w:pPr>
             <w:r>
               <w:rPr>
-                <w:rFonts w:eastAsia="Calibri"/>
+                <w:rFonts w:ascii="Verdana" w:eastAsia="Calibri" w:hAnsi="Verdana"/>
                 <w:sz w:val="28"/>
                 <w:szCs w:val="28"/>
               </w:rPr>
@@ -3271,14 +3604,14 @@
                 <w:between w:val="nil"/>
               </w:pBdr>
               <w:rPr>
-                <w:rFonts w:eastAsia="Calibri"/>
+                <w:rFonts w:ascii="Verdana" w:eastAsia="Calibri" w:hAnsi="Verdana"/>
                 <w:sz w:val="28"/>
                 <w:szCs w:val="28"/>
               </w:rPr>
             </w:pPr>
             <w:r>
               <w:rPr>
-                <w:rFonts w:eastAsia="Calibri"/>
+                <w:rFonts w:ascii="Verdana" w:eastAsia="Calibri" w:hAnsi="Verdana"/>
                 <w:sz w:val="28"/>
                 <w:szCs w:val="28"/>
               </w:rPr>
@@ -3286,7 +3619,7 @@
             </w:r>
             <w:r>
               <w:rPr>
-                <w:rFonts w:eastAsia="Calibri"/>
+                <w:rFonts w:ascii="Verdana" w:eastAsia="Calibri" w:hAnsi="Verdana"/>
                 <w:sz w:val="28"/>
                 <w:szCs w:val="28"/>
               </w:rPr>
@@ -3308,14 +3641,14 @@
                 <w:between w:val="nil"/>
               </w:pBdr>
               <w:rPr>
-                <w:rFonts w:eastAsia="Calibri"/>
+                <w:rFonts w:ascii="Verdana" w:eastAsia="Calibri" w:hAnsi="Verdana"/>
                 <w:sz w:val="28"/>
                 <w:szCs w:val="28"/>
               </w:rPr>
             </w:pPr>
             <w:r>
               <w:rPr>
-                <w:rFonts w:eastAsia="Calibri"/>
+                <w:rFonts w:ascii="Verdana" w:eastAsia="Calibri" w:hAnsi="Verdana"/>
                 <w:sz w:val="28"/>
                 <w:szCs w:val="28"/>
               </w:rPr>
@@ -3333,7 +3666,7 @@
                 <w:between w:val="nil"/>
               </w:pBdr>
               <w:rPr>
-                <w:rFonts w:eastAsia="Calibri"/>
+                <w:rFonts w:ascii="Verdana" w:eastAsia="Calibri" w:hAnsi="Verdana"/>
                 <w:sz w:val="28"/>
                 <w:szCs w:val="28"/>
               </w:rPr>
@@ -3364,18 +3697,17 @@
                 <w:between w:val="nil"/>
               </w:pBdr>
               <w:rPr>
-                <w:rFonts w:eastAsia="Calibri"/>
+                <w:rFonts w:ascii="Verdana" w:eastAsia="Calibri" w:hAnsi="Verdana"/>
                 <w:sz w:val="28"/>
                 <w:szCs w:val="28"/>
               </w:rPr>
             </w:pPr>
             <w:r>
               <w:rPr>
-                <w:rFonts w:eastAsia="Calibri"/>
-                <w:sz w:val="28"/>
-                <w:szCs w:val="28"/>
-              </w:rPr>
-              <w:lastRenderedPageBreak/>
+                <w:rFonts w:ascii="Verdana" w:eastAsia="Calibri" w:hAnsi="Verdana"/>
+                <w:sz w:val="28"/>
+                <w:szCs w:val="28"/>
+              </w:rPr>
               <w:t>WEEK 7</w:t>
             </w:r>
           </w:p>
@@ -3406,14 +3738,14 @@
                 <w:between w:val="nil"/>
               </w:pBdr>
               <w:rPr>
-                <w:rFonts w:eastAsia="Calibri"/>
+                <w:rFonts w:ascii="Verdana" w:eastAsia="Calibri" w:hAnsi="Verdana"/>
                 <w:sz w:val="28"/>
                 <w:szCs w:val="28"/>
               </w:rPr>
             </w:pPr>
             <w:r>
               <w:rPr>
-                <w:rFonts w:eastAsia="Calibri"/>
+                <w:rFonts w:ascii="Verdana" w:eastAsia="Calibri" w:hAnsi="Verdana"/>
                 <w:sz w:val="28"/>
                 <w:szCs w:val="28"/>
               </w:rPr>
@@ -3426,7 +3758,7 @@
     <w:p>
       <w:pPr>
         <w:rPr>
-          <w:rFonts w:ascii="Calibri" w:eastAsia="Calibri" w:hAnsi="Calibri" w:cs="Calibri"/>
+          <w:rFonts w:ascii="Verdana" w:eastAsia="Calibri" w:hAnsi="Verdana" w:cs="Calibri"/>
           <w:b/>
           <w:sz w:val="28"/>
           <w:szCs w:val="28"/>
@@ -3437,14 +3769,21 @@
       <w:pPr>
         <w:pStyle w:val="Heading2"/>
         <w:rPr>
-          <w:sz w:val="28"/>
-          <w:szCs w:val="28"/>
-        </w:rPr>
-      </w:pPr>
-      <w:r>
+          <w:rFonts w:ascii="Verdana" w:hAnsi="Verdana"/>
+          <w:sz w:val="28"/>
+          <w:szCs w:val="28"/>
+        </w:rPr>
+      </w:pPr>
+      <w:r>
+        <w:rPr>
+          <w:rFonts w:ascii="Verdana" w:hAnsi="Verdana"/>
+        </w:rPr>
         <w:t>REFERENCES:</w:t>
       </w:r>
       <w:r>
+        <w:rPr>
+          <w:rFonts w:ascii="Verdana" w:hAnsi="Verdana"/>
+        </w:rPr>
         <w:br/>
       </w:r>
     </w:p>
@@ -3456,65 +3795,47 @@
         </w:numPr>
         <w:rPr>
           <w:rStyle w:val="Hyperlink"/>
-          <w:rFonts w:eastAsia="Calibri"/>
+          <w:rFonts w:ascii="Verdana" w:eastAsia="Calibri" w:hAnsi="Verdana"/>
           <w:color w:val="auto"/>
           <w:sz w:val="28"/>
           <w:szCs w:val="28"/>
           <w:u w:val="none"/>
         </w:rPr>
       </w:pPr>
-      <w:bookmarkStart w:id="0" w:name="_GoBack"/>
       <w:r>
         <w:rPr>
           <w:rStyle w:val="Hyperlink"/>
+          <w:rFonts w:ascii="Verdana" w:hAnsi="Verdana"/>
           <w:color w:val="0070C0"/>
           <w:sz w:val="28"/>
           <w:szCs w:val="28"/>
         </w:rPr>
-        <w:t>https://towardsdatascience.com/human-activity</w:t>
-      </w:r>
-      <w:r>
-        <w:rPr>
-          <w:rStyle w:val="Hyperlink"/>
-          <w:color w:val="0070C0"/>
-          <w:sz w:val="28"/>
-          <w:szCs w:val="28"/>
-        </w:rPr>
-        <w:t>-</w:t>
-      </w:r>
-      <w:r>
-        <w:rPr>
-          <w:rStyle w:val="Hyperlink"/>
-          <w:color w:val="0070C0"/>
-          <w:sz w:val="28"/>
-          <w:szCs w:val="28"/>
-        </w:rPr>
-        <w:t>recognition-har-tutorial-with-keras-and-core-ml-part-1-8c05e365dfa0</w:t>
-      </w:r>
-    </w:p>
-    <w:bookmarkEnd w:id="0"/>
+        <w:t>https://towardsdatascience.com/human-activity-recognition-har-tutorial-with-keras-and-core-ml-part-1-8c05e365dfa0</w:t>
+      </w:r>
+    </w:p>
     <w:p>
       <w:pPr>
         <w:ind w:left="720"/>
         <w:rPr>
-          <w:rFonts w:eastAsia="Calibri"/>
-          <w:sz w:val="28"/>
-          <w:szCs w:val="28"/>
-        </w:rPr>
-      </w:pPr>
-      <w:r>
-        <w:rPr>
-          <w:rFonts w:eastAsia="Calibri"/>
-          <w:sz w:val="28"/>
-          <w:szCs w:val="28"/>
-        </w:rPr>
+          <w:rFonts w:ascii="Verdana" w:eastAsia="Calibri" w:hAnsi="Verdana"/>
+          <w:sz w:val="28"/>
+          <w:szCs w:val="28"/>
+        </w:rPr>
+      </w:pPr>
+      <w:r>
+        <w:rPr>
+          <w:rFonts w:ascii="Verdana" w:eastAsia="Calibri" w:hAnsi="Verdana"/>
+          <w:sz w:val="28"/>
+          <w:szCs w:val="28"/>
+        </w:rPr>
+        <w:lastRenderedPageBreak/>
         <w:br/>
         <w:t xml:space="preserve">(Human Activity Recognition Tutorial with </w:t>
       </w:r>
       <w:proofErr w:type="spellStart"/>
       <w:r>
         <w:rPr>
-          <w:rFonts w:eastAsia="Calibri"/>
+          <w:rFonts w:ascii="Verdana" w:eastAsia="Calibri" w:hAnsi="Verdana"/>
           <w:sz w:val="28"/>
           <w:szCs w:val="28"/>
         </w:rPr>
@@ -3523,7 +3844,7 @@
       <w:proofErr w:type="spellEnd"/>
       <w:r>
         <w:rPr>
-          <w:rFonts w:eastAsia="Calibri"/>
+          <w:rFonts w:ascii="Verdana" w:eastAsia="Calibri" w:hAnsi="Verdana"/>
           <w:sz w:val="28"/>
           <w:szCs w:val="28"/>
         </w:rPr>
@@ -3533,7 +3854,7 @@
     <w:p>
       <w:pPr>
         <w:rPr>
-          <w:rFonts w:eastAsia="Calibri"/>
+          <w:rFonts w:ascii="Verdana" w:eastAsia="Calibri" w:hAnsi="Verdana"/>
           <w:sz w:val="28"/>
           <w:szCs w:val="28"/>
         </w:rPr>
@@ -3546,69 +3867,29 @@
           <w:numId w:val="6"/>
         </w:numPr>
         <w:rPr>
-          <w:rFonts w:eastAsia="Calibri"/>
+          <w:rFonts w:ascii="Verdana" w:eastAsia="Calibri" w:hAnsi="Verdana"/>
           <w:color w:val="0070C0"/>
           <w:sz w:val="28"/>
           <w:szCs w:val="28"/>
         </w:rPr>
       </w:pPr>
-      <w:hyperlink r:id="rId9" w:history="1">
+      <w:hyperlink r:id="rId10" w:history="1">
         <w:r>
           <w:rPr>
             <w:rStyle w:val="Hyperlink"/>
-            <w:rFonts w:eastAsia="Calibri"/>
+            <w:rFonts w:ascii="Verdana" w:eastAsia="Calibri" w:hAnsi="Verdana"/>
             <w:color w:val="0070C0"/>
             <w:sz w:val="28"/>
             <w:szCs w:val="28"/>
           </w:rPr>
-          <w:t>https://w</w:t>
-        </w:r>
-        <w:r>
-          <w:rPr>
-            <w:rStyle w:val="Hyperlink"/>
-            <w:rFonts w:eastAsia="Calibri"/>
-            <w:color w:val="0070C0"/>
-            <w:sz w:val="28"/>
-            <w:szCs w:val="28"/>
-          </w:rPr>
-          <w:t>w</w:t>
-        </w:r>
-        <w:r>
-          <w:rPr>
-            <w:rStyle w:val="Hyperlink"/>
-            <w:rFonts w:eastAsia="Calibri"/>
-            <w:color w:val="0070C0"/>
-            <w:sz w:val="28"/>
-            <w:szCs w:val="28"/>
-          </w:rPr>
-          <w:t>w.ka</w:t>
-        </w:r>
-        <w:r>
-          <w:rPr>
-            <w:rStyle w:val="Hyperlink"/>
-            <w:rFonts w:eastAsia="Calibri"/>
-            <w:color w:val="0070C0"/>
-            <w:sz w:val="28"/>
-            <w:szCs w:val="28"/>
-          </w:rPr>
-          <w:t>g</w:t>
-        </w:r>
-        <w:r>
-          <w:rPr>
-            <w:rStyle w:val="Hyperlink"/>
-            <w:rFonts w:eastAsia="Calibri"/>
-            <w:color w:val="0070C0"/>
-            <w:sz w:val="28"/>
-            <w:szCs w:val="28"/>
-          </w:rPr>
-          <w:t>gle.com</w:t>
+          <w:t>https://www.kaggle.com</w:t>
         </w:r>
       </w:hyperlink>
     </w:p>
     <w:p>
       <w:pPr>
         <w:rPr>
-          <w:rFonts w:eastAsia="Calibri"/>
+          <w:rFonts w:ascii="Verdana" w:eastAsia="Calibri" w:hAnsi="Verdana"/>
           <w:sz w:val="28"/>
           <w:szCs w:val="28"/>
         </w:rPr>
@@ -3621,16 +3902,16 @@
           <w:numId w:val="6"/>
         </w:numPr>
         <w:rPr>
-          <w:rFonts w:eastAsia="Calibri"/>
+          <w:rFonts w:ascii="Verdana" w:eastAsia="Calibri" w:hAnsi="Verdana"/>
           <w:color w:val="0070C0"/>
           <w:sz w:val="28"/>
           <w:szCs w:val="28"/>
         </w:rPr>
       </w:pPr>
-      <w:hyperlink r:id="rId10" w:history="1">
+      <w:hyperlink r:id="rId11" w:history="1">
         <w:r>
           <w:rPr>
-            <w:rFonts w:eastAsia="Arial"/>
+            <w:rFonts w:ascii="Verdana" w:eastAsia="Arial" w:hAnsi="Verdana"/>
             <w:color w:val="0070C0"/>
             <w:sz w:val="28"/>
             <w:szCs w:val="28"/>
@@ -3642,7 +3923,7 @@
     <w:p>
       <w:pPr>
         <w:rPr>
-          <w:rFonts w:eastAsia="Calibri"/>
+          <w:rFonts w:ascii="Verdana" w:eastAsia="Calibri" w:hAnsi="Verdana"/>
           <w:sz w:val="28"/>
           <w:szCs w:val="28"/>
         </w:rPr>
@@ -3652,16 +3933,16 @@
       <w:pPr>
         <w:ind w:left="720"/>
         <w:rPr>
-          <w:rFonts w:eastAsia="Calibri"/>
-          <w:sz w:val="28"/>
-          <w:szCs w:val="28"/>
-        </w:rPr>
-      </w:pPr>
-    </w:p>
-    <w:p>
-      <w:pPr>
-        <w:rPr>
-          <w:rFonts w:ascii="Calibri" w:eastAsia="Calibri" w:hAnsi="Calibri" w:cs="Calibri"/>
+          <w:rFonts w:ascii="Verdana" w:eastAsia="Calibri" w:hAnsi="Verdana"/>
+          <w:sz w:val="28"/>
+          <w:szCs w:val="28"/>
+        </w:rPr>
+      </w:pPr>
+    </w:p>
+    <w:p>
+      <w:pPr>
+        <w:rPr>
+          <w:rFonts w:ascii="Verdana" w:eastAsia="Calibri" w:hAnsi="Verdana" w:cs="Calibri"/>
           <w:b/>
           <w:sz w:val="28"/>
           <w:szCs w:val="28"/>
@@ -3671,7 +3952,7 @@
     <w:p>
       <w:pPr>
         <w:rPr>
-          <w:rFonts w:ascii="Calibri" w:eastAsia="Calibri" w:hAnsi="Calibri" w:cs="Calibri"/>
+          <w:rFonts w:ascii="Verdana" w:eastAsia="Calibri" w:hAnsi="Verdana" w:cs="Calibri"/>
           <w:b/>
           <w:sz w:val="28"/>
           <w:szCs w:val="28"/>
@@ -3689,7 +3970,7 @@
 </file>
 
 <file path=word/numbering.xml><?xml version="1.0" encoding="utf-8"?>
-<w:numbering xmlns:wpc="http://schemas.microsoft.com/office/word/2010/wordprocessingCanvas" xmlns:cx="http://schemas.microsoft.com/office/drawing/2014/chartex" xmlns:cx1="http://schemas.microsoft.com/office/drawing/2015/9/8/chartex" xmlns:cx2="http://schemas.microsoft.com/office/drawing/2015/10/21/chartex" xmlns:cx3="http://schemas.microsoft.com/office/drawing/2016/5/9/chartex" xmlns:cx4="http://schemas.microsoft.com/office/drawing/2016/5/10/chartex" xmlns:cx5="http://schemas.microsoft.com/office/drawing/2016/5/11/chartex" xmlns:cx6="http://schemas.microsoft.com/office/drawing/2016/5/12/chartex" xmlns:cx7="http://schemas.microsoft.com/office/drawing/2016/5/13/chartex" xmlns:cx8="http://schemas.microsoft.com/office/drawing/2016/5/14/chartex" xmlns:mc="http://schemas.openxmlformats.org/markup-compatibility/2006" xmlns:aink="http://schemas.microsoft.com/office/drawing/2016/ink" xmlns:am3d="http://schemas.microsoft.com/office/drawing/2017/model3d" xmlns:o="urn:schemas-microsoft-com:office:office" xmlns:r="http://schemas.openxmlformats.org/officeDocument/2006/relationships" xmlns:m="http://schemas.openxmlformats.org/officeDocument/2006/math" xmlns:v="urn:schemas-microsoft-com:vml" xmlns:wp14="http://schemas.microsoft.com/office/word/2010/wordprocessingDrawing" xmlns:wp="http://schemas.openxmlformats.org/drawingml/2006/wordprocessingDrawing" xmlns:w10="urn:schemas-microsoft-com:office:word" xmlns:w="http://schemas.openxmlformats.org/wordprocessingml/2006/main" xmlns:w14="http://schemas.microsoft.com/office/word/2010/wordml" xmlns:w15="http://schemas.microsoft.com/office/word/2012/wordml" xmlns:w16cid="http://schemas.microsoft.com/office/word/2016/wordml/cid" xmlns:w16se="http://schemas.microsoft.com/office/word/2015/wordml/symex" xmlns:wpg="http://schemas.microsoft.com/office/word/2010/wordprocessingGroup" xmlns:wpi="http://schemas.microsoft.com/office/word/2010/wordprocessingInk" xmlns:wne="http://schemas.microsoft.com/office/word/2006/wordml" xmlns:wps="http://schemas.microsoft.com/office/word/2010/wordprocessingShape" mc:Ignorable="w14 w15 w16se w16cid wp14">
+<w:numbering xmlns:wpc="http://schemas.microsoft.com/office/word/2010/wordprocessingCanvas" xmlns:cx="http://schemas.microsoft.com/office/drawing/2014/chartex" xmlns:cx1="http://schemas.microsoft.com/office/drawing/2015/9/8/chartex" xmlns:cx2="http://schemas.microsoft.com/office/drawing/2015/10/21/chartex" xmlns:cx3="http://schemas.microsoft.com/office/drawing/2016/5/9/chartex" xmlns:cx4="http://schemas.microsoft.com/office/drawing/2016/5/10/chartex" xmlns:cx5="http://schemas.microsoft.com/office/drawing/2016/5/11/chartex" xmlns:cx6="http://schemas.microsoft.com/office/drawing/2016/5/12/chartex" xmlns:cx7="http://schemas.microsoft.com/office/drawing/2016/5/13/chartex" xmlns:cx8="http://schemas.microsoft.com/office/drawing/2016/5/14/chartex" xmlns:mc="http://schemas.openxmlformats.org/markup-compatibility/2006" xmlns:aink="http://schemas.microsoft.com/office/drawing/2016/ink" xmlns:am3d="http://schemas.microsoft.com/office/drawing/2017/model3d" xmlns:o="urn:schemas-microsoft-com:office:office" xmlns:r="http://schemas.openxmlformats.org/officeDocument/2006/relationships" xmlns:m="http://schemas.openxmlformats.org/officeDocument/2006/math" xmlns:v="urn:schemas-microsoft-com:vml" xmlns:wp14="http://schemas.microsoft.com/office/word/2010/wordprocessingDrawing" xmlns:wp="http://schemas.openxmlformats.org/drawingml/2006/wordprocessingDrawing" xmlns:w10="urn:schemas-microsoft-com:office:word" xmlns:w="http://schemas.openxmlformats.org/wordprocessingml/2006/main" xmlns:w14="http://schemas.microsoft.com/office/word/2010/wordml" xmlns:w15="http://schemas.microsoft.com/office/word/2012/wordml" xmlns:w16cex="http://schemas.microsoft.com/office/word/2018/wordml/cex" xmlns:w16cid="http://schemas.microsoft.com/office/word/2016/wordml/cid" xmlns:w16="http://schemas.microsoft.com/office/word/2018/wordml" xmlns:w16se="http://schemas.microsoft.com/office/word/2015/wordml/symex" xmlns:wpg="http://schemas.microsoft.com/office/word/2010/wordprocessingGroup" xmlns:wpi="http://schemas.microsoft.com/office/word/2010/wordprocessingInk" xmlns:wne="http://schemas.microsoft.com/office/word/2006/wordml" xmlns:wps="http://schemas.microsoft.com/office/word/2010/wordprocessingShape" mc:Ignorable="w14 w15 w16se w16cid w16 w16cex wp14">
   <w:abstractNum w:abstractNumId="0" w15:restartNumberingAfterBreak="0">
     <w:nsid w:val="067607EE"/>
     <w:multiLevelType w:val="multilevel"/>
@@ -4667,6 +4948,95 @@
     </w:lvl>
   </w:abstractNum>
   <w:abstractNum w:abstractNumId="8" w15:restartNumberingAfterBreak="0">
+    <w:nsid w:val="55D05843"/>
+    <w:multiLevelType w:val="hybridMultilevel"/>
+    <w:tmpl w:val="FAB82614"/>
+    <w:lvl w:ilvl="0" w:tplc="A448CD92">
+      <w:start w:val="1"/>
+      <w:numFmt w:val="decimal"/>
+      <w:lvlText w:val="%1."/>
+      <w:lvlJc w:val="left"/>
+      <w:pPr>
+        <w:ind w:left="720" w:hanging="360"/>
+      </w:pPr>
+      <w:rPr>
+        <w:rFonts w:ascii="Times New Roman" w:eastAsia="Calibri" w:hAnsi="Times New Roman" w:cs="Times New Roman" w:hint="default"/>
+      </w:rPr>
+    </w:lvl>
+    <w:lvl w:ilvl="1" w:tplc="04090019" w:tentative="1">
+      <w:start w:val="1"/>
+      <w:numFmt w:val="lowerLetter"/>
+      <w:lvlText w:val="%2."/>
+      <w:lvlJc w:val="left"/>
+      <w:pPr>
+        <w:ind w:left="1440" w:hanging="360"/>
+      </w:pPr>
+    </w:lvl>
+    <w:lvl w:ilvl="2" w:tplc="0409001B" w:tentative="1">
+      <w:start w:val="1"/>
+      <w:numFmt w:val="lowerRoman"/>
+      <w:lvlText w:val="%3."/>
+      <w:lvlJc w:val="right"/>
+      <w:pPr>
+        <w:ind w:left="2160" w:hanging="180"/>
+      </w:pPr>
+    </w:lvl>
+    <w:lvl w:ilvl="3" w:tplc="0409000F" w:tentative="1">
+      <w:start w:val="1"/>
+      <w:numFmt w:val="decimal"/>
+      <w:lvlText w:val="%4."/>
+      <w:lvlJc w:val="left"/>
+      <w:pPr>
+        <w:ind w:left="2880" w:hanging="360"/>
+      </w:pPr>
+    </w:lvl>
+    <w:lvl w:ilvl="4" w:tplc="04090019" w:tentative="1">
+      <w:start w:val="1"/>
+      <w:numFmt w:val="lowerLetter"/>
+      <w:lvlText w:val="%5."/>
+      <w:lvlJc w:val="left"/>
+      <w:pPr>
+        <w:ind w:left="3600" w:hanging="360"/>
+      </w:pPr>
+    </w:lvl>
+    <w:lvl w:ilvl="5" w:tplc="0409001B" w:tentative="1">
+      <w:start w:val="1"/>
+      <w:numFmt w:val="lowerRoman"/>
+      <w:lvlText w:val="%6."/>
+      <w:lvlJc w:val="right"/>
+      <w:pPr>
+        <w:ind w:left="4320" w:hanging="180"/>
+      </w:pPr>
+    </w:lvl>
+    <w:lvl w:ilvl="6" w:tplc="0409000F" w:tentative="1">
+      <w:start w:val="1"/>
+      <w:numFmt w:val="decimal"/>
+      <w:lvlText w:val="%7."/>
+      <w:lvlJc w:val="left"/>
+      <w:pPr>
+        <w:ind w:left="5040" w:hanging="360"/>
+      </w:pPr>
+    </w:lvl>
+    <w:lvl w:ilvl="7" w:tplc="04090019" w:tentative="1">
+      <w:start w:val="1"/>
+      <w:numFmt w:val="lowerLetter"/>
+      <w:lvlText w:val="%8."/>
+      <w:lvlJc w:val="left"/>
+      <w:pPr>
+        <w:ind w:left="5760" w:hanging="360"/>
+      </w:pPr>
+    </w:lvl>
+    <w:lvl w:ilvl="8" w:tplc="0409001B" w:tentative="1">
+      <w:start w:val="1"/>
+      <w:numFmt w:val="lowerRoman"/>
+      <w:lvlText w:val="%9."/>
+      <w:lvlJc w:val="right"/>
+      <w:pPr>
+        <w:ind w:left="6480" w:hanging="180"/>
+      </w:pPr>
+    </w:lvl>
+  </w:abstractNum>
+  <w:abstractNum w:abstractNumId="9" w15:restartNumberingAfterBreak="0">
     <w:nsid w:val="560001B3"/>
     <w:multiLevelType w:val="multilevel"/>
     <w:tmpl w:val="BB0E90B0"/>
@@ -4779,7 +5149,7 @@
       </w:rPr>
     </w:lvl>
   </w:abstractNum>
-  <w:abstractNum w:abstractNumId="9" w15:restartNumberingAfterBreak="0">
+  <w:abstractNum w:abstractNumId="10" w15:restartNumberingAfterBreak="0">
     <w:nsid w:val="6A17491E"/>
     <w:multiLevelType w:val="multilevel"/>
     <w:tmpl w:val="7038A0D4"/>
@@ -4928,7 +5298,7 @@
       </w:rPr>
     </w:lvl>
   </w:abstractNum>
-  <w:abstractNum w:abstractNumId="10" w15:restartNumberingAfterBreak="0">
+  <w:abstractNum w:abstractNumId="11" w15:restartNumberingAfterBreak="0">
     <w:nsid w:val="772A4990"/>
     <w:multiLevelType w:val="multilevel"/>
     <w:tmpl w:val="D8FAB16C"/>
@@ -5041,7 +5411,7 @@
       </w:rPr>
     </w:lvl>
   </w:abstractNum>
-  <w:abstractNum w:abstractNumId="11" w15:restartNumberingAfterBreak="0">
+  <w:abstractNum w:abstractNumId="12" w15:restartNumberingAfterBreak="0">
     <w:nsid w:val="7AD33332"/>
     <w:multiLevelType w:val="multilevel"/>
     <w:tmpl w:val="67DCE8B4"/>
@@ -5154,7 +5524,7 @@
       </w:rPr>
     </w:lvl>
   </w:abstractNum>
-  <w:abstractNum w:abstractNumId="12" w15:restartNumberingAfterBreak="0">
+  <w:abstractNum w:abstractNumId="13" w15:restartNumberingAfterBreak="0">
     <w:nsid w:val="7DCB3660"/>
     <w:multiLevelType w:val="multilevel"/>
     <w:tmpl w:val="891680CE"/>
@@ -5271,19 +5641,19 @@
     <w:abstractNumId w:val="4"/>
   </w:num>
   <w:num w:numId="2">
-    <w:abstractNumId w:val="8"/>
+    <w:abstractNumId w:val="9"/>
   </w:num>
   <w:num w:numId="3">
     <w:abstractNumId w:val="5"/>
   </w:num>
   <w:num w:numId="4">
-    <w:abstractNumId w:val="11"/>
+    <w:abstractNumId w:val="12"/>
   </w:num>
   <w:num w:numId="5">
-    <w:abstractNumId w:val="12"/>
+    <w:abstractNumId w:val="13"/>
   </w:num>
   <w:num w:numId="6">
-    <w:abstractNumId w:val="10"/>
+    <w:abstractNumId w:val="11"/>
   </w:num>
   <w:num w:numId="7">
     <w:abstractNumId w:val="2"/>
@@ -5304,13 +5674,16 @@
     <w:abstractNumId w:val="0"/>
   </w:num>
   <w:num w:numId="13">
-    <w:abstractNumId w:val="9"/>
+    <w:abstractNumId w:val="10"/>
+  </w:num>
+  <w:num w:numId="14">
+    <w:abstractNumId w:val="8"/>
   </w:num>
 </w:numbering>
 </file>
 
 <file path=word/styles.xml><?xml version="1.0" encoding="utf-8"?>
-<w:styles xmlns:mc="http://schemas.openxmlformats.org/markup-compatibility/2006" xmlns:r="http://schemas.openxmlformats.org/officeDocument/2006/relationships" xmlns:w="http://schemas.openxmlformats.org/wordprocessingml/2006/main" xmlns:w14="http://schemas.microsoft.com/office/word/2010/wordml" xmlns:w15="http://schemas.microsoft.com/office/word/2012/wordml" xmlns:w16cid="http://schemas.microsoft.com/office/word/2016/wordml/cid" xmlns:w16se="http://schemas.microsoft.com/office/word/2015/wordml/symex" mc:Ignorable="w14 w15 w16se w16cid">
+<w:styles xmlns:mc="http://schemas.openxmlformats.org/markup-compatibility/2006" xmlns:r="http://schemas.openxmlformats.org/officeDocument/2006/relationships" xmlns:w="http://schemas.openxmlformats.org/wordprocessingml/2006/main" xmlns:w14="http://schemas.microsoft.com/office/word/2010/wordml" xmlns:w15="http://schemas.microsoft.com/office/word/2012/wordml" xmlns:w16cex="http://schemas.microsoft.com/office/word/2018/wordml/cex" xmlns:w16cid="http://schemas.microsoft.com/office/word/2016/wordml/cid" xmlns:w16="http://schemas.microsoft.com/office/word/2018/wordml" xmlns:w16se="http://schemas.microsoft.com/office/word/2015/wordml/symex" mc:Ignorable="w14 w15 w16se w16cid w16 w16cex">
   <w:docDefaults>
     <w:rPrDefault>
       <w:rPr>
@@ -5326,7 +5699,7 @@
       </w:pPr>
     </w:pPrDefault>
   </w:docDefaults>
-  <w:latentStyles w:defLockedState="0" w:defUIPriority="99" w:defSemiHidden="0" w:defUnhideWhenUsed="0" w:defQFormat="0" w:count="375">
+  <w:latentStyles w:defLockedState="0" w:defUIPriority="99" w:defSemiHidden="0" w:defUnhideWhenUsed="0" w:defQFormat="0" w:count="376">
     <w:lsdException w:name="Normal" w:uiPriority="0" w:qFormat="1"/>
     <w:lsdException w:name="heading 1" w:uiPriority="9" w:qFormat="1"/>
     <w:lsdException w:name="heading 2" w:semiHidden="1" w:uiPriority="9" w:unhideWhenUsed="1" w:qFormat="1"/>
@@ -5432,7 +5805,6 @@
     <w:lsdException w:name="HTML Sample" w:semiHidden="1" w:unhideWhenUsed="1"/>
     <w:lsdException w:name="HTML Typewriter" w:semiHidden="1" w:unhideWhenUsed="1"/>
     <w:lsdException w:name="HTML Variable" w:semiHidden="1" w:unhideWhenUsed="1"/>
-    <w:lsdException w:name="Normal Table" w:semiHidden="1" w:unhideWhenUsed="1"/>
     <w:lsdException w:name="annotation subject" w:semiHidden="1" w:unhideWhenUsed="1"/>
     <w:lsdException w:name="No List" w:semiHidden="1" w:unhideWhenUsed="1"/>
     <w:lsdException w:name="Outline List 1" w:semiHidden="1" w:unhideWhenUsed="1"/>
@@ -5479,10 +5851,8 @@
     <w:lsdException w:name="Table Subtle 2" w:semiHidden="1" w:unhideWhenUsed="1"/>
     <w:lsdException w:name="Table Web 1" w:semiHidden="1" w:unhideWhenUsed="1"/>
     <w:lsdException w:name="Table Web 2" w:semiHidden="1" w:unhideWhenUsed="1"/>
-    <w:lsdException w:name="Table Web 3" w:semiHidden="1" w:unhideWhenUsed="1"/>
     <w:lsdException w:name="Balloon Text" w:semiHidden="1" w:unhideWhenUsed="1"/>
     <w:lsdException w:name="Table Grid" w:uiPriority="39"/>
-    <w:lsdException w:name="Table Theme" w:semiHidden="1" w:unhideWhenUsed="1"/>
     <w:lsdException w:name="Placeholder Text" w:semiHidden="1"/>
     <w:lsdException w:name="No Spacing" w:uiPriority="1" w:qFormat="1"/>
     <w:lsdException w:name="Light Shading" w:uiPriority="60"/>
@@ -5702,11 +6072,12 @@
     <w:lsdException w:name="Smart Hyperlink" w:semiHidden="1" w:unhideWhenUsed="1"/>
     <w:lsdException w:name="Hashtag" w:semiHidden="1" w:unhideWhenUsed="1"/>
     <w:lsdException w:name="Unresolved Mention" w:semiHidden="1" w:unhideWhenUsed="1"/>
+    <w:lsdException w:name="Smart Link" w:semiHidden="1" w:unhideWhenUsed="1"/>
   </w:latentStyles>
   <w:style w:type="paragraph" w:default="1" w:styleId="Normal">
     <w:name w:val="Normal"/>
     <w:qFormat/>
-    <w:rsid w:val="00774B37"/>
+    <w:rsid w:val="00D8138A"/>
     <w:pPr>
       <w:spacing w:line="240" w:lineRule="auto"/>
     </w:pPr>
@@ -5960,6 +6331,17 @@
     <w:pPr>
       <w:spacing w:before="100" w:beforeAutospacing="1" w:after="100" w:afterAutospacing="1"/>
     </w:pPr>
+  </w:style>
+  <w:style w:type="character" w:styleId="Strong">
+    <w:name w:val="Strong"/>
+    <w:basedOn w:val="DefaultParagraphFont"/>
+    <w:uiPriority w:val="22"/>
+    <w:qFormat/>
+    <w:rsid w:val="00D8138A"/>
+    <w:rPr>
+      <w:b/>
+      <w:bCs/>
+    </w:rPr>
   </w:style>
 </w:styles>
 </file>

</xml_diff>